<commit_message>
avances sobre mapa de procesos a Uribe
</commit_message>
<xml_diff>
--- a/Sena/Registro de Aprendisaje - Analisis y desarrollo de sistemas informaticos/Fase 1. identificación/Trabajos y sus directrises/1. Identificación de la necesidad de sistemas de información /Resuelto. Evidencia AP01-AA1-EV01- Identificacion de Necesidad.docx
+++ b/Sena/Registro de Aprendisaje - Analisis y desarrollo de sistemas informaticos/Fase 1. identificación/Trabajos y sus directrises/1. Identificación de la necesidad de sistemas de información /Resuelto. Evidencia AP01-AA1-EV01- Identificacion de Necesidad.docx
@@ -1459,6 +1459,83 @@
         </w:tc>
       </w:tr>
     </w:tbl>
+    <w:tbl>
+      <w:tblID w:val="0"/>
+      <w:tblPr>
+        <w:tblStyle w:val="PO38"/>
+        <w:tblpPr w:vertAnchor="text" w:tblpX="16" w:tblpY="9732"/>
+        <w:tblCellMar>
+          <w:left w:w="108" w:type="dxa"/>
+          <w:top w:w="0" w:type="dxa"/>
+          <w:right w:w="108" w:type="dxa"/>
+          <w:bottom w:w="0" w:type="dxa"/>
+        </w:tblCellMar>
+        <w:tblW w:w="9026" w:type="dxa"/>
+        <w:tblLook w:val="0004A0" w:firstRow="1" w:lastRow="0" w:firstColumn="1" w:lastColumn="0" w:noHBand="0" w:noVBand="1"/>
+        <w:tblLayout w:type="fixed"/>
+      </w:tblPr>
+      <w:tblGrid>
+        <w:gridCol w:w="9026"/>
+      </w:tblGrid>
+      <w:tr>
+        <w:trPr>
+          <w:cnfStyle w:val="100000000000" w:firstRow="1" w:lastRow="0" w:firstColumn="0" w:lastColumn="0" w:oddVBand="0" w:evenVBand="0" w:oddHBand="0" w:evenHBand="0" w:firstRowFirstColumn="0" w:firstRowLastColumn="0" w:lastRowFirstColumn="0" w:lastRowLastColumn="0"/>
+          <w:hidden w:val="0"/>
+        </w:trPr>
+        <w:tc>
+          <w:tcPr>
+            <w:tcW w:type="dxa" w:w="9026"/>
+            <w:cnfStyle w:val="101000001000" w:firstRow="1" w:lastRow="0" w:firstColumn="1" w:lastColumn="0" w:oddVBand="0" w:evenVBand="0" w:oddHBand="0" w:evenHBand="0" w:firstRowFirstColumn="1" w:firstRowLastColumn="0" w:lastRowFirstColumn="0" w:lastRowLastColumn="0"/>
+            <w:vAlign w:val="top"/>
+            <w:shd w:val="clear"/>
+          </w:tcPr>
+          <w:p>
+            <w:pPr>
+              <w:numPr>
+                <w:ilvl w:val="0"/>
+                <w:numId w:val="0"/>
+              </w:numPr>
+              <w:jc w:val="both"/>
+              <w:spacing w:lineRule="auto" w:line="240" w:before="0" w:after="0"/>
+              <w:widowControl w:val="1"/>
+              <w:ind w:right="0" w:left="0" w:firstLine="0"/>
+              <w:rPr>
+                <w:spacing w:val="0"/>
+                <w:vertAlign w:val="baseline"/>
+                <w:i w:val="1"/>
+                <w:b w:val="1"/>
+                <w:shadow w:val="0"/>
+                <w:color w:val="000000"/>
+                <w:position w:val="0"/>
+                <w:sz w:val="22"/>
+                <w:szCs w:val="22"/>
+                <w:smallCaps w:val="0"/>
+                <w:rFonts w:ascii="Times New Roman" w:eastAsia="Times New Roman" w:hAnsi="Times New Roman" w:hint="default"/>
+              </w:rPr>
+              <w:wordWrap w:val="1"/>
+              <w:autoSpaceDE w:val="0"/>
+              <w:autoSpaceDN w:val="0"/>
+            </w:pPr>
+            <w:r>
+              <w:rPr>
+                <w:spacing w:val="0"/>
+                <w:vertAlign w:val="baseline"/>
+                <w:i w:val="1"/>
+                <w:b w:val="1"/>
+                <w:shadow w:val="0"/>
+                <w:color w:val="000000"/>
+                <w:position w:val="0"/>
+                <w:sz w:val="22"/>
+                <w:szCs w:val="22"/>
+                <w:smallCaps w:val="0"/>
+                <w:rFonts w:ascii="Times New Roman" w:eastAsia="Times New Roman" w:hAnsi="Times New Roman" w:hint="default"/>
+              </w:rPr>
+              <w:t xml:space="preserve">Preguntas cerradas</w:t>
+            </w:r>
+          </w:p>
+        </w:tc>
+      </w:tr>
+    </w:tbl>
     <w:p>
       <w:pPr>
         <w:numPr>
@@ -2375,6 +2452,709 @@
         </w:tc>
       </w:tr>
     </w:tbl>
+    <w:tbl>
+      <w:tblID w:val="0"/>
+      <w:tblPr>
+        <w:tblStyle w:val="PO38"/>
+        <w:tblpPr w:vertAnchor="text" w:tblpX="13" w:tblpY="6588"/>
+        <w:tblCellMar>
+          <w:left w:w="108" w:type="dxa"/>
+          <w:top w:w="0" w:type="dxa"/>
+          <w:right w:w="108" w:type="dxa"/>
+          <w:bottom w:w="0" w:type="dxa"/>
+        </w:tblCellMar>
+        <w:tblW w:w="9024" w:type="dxa"/>
+        <w:tblLook w:val="0004A0" w:firstRow="1" w:lastRow="0" w:firstColumn="1" w:lastColumn="0" w:noHBand="0" w:noVBand="1"/>
+        <w:tblLayout w:type="fixed"/>
+      </w:tblPr>
+      <w:tblGrid>
+        <w:gridCol w:w="3008"/>
+        <w:gridCol w:w="3008"/>
+        <w:gridCol w:w="3008"/>
+      </w:tblGrid>
+      <w:tr>
+        <w:trPr>
+          <w:hidden w:val="0"/>
+        </w:trPr>
+        <w:tc>
+          <w:tcPr>
+            <w:tcW w:type="dxa" w:w="3008"/>
+            <w:vAlign w:val="top"/>
+            <w:shd w:val="clear"/>
+          </w:tcPr>
+          <w:p>
+            <w:pPr>
+              <w:pStyle w:val="PO26"/>
+              <w:bidi w:val="0"/>
+              <w:numPr>
+                <w:ilvl w:val="0"/>
+                <w:numId w:val="0"/>
+              </w:numPr>
+              <w:jc w:val="both"/>
+              <w:spacing w:lineRule="auto" w:line="259" w:before="0" w:after="160"/>
+              <w:contextualSpacing w:val="1"/>
+              <w:widowControl w:val="1"/>
+              <w:ind w:right="0" w:left="0" w:firstLine="0"/>
+              <w:rPr>
+                <w:spacing w:val="0"/>
+                <w:vertAlign w:val="baseline"/>
+                <w:i w:val="1"/>
+                <w:b w:val="0"/>
+                <w:shadow w:val="0"/>
+                <w:color w:val="000000"/>
+                <w:position w:val="0"/>
+                <w:sz w:val="20"/>
+                <w:szCs w:val="20"/>
+                <w:u w:val="single"/>
+                <w:smallCaps w:val="0"/>
+                <w:rFonts w:ascii="Times New Roman" w:eastAsia="Times New Roman" w:hAnsi="Times New Roman" w:hint="default"/>
+              </w:rPr>
+              <w:wordWrap w:val="0"/>
+              <w:autoSpaceDE w:val="0"/>
+              <w:autoSpaceDN w:val="0"/>
+            </w:pPr>
+            <w:r>
+              <w:rPr>
+                <w:i w:val="0"/>
+                <w:b w:val="1"/>
+                <w:color w:val="000000"/>
+                <w:sz w:val="20"/>
+                <w:szCs w:val="20"/>
+                <w:rFonts w:ascii="Times New Roman" w:eastAsia="Times New Roman" w:hAnsi="Times New Roman" w:hint="default"/>
+              </w:rPr>
+              <w:t xml:space="preserve">¿Ustedes producen lo que </w:t>
+            </w:r>
+            <w:r>
+              <w:rPr>
+                <w:i w:val="0"/>
+                <w:b w:val="1"/>
+                <w:color w:val="000000"/>
+                <w:sz w:val="20"/>
+                <w:szCs w:val="20"/>
+                <w:rFonts w:ascii="Times New Roman" w:eastAsia="Times New Roman" w:hAnsi="Times New Roman" w:hint="default"/>
+              </w:rPr>
+              <w:t xml:space="preserve">venden? </w:t>
+            </w:r>
+            <w:r>
+              <w:rPr>
+                <w:i w:val="1"/>
+                <w:b w:val="0"/>
+                <w:color w:val="000000"/>
+                <w:sz w:val="20"/>
+                <w:szCs w:val="20"/>
+                <w:rFonts w:ascii="Times New Roman" w:eastAsia="Times New Roman" w:hAnsi="Times New Roman" w:hint="default"/>
+              </w:rPr>
+              <w:t xml:space="preserve">R/ </w:t>
+            </w:r>
+            <w:r>
+              <w:rPr>
+                <w:i w:val="1"/>
+                <w:b w:val="0"/>
+                <w:color w:val="000000"/>
+                <w:sz w:val="20"/>
+                <w:szCs w:val="20"/>
+                <w:u w:val="single"/>
+                <w:rFonts w:ascii="Times New Roman" w:eastAsia="Times New Roman" w:hAnsi="Times New Roman" w:hint="default"/>
+              </w:rPr>
+              <w:t>Sí</w:t>
+            </w:r>
+          </w:p>
+        </w:tc>
+        <w:tc>
+          <w:tcPr>
+            <w:tcW w:type="dxa" w:w="3008"/>
+            <w:vAlign w:val="top"/>
+            <w:shd w:val="clear"/>
+          </w:tcPr>
+          <w:p>
+            <w:pPr>
+              <w:pStyle w:val="PO26"/>
+              <w:bidi w:val="0"/>
+              <w:numPr>
+                <w:ilvl w:val="0"/>
+                <w:numId w:val="0"/>
+              </w:numPr>
+              <w:jc w:val="both"/>
+              <w:spacing w:lineRule="auto" w:line="259" w:before="0" w:after="160"/>
+              <w:contextualSpacing w:val="1"/>
+              <w:widowControl w:val="1"/>
+              <w:ind w:right="0" w:left="0" w:firstLine="0"/>
+              <w:rPr>
+                <w:spacing w:val="0"/>
+                <w:vertAlign w:val="baseline"/>
+                <w:i w:val="0"/>
+                <w:b w:val="0"/>
+                <w:shadow w:val="0"/>
+                <w:color w:val="000000"/>
+                <w:position w:val="0"/>
+                <w:sz w:val="20"/>
+                <w:szCs w:val="20"/>
+                <w:smallCaps w:val="0"/>
+                <w:rFonts w:ascii="Times New Roman" w:eastAsia="Times New Roman" w:hAnsi="Times New Roman" w:hint="default"/>
+              </w:rPr>
+              <w:wordWrap w:val="0"/>
+              <w:autoSpaceDE w:val="0"/>
+              <w:autoSpaceDN w:val="0"/>
+            </w:pPr>
+            <w:r>
+              <w:rPr>
+                <w:i w:val="0"/>
+                <w:b w:val="1"/>
+                <w:color w:val="000000"/>
+                <w:sz w:val="20"/>
+                <w:szCs w:val="20"/>
+                <w:rFonts w:ascii="Times New Roman" w:eastAsia="Times New Roman" w:hAnsi="Times New Roman" w:hint="default"/>
+              </w:rPr>
+              <w:t xml:space="preserve">¿Desea tener un alcance más </w:t>
+            </w:r>
+            <w:r>
+              <w:rPr>
+                <w:i w:val="0"/>
+                <w:b w:val="1"/>
+                <w:color w:val="000000"/>
+                <w:sz w:val="20"/>
+                <w:szCs w:val="20"/>
+                <w:rFonts w:ascii="Times New Roman" w:eastAsia="Times New Roman" w:hAnsi="Times New Roman" w:hint="default"/>
+              </w:rPr>
+              <w:t xml:space="preserve">amplio de su negocio; enfocado </w:t>
+            </w:r>
+            <w:r>
+              <w:rPr>
+                <w:i w:val="0"/>
+                <w:b w:val="1"/>
+                <w:color w:val="000000"/>
+                <w:sz w:val="20"/>
+                <w:szCs w:val="20"/>
+                <w:rFonts w:ascii="Times New Roman" w:eastAsia="Times New Roman" w:hAnsi="Times New Roman" w:hint="default"/>
+              </w:rPr>
+              <w:t xml:space="preserve">a un mercado nacional y no sólo </w:t>
+            </w:r>
+            <w:r>
+              <w:rPr>
+                <w:i w:val="0"/>
+                <w:b w:val="1"/>
+                <w:color w:val="000000"/>
+                <w:sz w:val="20"/>
+                <w:szCs w:val="20"/>
+                <w:rFonts w:ascii="Times New Roman" w:eastAsia="Times New Roman" w:hAnsi="Times New Roman" w:hint="default"/>
+              </w:rPr>
+              <w:t xml:space="preserve">local? </w:t>
+            </w:r>
+            <w:r>
+              <w:rPr>
+                <w:i w:val="0"/>
+                <w:color w:val="000000"/>
+                <w:sz w:val="20"/>
+                <w:szCs w:val="20"/>
+                <w:rFonts w:ascii="Times New Roman" w:eastAsia="Times New Roman" w:hAnsi="Times New Roman" w:hint="default"/>
+              </w:rPr>
+              <w:t xml:space="preserve">R/ </w:t>
+            </w:r>
+            <w:r>
+              <w:rPr>
+                <w:i w:val="1"/>
+                <w:color w:val="000000"/>
+                <w:sz w:val="20"/>
+                <w:szCs w:val="20"/>
+                <w:u w:val="single"/>
+                <w:rFonts w:ascii="Times New Roman" w:eastAsia="Times New Roman" w:hAnsi="Times New Roman" w:hint="default"/>
+              </w:rPr>
+              <w:t>Sí</w:t>
+            </w:r>
+          </w:p>
+        </w:tc>
+        <w:tc>
+          <w:tcPr>
+            <w:tcW w:type="dxa" w:w="3008"/>
+            <w:vAlign w:val="top"/>
+            <w:shd w:val="clear"/>
+          </w:tcPr>
+          <w:p>
+            <w:pPr>
+              <w:pStyle w:val="PO26"/>
+              <w:bidi w:val="0"/>
+              <w:numPr>
+                <w:ilvl w:val="0"/>
+                <w:numId w:val="0"/>
+              </w:numPr>
+              <w:jc w:val="both"/>
+              <w:spacing w:lineRule="auto" w:line="259" w:before="0" w:after="160"/>
+              <w:contextualSpacing w:val="1"/>
+              <w:widowControl w:val="1"/>
+              <w:ind w:right="0" w:left="0" w:firstLine="0"/>
+              <w:rPr>
+                <w:i w:val="0"/>
+                <w:color w:val="000000"/>
+                <w:sz w:val="20"/>
+                <w:szCs w:val="20"/>
+                <w:rFonts w:ascii="Times New Roman" w:eastAsia="Times New Roman" w:hAnsi="Times New Roman" w:hint="default"/>
+              </w:rPr>
+              <w:wordWrap w:val="0"/>
+              <w:autoSpaceDE w:val="0"/>
+              <w:autoSpaceDN w:val="0"/>
+            </w:pPr>
+            <w:r>
+              <w:rPr>
+                <w:i w:val="0"/>
+                <w:b w:val="1"/>
+                <w:color w:val="000000"/>
+                <w:sz w:val="20"/>
+                <w:szCs w:val="20"/>
+                <w:rFonts w:ascii="Times New Roman" w:eastAsia="Times New Roman" w:hAnsi="Times New Roman" w:hint="default"/>
+              </w:rPr>
+              <w:t xml:space="preserve">¿Trabaja con un sistema de </w:t>
+            </w:r>
+            <w:r>
+              <w:rPr>
+                <w:i w:val="0"/>
+                <w:b w:val="1"/>
+                <w:color w:val="000000"/>
+                <w:sz w:val="20"/>
+                <w:szCs w:val="20"/>
+                <w:rFonts w:ascii="Times New Roman" w:eastAsia="Times New Roman" w:hAnsi="Times New Roman" w:hint="default"/>
+              </w:rPr>
+              <w:t xml:space="preserve">ventas al por mayor o sólo vende </w:t>
+            </w:r>
+            <w:r>
+              <w:rPr>
+                <w:i w:val="0"/>
+                <w:b w:val="1"/>
+                <w:color w:val="000000"/>
+                <w:sz w:val="20"/>
+                <w:szCs w:val="20"/>
+                <w:rFonts w:ascii="Times New Roman" w:eastAsia="Times New Roman" w:hAnsi="Times New Roman" w:hint="default"/>
+              </w:rPr>
+              <w:t xml:space="preserve">al detal?</w:t>
+            </w:r>
+            <w:r>
+              <w:rPr>
+                <w:i w:val="0"/>
+                <w:color w:val="000000"/>
+                <w:sz w:val="20"/>
+                <w:szCs w:val="20"/>
+                <w:rFonts w:ascii="Times New Roman" w:eastAsia="Times New Roman" w:hAnsi="Times New Roman" w:hint="default"/>
+              </w:rPr>
+              <w:t xml:space="preserve"> R/ </w:t>
+            </w:r>
+            <w:r>
+              <w:rPr>
+                <w:i w:val="1"/>
+                <w:color w:val="000000"/>
+                <w:sz w:val="20"/>
+                <w:szCs w:val="20"/>
+                <w:u w:val="single"/>
+                <w:rFonts w:ascii="Times New Roman" w:eastAsia="Times New Roman" w:hAnsi="Times New Roman" w:hint="default"/>
+              </w:rPr>
+              <w:t>Sí</w:t>
+            </w:r>
+          </w:p>
+        </w:tc>
+      </w:tr>
+      <w:tr>
+        <w:trPr>
+          <w:hidden w:val="0"/>
+        </w:trPr>
+        <w:tc>
+          <w:tcPr>
+            <w:tcW w:type="dxa" w:w="3008"/>
+            <w:vAlign w:val="top"/>
+            <w:shd w:val="clear"/>
+          </w:tcPr>
+          <w:p>
+            <w:pPr>
+              <w:pStyle w:val="PO26"/>
+              <w:bidi w:val="0"/>
+              <w:numPr>
+                <w:ilvl w:val="0"/>
+                <w:numId w:val="0"/>
+              </w:numPr>
+              <w:jc w:val="both"/>
+              <w:spacing w:lineRule="auto" w:line="259" w:before="0" w:after="160"/>
+              <w:contextualSpacing w:val="1"/>
+              <w:widowControl w:val="1"/>
+              <w:ind w:right="0" w:left="0" w:firstLine="0"/>
+              <w:rPr>
+                <w:spacing w:val="0"/>
+                <w:vertAlign w:val="baseline"/>
+                <w:i w:val="0"/>
+                <w:b w:val="0"/>
+                <w:shadow w:val="0"/>
+                <w:color w:val="000000"/>
+                <w:position w:val="0"/>
+                <w:sz w:val="20"/>
+                <w:szCs w:val="20"/>
+                <w:smallCaps w:val="0"/>
+                <w:rFonts w:ascii="Times New Roman" w:eastAsia="Times New Roman" w:hAnsi="Times New Roman" w:hint="default"/>
+              </w:rPr>
+              <w:wordWrap w:val="0"/>
+              <w:autoSpaceDE w:val="0"/>
+              <w:autoSpaceDN w:val="0"/>
+            </w:pPr>
+            <w:r>
+              <w:rPr>
+                <w:i w:val="0"/>
+                <w:b w:val="1"/>
+                <w:color w:val="000000"/>
+                <w:sz w:val="20"/>
+                <w:szCs w:val="20"/>
+                <w:rFonts w:ascii="Times New Roman" w:eastAsia="Times New Roman" w:hAnsi="Times New Roman" w:hint="default"/>
+              </w:rPr>
+              <w:t xml:space="preserve">¿Le gustaría que los procesos de </w:t>
+            </w:r>
+            <w:r>
+              <w:rPr>
+                <w:i w:val="0"/>
+                <w:b w:val="1"/>
+                <w:color w:val="000000"/>
+                <w:sz w:val="20"/>
+                <w:szCs w:val="20"/>
+                <w:rFonts w:ascii="Times New Roman" w:eastAsia="Times New Roman" w:hAnsi="Times New Roman" w:hint="default"/>
+              </w:rPr>
+              <w:t xml:space="preserve">la empresa se automaticen? Por </w:t>
+            </w:r>
+            <w:r>
+              <w:rPr>
+                <w:i w:val="0"/>
+                <w:b w:val="1"/>
+                <w:color w:val="000000"/>
+                <w:sz w:val="20"/>
+                <w:szCs w:val="20"/>
+                <w:rFonts w:ascii="Times New Roman" w:eastAsia="Times New Roman" w:hAnsi="Times New Roman" w:hint="default"/>
+              </w:rPr>
+              <w:t xml:space="preserve">ejemplo, que los procesos de </w:t>
+            </w:r>
+            <w:r>
+              <w:rPr>
+                <w:i w:val="0"/>
+                <w:b w:val="1"/>
+                <w:color w:val="000000"/>
+                <w:sz w:val="20"/>
+                <w:szCs w:val="20"/>
+                <w:rFonts w:ascii="Times New Roman" w:eastAsia="Times New Roman" w:hAnsi="Times New Roman" w:hint="default"/>
+              </w:rPr>
+              <w:t xml:space="preserve">facturación e inventario sean </w:t>
+            </w:r>
+            <w:r>
+              <w:rPr>
+                <w:i w:val="0"/>
+                <w:b w:val="1"/>
+                <w:color w:val="000000"/>
+                <w:sz w:val="20"/>
+                <w:szCs w:val="20"/>
+                <w:rFonts w:ascii="Times New Roman" w:eastAsia="Times New Roman" w:hAnsi="Times New Roman" w:hint="default"/>
+              </w:rPr>
+              <w:t xml:space="preserve">computarizados </w:t>
+            </w:r>
+            <w:r>
+              <w:rPr>
+                <w:i w:val="1"/>
+                <w:b w:val="0"/>
+                <w:color w:val="000000"/>
+                <w:sz w:val="20"/>
+                <w:szCs w:val="20"/>
+                <w:rFonts w:ascii="Times New Roman" w:eastAsia="Times New Roman" w:hAnsi="Times New Roman" w:hint="default"/>
+              </w:rPr>
+              <w:t xml:space="preserve">R/ </w:t>
+            </w:r>
+            <w:r>
+              <w:rPr>
+                <w:i w:val="1"/>
+                <w:b w:val="0"/>
+                <w:color w:val="000000"/>
+                <w:sz w:val="20"/>
+                <w:szCs w:val="20"/>
+                <w:u w:val="single"/>
+                <w:rFonts w:ascii="Times New Roman" w:eastAsia="Times New Roman" w:hAnsi="Times New Roman" w:hint="default"/>
+              </w:rPr>
+              <w:t>Sí</w:t>
+            </w:r>
+            <w:r>
+              <w:rPr>
+                <w:i w:val="1"/>
+                <w:b w:val="1"/>
+                <w:color w:val="000000"/>
+                <w:sz w:val="20"/>
+                <w:szCs w:val="20"/>
+                <w:rFonts w:ascii="Times New Roman" w:eastAsia="Times New Roman" w:hAnsi="Times New Roman" w:hint="default"/>
+              </w:rPr>
+              <w:t xml:space="preserve"> </w:t>
+            </w:r>
+          </w:p>
+        </w:tc>
+        <w:tc>
+          <w:tcPr>
+            <w:tcW w:type="dxa" w:w="3008"/>
+            <w:vAlign w:val="top"/>
+            <w:shd w:val="clear"/>
+          </w:tcPr>
+          <w:p>
+            <w:pPr>
+              <w:pStyle w:val="PO26"/>
+              <w:bidi w:val="0"/>
+              <w:numPr>
+                <w:ilvl w:val="0"/>
+                <w:numId w:val="0"/>
+              </w:numPr>
+              <w:jc w:val="both"/>
+              <w:spacing w:lineRule="auto" w:line="259" w:before="0" w:after="160"/>
+              <w:contextualSpacing w:val="1"/>
+              <w:widowControl w:val="1"/>
+              <w:ind w:right="0" w:left="0" w:firstLine="0"/>
+              <w:rPr>
+                <w:spacing w:val="0"/>
+                <w:vertAlign w:val="baseline"/>
+                <w:i w:val="0"/>
+                <w:b w:val="0"/>
+                <w:shadow w:val="0"/>
+                <w:color w:val="000000"/>
+                <w:position w:val="0"/>
+                <w:sz w:val="20"/>
+                <w:szCs w:val="20"/>
+                <w:u w:val="single"/>
+                <w:smallCaps w:val="0"/>
+                <w:rFonts w:ascii="Times New Roman" w:eastAsia="Times New Roman" w:hAnsi="Times New Roman" w:hint="default"/>
+              </w:rPr>
+              <w:wordWrap w:val="0"/>
+              <w:autoSpaceDE w:val="0"/>
+              <w:autoSpaceDN w:val="0"/>
+            </w:pPr>
+            <w:r>
+              <w:rPr>
+                <w:i w:val="0"/>
+                <w:b w:val="1"/>
+                <w:color w:val="000000"/>
+                <w:sz w:val="20"/>
+                <w:szCs w:val="20"/>
+                <w:rFonts w:ascii="Times New Roman" w:eastAsia="Times New Roman" w:hAnsi="Times New Roman" w:hint="default"/>
+              </w:rPr>
+              <w:t xml:space="preserve">¿Puntualmente desea ser </w:t>
+            </w:r>
+            <w:r>
+              <w:rPr>
+                <w:i w:val="0"/>
+                <w:b w:val="1"/>
+                <w:color w:val="000000"/>
+                <w:sz w:val="20"/>
+                <w:szCs w:val="20"/>
+                <w:rFonts w:ascii="Times New Roman" w:eastAsia="Times New Roman" w:hAnsi="Times New Roman" w:hint="default"/>
+              </w:rPr>
+              <w:t xml:space="preserve">notificado, de forma automática, </w:t>
+            </w:r>
+            <w:r>
+              <w:rPr>
+                <w:i w:val="0"/>
+                <w:b w:val="1"/>
+                <w:color w:val="000000"/>
+                <w:sz w:val="20"/>
+                <w:szCs w:val="20"/>
+                <w:rFonts w:ascii="Times New Roman" w:eastAsia="Times New Roman" w:hAnsi="Times New Roman" w:hint="default"/>
+              </w:rPr>
+              <w:t xml:space="preserve">cuando una mercancía en </w:t>
+            </w:r>
+            <w:r>
+              <w:rPr>
+                <w:i w:val="0"/>
+                <w:b w:val="1"/>
+                <w:color w:val="000000"/>
+                <w:sz w:val="20"/>
+                <w:szCs w:val="20"/>
+                <w:rFonts w:ascii="Times New Roman" w:eastAsia="Times New Roman" w:hAnsi="Times New Roman" w:hint="default"/>
+              </w:rPr>
+              <w:t xml:space="preserve">específica esté ad portas de </w:t>
+            </w:r>
+            <w:r>
+              <w:rPr>
+                <w:i w:val="0"/>
+                <w:b w:val="1"/>
+                <w:color w:val="000000"/>
+                <w:sz w:val="20"/>
+                <w:szCs w:val="20"/>
+                <w:rFonts w:ascii="Times New Roman" w:eastAsia="Times New Roman" w:hAnsi="Times New Roman" w:hint="default"/>
+              </w:rPr>
+              <w:t xml:space="preserve">quedar agotada?</w:t>
+            </w:r>
+            <w:r>
+              <w:rPr>
+                <w:i w:val="0"/>
+                <w:color w:val="000000"/>
+                <w:sz w:val="20"/>
+                <w:szCs w:val="20"/>
+                <w:rFonts w:ascii="Times New Roman" w:eastAsia="Times New Roman" w:hAnsi="Times New Roman" w:hint="default"/>
+              </w:rPr>
+              <w:t xml:space="preserve"> </w:t>
+            </w:r>
+            <w:r>
+              <w:rPr>
+                <w:i w:val="1"/>
+                <w:color w:val="000000"/>
+                <w:sz w:val="20"/>
+                <w:szCs w:val="20"/>
+                <w:rFonts w:ascii="Times New Roman" w:eastAsia="Times New Roman" w:hAnsi="Times New Roman" w:hint="default"/>
+              </w:rPr>
+              <w:t xml:space="preserve">R/ </w:t>
+            </w:r>
+            <w:r>
+              <w:rPr>
+                <w:i w:val="1"/>
+                <w:color w:val="000000"/>
+                <w:sz w:val="20"/>
+                <w:szCs w:val="20"/>
+                <w:u w:val="single"/>
+                <w:rFonts w:ascii="Times New Roman" w:eastAsia="Times New Roman" w:hAnsi="Times New Roman" w:hint="default"/>
+              </w:rPr>
+              <w:t>Sí</w:t>
+            </w:r>
+          </w:p>
+        </w:tc>
+        <w:tc>
+          <w:tcPr>
+            <w:tcW w:type="dxa" w:w="3008"/>
+            <w:vAlign w:val="top"/>
+            <w:shd w:val="clear"/>
+          </w:tcPr>
+          <w:p>
+            <w:pPr>
+              <w:pStyle w:val="PO26"/>
+              <w:bidi w:val="0"/>
+              <w:numPr>
+                <w:ilvl w:val="0"/>
+                <w:numId w:val="0"/>
+              </w:numPr>
+              <w:jc w:val="both"/>
+              <w:spacing w:lineRule="auto" w:line="259" w:before="0" w:after="160"/>
+              <w:contextualSpacing w:val="1"/>
+              <w:widowControl w:val="1"/>
+              <w:ind w:right="0" w:left="0" w:firstLine="0"/>
+              <w:rPr>
+                <w:spacing w:val="0"/>
+                <w:vertAlign w:val="baseline"/>
+                <w:i w:val="1"/>
+                <w:b w:val="1"/>
+                <w:shadow w:val="0"/>
+                <w:color w:val="000000"/>
+                <w:position w:val="0"/>
+                <w:sz w:val="18"/>
+                <w:szCs w:val="18"/>
+                <w:u w:val="single"/>
+                <w:smallCaps w:val="0"/>
+                <w:rFonts w:ascii="Times New Roman" w:eastAsia="Times New Roman" w:hAnsi="Times New Roman" w:hint="default"/>
+              </w:rPr>
+              <w:wordWrap w:val="0"/>
+              <w:autoSpaceDE w:val="0"/>
+              <w:autoSpaceDN w:val="0"/>
+            </w:pPr>
+            <w:r>
+              <w:rPr>
+                <w:i w:val="1"/>
+                <w:b w:val="1"/>
+                <w:color w:val="000000"/>
+                <w:sz w:val="20"/>
+                <w:szCs w:val="20"/>
+                <w:u w:val="none"/>
+                <w:rFonts w:ascii="Times New Roman" w:eastAsia="Times New Roman" w:hAnsi="Times New Roman" w:hint="default"/>
+              </w:rPr>
+              <w:t xml:space="preserve">¿Desea ser notificado, de forma </w:t>
+            </w:r>
+            <w:r>
+              <w:rPr>
+                <w:i w:val="1"/>
+                <w:b w:val="1"/>
+                <w:color w:val="000000"/>
+                <w:sz w:val="20"/>
+                <w:szCs w:val="20"/>
+                <w:u w:val="none"/>
+                <w:rFonts w:ascii="Times New Roman" w:eastAsia="Times New Roman" w:hAnsi="Times New Roman" w:hint="default"/>
+              </w:rPr>
+              <w:t xml:space="preserve">automática, sobre cuáles son los </w:t>
+            </w:r>
+            <w:r>
+              <w:rPr>
+                <w:i w:val="1"/>
+                <w:b w:val="1"/>
+                <w:color w:val="000000"/>
+                <w:sz w:val="20"/>
+                <w:szCs w:val="20"/>
+                <w:u w:val="none"/>
+                <w:rFonts w:ascii="Times New Roman" w:eastAsia="Times New Roman" w:hAnsi="Times New Roman" w:hint="default"/>
+              </w:rPr>
+              <w:t xml:space="preserve">productos con mayor y menor </w:t>
+            </w:r>
+            <w:r>
+              <w:rPr>
+                <w:i w:val="1"/>
+                <w:b w:val="1"/>
+                <w:color w:val="000000"/>
+                <w:sz w:val="20"/>
+                <w:szCs w:val="20"/>
+                <w:u w:val="none"/>
+                <w:rFonts w:ascii="Times New Roman" w:eastAsia="Times New Roman" w:hAnsi="Times New Roman" w:hint="default"/>
+              </w:rPr>
+              <w:t xml:space="preserve">rotación?, ¿Desea desarrollar, a </w:t>
+            </w:r>
+            <w:r>
+              <w:rPr>
+                <w:i w:val="1"/>
+                <w:b w:val="1"/>
+                <w:color w:val="000000"/>
+                <w:sz w:val="20"/>
+                <w:szCs w:val="20"/>
+                <w:u w:val="none"/>
+                <w:rFonts w:ascii="Times New Roman" w:eastAsia="Times New Roman" w:hAnsi="Times New Roman" w:hint="default"/>
+              </w:rPr>
+              <w:t xml:space="preserve">partir de la información anterior, </w:t>
+            </w:r>
+            <w:r>
+              <w:rPr>
+                <w:i w:val="1"/>
+                <w:b w:val="1"/>
+                <w:color w:val="000000"/>
+                <w:sz w:val="20"/>
+                <w:szCs w:val="20"/>
+                <w:u w:val="none"/>
+                <w:rFonts w:ascii="Times New Roman" w:eastAsia="Times New Roman" w:hAnsi="Times New Roman" w:hint="default"/>
+              </w:rPr>
+              <w:t xml:space="preserve">estrategias de venta y/o de </w:t>
+            </w:r>
+            <w:r>
+              <w:rPr>
+                <w:i w:val="1"/>
+                <w:b w:val="1"/>
+                <w:color w:val="000000"/>
+                <w:sz w:val="20"/>
+                <w:szCs w:val="20"/>
+                <w:u w:val="none"/>
+                <w:rFonts w:ascii="Times New Roman" w:eastAsia="Times New Roman" w:hAnsi="Times New Roman" w:hint="default"/>
+              </w:rPr>
+              <w:t>provisión?</w:t>
+            </w:r>
+            <w:r>
+              <w:rPr>
+                <w:i w:val="1"/>
+                <w:b w:val="0"/>
+                <w:color w:val="000000"/>
+                <w:sz w:val="20"/>
+                <w:szCs w:val="20"/>
+                <w:u w:val="none"/>
+                <w:rFonts w:ascii="Times New Roman" w:eastAsia="Times New Roman" w:hAnsi="Times New Roman" w:hint="default"/>
+              </w:rPr>
+              <w:t xml:space="preserve">R/ </w:t>
+            </w:r>
+            <w:r>
+              <w:rPr>
+                <w:i w:val="1"/>
+                <w:b w:val="0"/>
+                <w:color w:val="000000"/>
+                <w:sz w:val="20"/>
+                <w:szCs w:val="20"/>
+                <w:u w:val="single"/>
+                <w:rFonts w:ascii="Times New Roman" w:eastAsia="Times New Roman" w:hAnsi="Times New Roman" w:hint="default"/>
+              </w:rPr>
+              <w:t>Sí</w:t>
+            </w:r>
+          </w:p>
+        </w:tc>
+      </w:tr>
+    </w:tbl>
     <w:p>
       <w:pPr>
         <w:numPr>
@@ -2402,786 +3182,24 @@
         <w:autoSpaceDN w:val="0"/>
       </w:pPr>
     </w:p>
-    <w:tbl>
-      <w:tblID w:val="0"/>
-      <w:tblPr>
-        <w:tblStyle w:val="PO38"/>
-        <w:tblCellMar>
-          <w:left w:w="108" w:type="dxa"/>
-          <w:top w:w="0" w:type="dxa"/>
-          <w:right w:w="108" w:type="dxa"/>
-          <w:bottom w:w="0" w:type="dxa"/>
-        </w:tblCellMar>
-        <w:tblW w:w="9026" w:type="dxa"/>
-        <w:tblLook w:val="0004A0" w:firstRow="1" w:lastRow="0" w:firstColumn="1" w:lastColumn="0" w:noHBand="0" w:noVBand="1"/>
-        <w:tblLayout w:type="fixed"/>
-      </w:tblPr>
-      <w:tblGrid>
-        <w:gridCol w:w="9026"/>
-      </w:tblGrid>
-      <w:tr>
-        <w:trPr>
-          <w:cnfStyle w:val="100000000000" w:firstRow="1" w:lastRow="0" w:firstColumn="0" w:lastColumn="0" w:oddVBand="0" w:evenVBand="0" w:oddHBand="0" w:evenHBand="0" w:firstRowFirstColumn="0" w:firstRowLastColumn="0" w:lastRowFirstColumn="0" w:lastRowLastColumn="0"/>
-          <w:hidden w:val="0"/>
-        </w:trPr>
-        <w:tc>
-          <w:tcPr>
-            <w:tcW w:type="dxa" w:w="9026"/>
-            <w:cnfStyle w:val="101000001000" w:firstRow="1" w:lastRow="0" w:firstColumn="1" w:lastColumn="0" w:oddVBand="0" w:evenVBand="0" w:oddHBand="0" w:evenHBand="0" w:firstRowFirstColumn="1" w:firstRowLastColumn="0" w:lastRowFirstColumn="0" w:lastRowLastColumn="0"/>
-            <w:vAlign w:val="top"/>
-            <w:shd w:val="clear"/>
-          </w:tcPr>
-          <w:p>
-            <w:pPr>
-              <w:numPr>
-                <w:ilvl w:val="0"/>
-                <w:numId w:val="0"/>
-              </w:numPr>
-              <w:jc w:val="both"/>
-              <w:spacing w:lineRule="auto" w:line="240" w:before="0" w:after="0"/>
-              <w:widowControl w:val="1"/>
-              <w:ind w:right="0" w:left="0" w:firstLine="0"/>
-              <w:rPr>
-                <w:spacing w:val="0"/>
-                <w:vertAlign w:val="baseline"/>
-                <w:i w:val="1"/>
-                <w:b w:val="1"/>
-                <w:shadow w:val="0"/>
-                <w:color w:val="000000"/>
-                <w:position w:val="0"/>
-                <w:sz w:val="22"/>
-                <w:szCs w:val="22"/>
-                <w:smallCaps w:val="0"/>
-                <w:rFonts w:ascii="Times New Roman" w:eastAsia="Times New Roman" w:hAnsi="Times New Roman" w:hint="default"/>
-              </w:rPr>
-              <w:wordWrap w:val="1"/>
-              <w:autoSpaceDE w:val="0"/>
-              <w:autoSpaceDN w:val="0"/>
-            </w:pPr>
-            <w:r>
-              <w:rPr>
-                <w:spacing w:val="0"/>
-                <w:vertAlign w:val="baseline"/>
-                <w:i w:val="1"/>
-                <w:b w:val="1"/>
-                <w:shadow w:val="0"/>
-                <w:color w:val="000000"/>
-                <w:position w:val="0"/>
-                <w:sz w:val="22"/>
-                <w:szCs w:val="22"/>
-                <w:smallCaps w:val="0"/>
-                <w:rFonts w:ascii="Times New Roman" w:eastAsia="Times New Roman" w:hAnsi="Times New Roman" w:hint="default"/>
-              </w:rPr>
-              <w:t xml:space="preserve">Preguntas cerradas</w:t>
-            </w:r>
-          </w:p>
-        </w:tc>
-      </w:tr>
-    </w:tbl>
-    <w:tbl>
-      <w:tblID w:val="0"/>
-      <w:tblPr>
-        <w:tblStyle w:val="PO38"/>
-        <w:tblpPr w:vertAnchor="text" w:tblpXSpec="left" w:tblpY="-2"/>
-        <w:tblCellMar>
-          <w:left w:w="108" w:type="dxa"/>
-          <w:top w:w="0" w:type="dxa"/>
-          <w:right w:w="108" w:type="dxa"/>
-          <w:bottom w:w="0" w:type="dxa"/>
-        </w:tblCellMar>
-        <w:tblW w:w="9024" w:type="dxa"/>
-        <w:tblLook w:val="0004A0" w:firstRow="1" w:lastRow="0" w:firstColumn="1" w:lastColumn="0" w:noHBand="0" w:noVBand="1"/>
-        <w:tblLayout w:type="fixed"/>
-      </w:tblPr>
-      <w:tblGrid>
-        <w:gridCol w:w="3008"/>
-        <w:gridCol w:w="3008"/>
-        <w:gridCol w:w="3008"/>
-      </w:tblGrid>
-      <w:tr>
-        <w:trPr>
-          <w:cnfStyle w:val="100000000000" w:firstRow="1" w:lastRow="0" w:firstColumn="0" w:lastColumn="0" w:oddVBand="0" w:evenVBand="0" w:oddHBand="0" w:evenHBand="0" w:firstRowFirstColumn="0" w:firstRowLastColumn="0" w:lastRowFirstColumn="0" w:lastRowLastColumn="0"/>
-          <w:hidden w:val="0"/>
-        </w:trPr>
-        <w:tc>
-          <w:tcPr>
-            <w:tcW w:type="dxa" w:w="3008"/>
-            <w:cnfStyle w:val="101000001000" w:firstRow="1" w:lastRow="0" w:firstColumn="1" w:lastColumn="0" w:oddVBand="0" w:evenVBand="0" w:oddHBand="0" w:evenHBand="0" w:firstRowFirstColumn="1" w:firstRowLastColumn="0" w:lastRowFirstColumn="0" w:lastRowLastColumn="0"/>
-            <w:vAlign w:val="top"/>
-            <w:shd w:val="clear"/>
-          </w:tcPr>
-          <w:p>
-            <w:pPr>
-              <w:pStyle w:val="PO26"/>
-              <w:bidi w:val="0"/>
-              <w:numPr>
-                <w:ilvl w:val="0"/>
-                <w:numId w:val="0"/>
-              </w:numPr>
-              <w:jc w:val="both"/>
-              <w:spacing w:lineRule="auto" w:line="259" w:before="0" w:after="160"/>
-              <w:contextualSpacing w:val="1"/>
-              <w:widowControl w:val="1"/>
-              <w:ind w:right="0" w:left="0" w:firstLine="0"/>
-              <w:rPr>
-                <w:spacing w:val="0"/>
-                <w:vertAlign w:val="baseline"/>
-                <w:i w:val="1"/>
-                <w:b w:val="0"/>
-                <w:shadow w:val="0"/>
-                <w:color w:val="000000"/>
-                <w:position w:val="0"/>
-                <w:sz w:val="20"/>
-                <w:szCs w:val="20"/>
-                <w:u w:val="single"/>
-                <w:smallCaps w:val="0"/>
-                <w:rFonts w:ascii="Times New Roman" w:eastAsia="Times New Roman" w:hAnsi="Times New Roman" w:hint="default"/>
-              </w:rPr>
-              <w:wordWrap w:val="0"/>
-              <w:autoSpaceDE w:val="0"/>
-              <w:autoSpaceDN w:val="0"/>
-            </w:pPr>
-            <w:r>
-              <w:rPr>
-                <w:i w:val="0"/>
-                <w:b w:val="1"/>
-                <w:color w:val="000000"/>
-                <w:sz w:val="20"/>
-                <w:szCs w:val="20"/>
-                <w:rFonts w:ascii="Times New Roman" w:eastAsia="Times New Roman" w:hAnsi="Times New Roman" w:hint="default"/>
-              </w:rPr>
-              <w:t xml:space="preserve">¿Ustedes producen lo que </w:t>
-            </w:r>
-            <w:r>
-              <w:rPr>
-                <w:i w:val="0"/>
-                <w:b w:val="1"/>
-                <w:color w:val="000000"/>
-                <w:sz w:val="20"/>
-                <w:szCs w:val="20"/>
-                <w:rFonts w:ascii="Times New Roman" w:eastAsia="Times New Roman" w:hAnsi="Times New Roman" w:hint="default"/>
-              </w:rPr>
-              <w:t xml:space="preserve">venden? </w:t>
-            </w:r>
-            <w:r>
-              <w:rPr>
-                <w:i w:val="1"/>
-                <w:b w:val="0"/>
-                <w:color w:val="000000"/>
-                <w:sz w:val="20"/>
-                <w:szCs w:val="20"/>
-                <w:rFonts w:ascii="Times New Roman" w:eastAsia="Times New Roman" w:hAnsi="Times New Roman" w:hint="default"/>
-              </w:rPr>
-              <w:t xml:space="preserve">R/ </w:t>
-            </w:r>
-            <w:r>
-              <w:rPr>
-                <w:i w:val="1"/>
-                <w:b w:val="0"/>
-                <w:color w:val="000000"/>
-                <w:sz w:val="20"/>
-                <w:szCs w:val="20"/>
-                <w:u w:val="single"/>
-                <w:rFonts w:ascii="Times New Roman" w:eastAsia="Times New Roman" w:hAnsi="Times New Roman" w:hint="default"/>
-              </w:rPr>
-              <w:t>Sí</w:t>
-            </w:r>
-          </w:p>
-        </w:tc>
-        <w:tc>
-          <w:tcPr>
-            <w:tcW w:type="dxa" w:w="3008"/>
-            <w:cnfStyle w:val="100000000000" w:firstRow="1" w:lastRow="0" w:firstColumn="0" w:lastColumn="0" w:oddVBand="0" w:evenVBand="0" w:oddHBand="0" w:evenHBand="0" w:firstRowFirstColumn="0" w:firstRowLastColumn="0" w:lastRowFirstColumn="0" w:lastRowLastColumn="0"/>
-            <w:vAlign w:val="top"/>
-            <w:shd w:val="clear"/>
-          </w:tcPr>
-          <w:p>
-            <w:pPr>
-              <w:pStyle w:val="PO26"/>
-              <w:bidi w:val="0"/>
-              <w:numPr>
-                <w:ilvl w:val="0"/>
-                <w:numId w:val="0"/>
-              </w:numPr>
-              <w:jc w:val="both"/>
-              <w:spacing w:lineRule="auto" w:line="259" w:before="0" w:after="160"/>
-              <w:contextualSpacing w:val="1"/>
-              <w:widowControl w:val="1"/>
-              <w:ind w:right="0" w:left="0" w:firstLine="0"/>
-              <w:rPr>
-                <w:spacing w:val="0"/>
-                <w:vertAlign w:val="baseline"/>
-                <w:i w:val="0"/>
-                <w:b w:val="0"/>
-                <w:shadow w:val="0"/>
-                <w:color w:val="000000"/>
-                <w:position w:val="0"/>
-                <w:sz w:val="20"/>
-                <w:szCs w:val="20"/>
-                <w:smallCaps w:val="0"/>
-                <w:rFonts w:ascii="Times New Roman" w:eastAsia="Times New Roman" w:hAnsi="Times New Roman" w:hint="default"/>
-              </w:rPr>
-              <w:wordWrap w:val="0"/>
-              <w:autoSpaceDE w:val="0"/>
-              <w:autoSpaceDN w:val="0"/>
-            </w:pPr>
-            <w:r>
-              <w:rPr>
-                <w:i w:val="0"/>
-                <w:b w:val="1"/>
-                <w:color w:val="000000"/>
-                <w:sz w:val="20"/>
-                <w:szCs w:val="20"/>
-                <w:rFonts w:ascii="Times New Roman" w:eastAsia="Times New Roman" w:hAnsi="Times New Roman" w:hint="default"/>
-              </w:rPr>
-              <w:t xml:space="preserve">¿Desea tener un alcance más </w:t>
-            </w:r>
-            <w:r>
-              <w:rPr>
-                <w:i w:val="0"/>
-                <w:b w:val="1"/>
-                <w:color w:val="000000"/>
-                <w:sz w:val="20"/>
-                <w:szCs w:val="20"/>
-                <w:rFonts w:ascii="Times New Roman" w:eastAsia="Times New Roman" w:hAnsi="Times New Roman" w:hint="default"/>
-              </w:rPr>
-              <w:t xml:space="preserve">amplio de su negocio; enfocado </w:t>
-            </w:r>
-            <w:r>
-              <w:rPr>
-                <w:i w:val="0"/>
-                <w:b w:val="1"/>
-                <w:color w:val="000000"/>
-                <w:sz w:val="20"/>
-                <w:szCs w:val="20"/>
-                <w:rFonts w:ascii="Times New Roman" w:eastAsia="Times New Roman" w:hAnsi="Times New Roman" w:hint="default"/>
-              </w:rPr>
-              <w:t xml:space="preserve">a un mercado nacional y no sólo </w:t>
-            </w:r>
-            <w:r>
-              <w:rPr>
-                <w:i w:val="0"/>
-                <w:b w:val="1"/>
-                <w:color w:val="000000"/>
-                <w:sz w:val="20"/>
-                <w:szCs w:val="20"/>
-                <w:rFonts w:ascii="Times New Roman" w:eastAsia="Times New Roman" w:hAnsi="Times New Roman" w:hint="default"/>
-              </w:rPr>
-              <w:t xml:space="preserve">local? </w:t>
-            </w:r>
-            <w:r>
-              <w:rPr>
-                <w:i w:val="0"/>
-                <w:color w:val="000000"/>
-                <w:sz w:val="20"/>
-                <w:szCs w:val="20"/>
-                <w:rFonts w:ascii="Times New Roman" w:eastAsia="Times New Roman" w:hAnsi="Times New Roman" w:hint="default"/>
-              </w:rPr>
-              <w:t xml:space="preserve">R/ </w:t>
-            </w:r>
-            <w:r>
-              <w:rPr>
-                <w:i w:val="1"/>
-                <w:color w:val="000000"/>
-                <w:sz w:val="20"/>
-                <w:szCs w:val="20"/>
-                <w:u w:val="single"/>
-                <w:rFonts w:ascii="Times New Roman" w:eastAsia="Times New Roman" w:hAnsi="Times New Roman" w:hint="default"/>
-              </w:rPr>
-              <w:t>Sí</w:t>
-            </w:r>
-          </w:p>
-        </w:tc>
-        <w:tc>
-          <w:tcPr>
-            <w:tcW w:type="dxa" w:w="3008"/>
-            <w:cnfStyle w:val="100000000100" w:firstRow="1" w:lastRow="0" w:firstColumn="0" w:lastColumn="0" w:oddVBand="0" w:evenVBand="0" w:oddHBand="0" w:evenHBand="0" w:firstRowFirstColumn="0" w:firstRowLastColumn="1" w:lastRowFirstColumn="0" w:lastRowLastColumn="0"/>
-            <w:vAlign w:val="top"/>
-            <w:shd w:val="clear"/>
-          </w:tcPr>
-          <w:p>
-            <w:pPr>
-              <w:pStyle w:val="PO26"/>
-              <w:bidi w:val="0"/>
-              <w:numPr>
-                <w:ilvl w:val="0"/>
-                <w:numId w:val="0"/>
-              </w:numPr>
-              <w:jc w:val="both"/>
-              <w:spacing w:lineRule="auto" w:line="259" w:before="0" w:after="160"/>
-              <w:contextualSpacing w:val="1"/>
-              <w:widowControl w:val="1"/>
-              <w:ind w:right="0" w:left="0" w:firstLine="0"/>
-              <w:rPr>
-                <w:i w:val="0"/>
-                <w:color w:val="000000"/>
-                <w:sz w:val="20"/>
-                <w:szCs w:val="20"/>
-                <w:rFonts w:ascii="Times New Roman" w:eastAsia="Times New Roman" w:hAnsi="Times New Roman" w:hint="default"/>
-              </w:rPr>
-              <w:wordWrap w:val="0"/>
-              <w:autoSpaceDE w:val="0"/>
-              <w:autoSpaceDN w:val="0"/>
-            </w:pPr>
-            <w:r>
-              <w:rPr>
-                <w:i w:val="0"/>
-                <w:b w:val="1"/>
-                <w:color w:val="000000"/>
-                <w:sz w:val="20"/>
-                <w:szCs w:val="20"/>
-                <w:rFonts w:ascii="Times New Roman" w:eastAsia="Times New Roman" w:hAnsi="Times New Roman" w:hint="default"/>
-              </w:rPr>
-              <w:t xml:space="preserve">¿Trabaja con un sistema de </w:t>
-            </w:r>
-            <w:r>
-              <w:rPr>
-                <w:i w:val="0"/>
-                <w:b w:val="1"/>
-                <w:color w:val="000000"/>
-                <w:sz w:val="20"/>
-                <w:szCs w:val="20"/>
-                <w:rFonts w:ascii="Times New Roman" w:eastAsia="Times New Roman" w:hAnsi="Times New Roman" w:hint="default"/>
-              </w:rPr>
-              <w:t xml:space="preserve">ventas al por mayor o sólo vende </w:t>
-            </w:r>
-            <w:r>
-              <w:rPr>
-                <w:i w:val="0"/>
-                <w:b w:val="1"/>
-                <w:color w:val="000000"/>
-                <w:sz w:val="20"/>
-                <w:szCs w:val="20"/>
-                <w:rFonts w:ascii="Times New Roman" w:eastAsia="Times New Roman" w:hAnsi="Times New Roman" w:hint="default"/>
-              </w:rPr>
-              <w:t xml:space="preserve">al detal?</w:t>
-            </w:r>
-            <w:r>
-              <w:rPr>
-                <w:i w:val="0"/>
-                <w:color w:val="000000"/>
-                <w:sz w:val="20"/>
-                <w:szCs w:val="20"/>
-                <w:rFonts w:ascii="Times New Roman" w:eastAsia="Times New Roman" w:hAnsi="Times New Roman" w:hint="default"/>
-              </w:rPr>
-              <w:t xml:space="preserve"> R/ </w:t>
-            </w:r>
-            <w:r>
-              <w:rPr>
-                <w:i w:val="1"/>
-                <w:color w:val="000000"/>
-                <w:sz w:val="20"/>
-                <w:szCs w:val="20"/>
-                <w:u w:val="single"/>
-                <w:rFonts w:ascii="Times New Roman" w:eastAsia="Times New Roman" w:hAnsi="Times New Roman" w:hint="default"/>
-              </w:rPr>
-              <w:t>Sí</w:t>
-            </w:r>
-          </w:p>
-        </w:tc>
-      </w:tr>
-      <w:tr>
-        <w:trPr>
-          <w:cnfStyle w:val="000000100000" w:firstRow="0" w:lastRow="0" w:firstColumn="0" w:lastColumn="0" w:oddVBand="0" w:evenVBand="0" w:oddHBand="1" w:evenHBand="0" w:firstRowFirstColumn="0" w:firstRowLastColumn="0" w:lastRowFirstColumn="0" w:lastRowLastColumn="0"/>
-          <w:hidden w:val="0"/>
-        </w:trPr>
-        <w:tc>
-          <w:tcPr>
-            <w:tcW w:type="dxa" w:w="3008"/>
-            <w:cnfStyle w:val="001000100000" w:firstRow="0" w:lastRow="0" w:firstColumn="1" w:lastColumn="0" w:oddVBand="0" w:evenVBand="0" w:oddHBand="1" w:evenHBand="0" w:firstRowFirstColumn="0" w:firstRowLastColumn="0" w:lastRowFirstColumn="0" w:lastRowLastColumn="0"/>
-            <w:vAlign w:val="top"/>
-            <w:shd w:val="clear"/>
-          </w:tcPr>
-          <w:p>
-            <w:pPr>
-              <w:pStyle w:val="PO26"/>
-              <w:bidi w:val="0"/>
-              <w:numPr>
-                <w:ilvl w:val="0"/>
-                <w:numId w:val="0"/>
-              </w:numPr>
-              <w:jc w:val="both"/>
-              <w:spacing w:lineRule="auto" w:line="259" w:before="0" w:after="160"/>
-              <w:contextualSpacing w:val="1"/>
-              <w:widowControl w:val="1"/>
-              <w:ind w:right="0" w:left="0" w:firstLine="0"/>
-              <w:rPr>
-                <w:spacing w:val="0"/>
-                <w:vertAlign w:val="baseline"/>
-                <w:i w:val="0"/>
-                <w:b w:val="0"/>
-                <w:shadow w:val="0"/>
-                <w:color w:val="000000"/>
-                <w:position w:val="0"/>
-                <w:sz w:val="20"/>
-                <w:szCs w:val="20"/>
-                <w:smallCaps w:val="0"/>
-                <w:rFonts w:ascii="Times New Roman" w:eastAsia="Times New Roman" w:hAnsi="Times New Roman" w:hint="default"/>
-              </w:rPr>
-              <w:wordWrap w:val="0"/>
-              <w:autoSpaceDE w:val="0"/>
-              <w:autoSpaceDN w:val="0"/>
-            </w:pPr>
-            <w:r>
-              <w:rPr>
-                <w:i w:val="0"/>
-                <w:b w:val="1"/>
-                <w:color w:val="000000"/>
-                <w:sz w:val="20"/>
-                <w:szCs w:val="20"/>
-                <w:rFonts w:ascii="Times New Roman" w:eastAsia="Times New Roman" w:hAnsi="Times New Roman" w:hint="default"/>
-              </w:rPr>
-              <w:t xml:space="preserve">¿Le gustaría que los procesos de </w:t>
-            </w:r>
-            <w:r>
-              <w:rPr>
-                <w:i w:val="0"/>
-                <w:b w:val="1"/>
-                <w:color w:val="000000"/>
-                <w:sz w:val="20"/>
-                <w:szCs w:val="20"/>
-                <w:rFonts w:ascii="Times New Roman" w:eastAsia="Times New Roman" w:hAnsi="Times New Roman" w:hint="default"/>
-              </w:rPr>
-              <w:t xml:space="preserve">la empresa se automaticen? Por </w:t>
-            </w:r>
-            <w:r>
-              <w:rPr>
-                <w:i w:val="0"/>
-                <w:b w:val="1"/>
-                <w:color w:val="000000"/>
-                <w:sz w:val="20"/>
-                <w:szCs w:val="20"/>
-                <w:rFonts w:ascii="Times New Roman" w:eastAsia="Times New Roman" w:hAnsi="Times New Roman" w:hint="default"/>
-              </w:rPr>
-              <w:t xml:space="preserve">ejemplo, que los procesos de </w:t>
-            </w:r>
-            <w:r>
-              <w:rPr>
-                <w:i w:val="0"/>
-                <w:b w:val="1"/>
-                <w:color w:val="000000"/>
-                <w:sz w:val="20"/>
-                <w:szCs w:val="20"/>
-                <w:rFonts w:ascii="Times New Roman" w:eastAsia="Times New Roman" w:hAnsi="Times New Roman" w:hint="default"/>
-              </w:rPr>
-              <w:t xml:space="preserve">facturación e inventario sean </w:t>
-            </w:r>
-            <w:r>
-              <w:rPr>
-                <w:i w:val="0"/>
-                <w:b w:val="1"/>
-                <w:color w:val="000000"/>
-                <w:sz w:val="20"/>
-                <w:szCs w:val="20"/>
-                <w:rFonts w:ascii="Times New Roman" w:eastAsia="Times New Roman" w:hAnsi="Times New Roman" w:hint="default"/>
-              </w:rPr>
-              <w:t xml:space="preserve">computarizados </w:t>
-            </w:r>
-            <w:r>
-              <w:rPr>
-                <w:i w:val="1"/>
-                <w:b w:val="0"/>
-                <w:color w:val="000000"/>
-                <w:sz w:val="20"/>
-                <w:szCs w:val="20"/>
-                <w:rFonts w:ascii="Times New Roman" w:eastAsia="Times New Roman" w:hAnsi="Times New Roman" w:hint="default"/>
-              </w:rPr>
-              <w:t xml:space="preserve">R/ </w:t>
-            </w:r>
-            <w:r>
-              <w:rPr>
-                <w:i w:val="1"/>
-                <w:b w:val="0"/>
-                <w:color w:val="000000"/>
-                <w:sz w:val="20"/>
-                <w:szCs w:val="20"/>
-                <w:u w:val="single"/>
-                <w:rFonts w:ascii="Times New Roman" w:eastAsia="Times New Roman" w:hAnsi="Times New Roman" w:hint="default"/>
-              </w:rPr>
-              <w:t>Sí</w:t>
-            </w:r>
-            <w:r>
-              <w:rPr>
-                <w:i w:val="1"/>
-                <w:b w:val="1"/>
-                <w:color w:val="000000"/>
-                <w:sz w:val="20"/>
-                <w:szCs w:val="20"/>
-                <w:rFonts w:ascii="Times New Roman" w:eastAsia="Times New Roman" w:hAnsi="Times New Roman" w:hint="default"/>
-              </w:rPr>
-              <w:t xml:space="preserve"> </w:t>
-            </w:r>
-          </w:p>
-        </w:tc>
-        <w:tc>
-          <w:tcPr>
-            <w:tcW w:type="dxa" w:w="3008"/>
-            <w:cnfStyle w:val="000000100000" w:firstRow="0" w:lastRow="0" w:firstColumn="0" w:lastColumn="0" w:oddVBand="0" w:evenVBand="0" w:oddHBand="1" w:evenHBand="0" w:firstRowFirstColumn="0" w:firstRowLastColumn="0" w:lastRowFirstColumn="0" w:lastRowLastColumn="0"/>
-            <w:vAlign w:val="top"/>
-            <w:shd w:val="clear"/>
-          </w:tcPr>
-          <w:p>
-            <w:pPr>
-              <w:pStyle w:val="PO26"/>
-              <w:bidi w:val="0"/>
-              <w:numPr>
-                <w:ilvl w:val="0"/>
-                <w:numId w:val="0"/>
-              </w:numPr>
-              <w:jc w:val="both"/>
-              <w:spacing w:lineRule="auto" w:line="259" w:before="0" w:after="160"/>
-              <w:contextualSpacing w:val="1"/>
-              <w:widowControl w:val="1"/>
-              <w:ind w:right="0" w:left="0" w:firstLine="0"/>
-              <w:rPr>
-                <w:spacing w:val="0"/>
-                <w:vertAlign w:val="baseline"/>
-                <w:i w:val="0"/>
-                <w:b w:val="0"/>
-                <w:shadow w:val="0"/>
-                <w:color w:val="000000"/>
-                <w:position w:val="0"/>
-                <w:sz w:val="20"/>
-                <w:szCs w:val="20"/>
-                <w:u w:val="single"/>
-                <w:smallCaps w:val="0"/>
-                <w:rFonts w:ascii="Times New Roman" w:eastAsia="Times New Roman" w:hAnsi="Times New Roman" w:hint="default"/>
-              </w:rPr>
-              <w:wordWrap w:val="0"/>
-              <w:autoSpaceDE w:val="0"/>
-              <w:autoSpaceDN w:val="0"/>
-            </w:pPr>
-            <w:r>
-              <w:rPr>
-                <w:i w:val="0"/>
-                <w:b w:val="1"/>
-                <w:color w:val="000000"/>
-                <w:sz w:val="20"/>
-                <w:szCs w:val="20"/>
-                <w:rFonts w:ascii="Times New Roman" w:eastAsia="Times New Roman" w:hAnsi="Times New Roman" w:hint="default"/>
-              </w:rPr>
-              <w:t xml:space="preserve">¿Puntualmente desea ser </w:t>
-            </w:r>
-            <w:r>
-              <w:rPr>
-                <w:i w:val="0"/>
-                <w:b w:val="1"/>
-                <w:color w:val="000000"/>
-                <w:sz w:val="20"/>
-                <w:szCs w:val="20"/>
-                <w:rFonts w:ascii="Times New Roman" w:eastAsia="Times New Roman" w:hAnsi="Times New Roman" w:hint="default"/>
-              </w:rPr>
-              <w:t xml:space="preserve">notificado, de forma automática, </w:t>
-            </w:r>
-            <w:r>
-              <w:rPr>
-                <w:i w:val="0"/>
-                <w:b w:val="1"/>
-                <w:color w:val="000000"/>
-                <w:sz w:val="20"/>
-                <w:szCs w:val="20"/>
-                <w:rFonts w:ascii="Times New Roman" w:eastAsia="Times New Roman" w:hAnsi="Times New Roman" w:hint="default"/>
-              </w:rPr>
-              <w:t xml:space="preserve">cuando una mercancía en </w:t>
-            </w:r>
-            <w:r>
-              <w:rPr>
-                <w:i w:val="0"/>
-                <w:b w:val="1"/>
-                <w:color w:val="000000"/>
-                <w:sz w:val="20"/>
-                <w:szCs w:val="20"/>
-                <w:rFonts w:ascii="Times New Roman" w:eastAsia="Times New Roman" w:hAnsi="Times New Roman" w:hint="default"/>
-              </w:rPr>
-              <w:t xml:space="preserve">específica esté ad portas de </w:t>
-            </w:r>
-            <w:r>
-              <w:rPr>
-                <w:i w:val="0"/>
-                <w:b w:val="1"/>
-                <w:color w:val="000000"/>
-                <w:sz w:val="20"/>
-                <w:szCs w:val="20"/>
-                <w:rFonts w:ascii="Times New Roman" w:eastAsia="Times New Roman" w:hAnsi="Times New Roman" w:hint="default"/>
-              </w:rPr>
-              <w:t xml:space="preserve">quedar agotada?</w:t>
-            </w:r>
-            <w:r>
-              <w:rPr>
-                <w:i w:val="0"/>
-                <w:color w:val="000000"/>
-                <w:sz w:val="20"/>
-                <w:szCs w:val="20"/>
-                <w:rFonts w:ascii="Times New Roman" w:eastAsia="Times New Roman" w:hAnsi="Times New Roman" w:hint="default"/>
-              </w:rPr>
-              <w:t xml:space="preserve"> </w:t>
-            </w:r>
-            <w:r>
-              <w:rPr>
-                <w:i w:val="1"/>
-                <w:color w:val="000000"/>
-                <w:sz w:val="20"/>
-                <w:szCs w:val="20"/>
-                <w:rFonts w:ascii="Times New Roman" w:eastAsia="Times New Roman" w:hAnsi="Times New Roman" w:hint="default"/>
-              </w:rPr>
-              <w:t xml:space="preserve">R/ </w:t>
-            </w:r>
-            <w:r>
-              <w:rPr>
-                <w:i w:val="1"/>
-                <w:color w:val="000000"/>
-                <w:sz w:val="20"/>
-                <w:szCs w:val="20"/>
-                <w:u w:val="single"/>
-                <w:rFonts w:ascii="Times New Roman" w:eastAsia="Times New Roman" w:hAnsi="Times New Roman" w:hint="default"/>
-              </w:rPr>
-              <w:t>Sí</w:t>
-            </w:r>
-          </w:p>
-        </w:tc>
-        <w:tc>
-          <w:tcPr>
-            <w:tcW w:type="dxa" w:w="3008"/>
-            <w:cnfStyle w:val="000000100000" w:firstRow="0" w:lastRow="0" w:firstColumn="0" w:lastColumn="0" w:oddVBand="0" w:evenVBand="0" w:oddHBand="1" w:evenHBand="0" w:firstRowFirstColumn="0" w:firstRowLastColumn="0" w:lastRowFirstColumn="0" w:lastRowLastColumn="0"/>
-            <w:vAlign w:val="top"/>
-            <w:shd w:val="clear"/>
-          </w:tcPr>
-          <w:p>
-            <w:pPr>
-              <w:pStyle w:val="PO26"/>
-              <w:bidi w:val="0"/>
-              <w:numPr>
-                <w:ilvl w:val="0"/>
-                <w:numId w:val="0"/>
-              </w:numPr>
-              <w:jc w:val="both"/>
-              <w:spacing w:lineRule="auto" w:line="259" w:before="0" w:after="160"/>
-              <w:contextualSpacing w:val="1"/>
-              <w:widowControl w:val="1"/>
-              <w:ind w:right="0" w:left="0" w:firstLine="0"/>
-              <w:rPr>
-                <w:spacing w:val="0"/>
-                <w:vertAlign w:val="baseline"/>
-                <w:i w:val="1"/>
-                <w:b w:val="0"/>
-                <w:shadow w:val="0"/>
-                <w:color w:val="000000"/>
-                <w:position w:val="0"/>
-                <w:sz w:val="18"/>
-                <w:szCs w:val="18"/>
-                <w:u w:val="single"/>
-                <w:smallCaps w:val="0"/>
-                <w:rFonts w:ascii="Times New Roman" w:eastAsia="Times New Roman" w:hAnsi="Times New Roman" w:hint="default"/>
-              </w:rPr>
-              <w:wordWrap w:val="0"/>
-              <w:autoSpaceDE w:val="0"/>
-              <w:autoSpaceDN w:val="0"/>
-            </w:pPr>
-            <w:r>
-              <w:rPr>
-                <w:i w:val="0"/>
-                <w:b w:val="1"/>
-                <w:color w:val="000000"/>
-                <w:sz w:val="20"/>
-                <w:szCs w:val="20"/>
-                <w:rFonts w:ascii="Times New Roman" w:eastAsia="Times New Roman" w:hAnsi="Times New Roman" w:hint="default"/>
-              </w:rPr>
-              <w:t xml:space="preserve">¿Considera que los procesos de </w:t>
-            </w:r>
-            <w:r>
-              <w:rPr>
-                <w:i w:val="0"/>
-                <w:b w:val="1"/>
-                <w:color w:val="000000"/>
-                <w:sz w:val="20"/>
-                <w:szCs w:val="20"/>
-                <w:rFonts w:ascii="Times New Roman" w:eastAsia="Times New Roman" w:hAnsi="Times New Roman" w:hint="default"/>
-              </w:rPr>
-              <w:t xml:space="preserve">facturación e inventario </w:t>
-            </w:r>
-            <w:r>
-              <w:rPr>
-                <w:i w:val="0"/>
-                <w:b w:val="1"/>
-                <w:color w:val="000000"/>
-                <w:sz w:val="20"/>
-                <w:szCs w:val="20"/>
-                <w:rFonts w:ascii="Times New Roman" w:eastAsia="Times New Roman" w:hAnsi="Times New Roman" w:hint="default"/>
-              </w:rPr>
-              <w:t xml:space="preserve">requieren también ser </w:t>
-            </w:r>
-            <w:r>
-              <w:rPr>
-                <w:i w:val="0"/>
-                <w:b w:val="1"/>
-                <w:color w:val="000000"/>
-                <w:sz w:val="20"/>
-                <w:szCs w:val="20"/>
-                <w:rFonts w:ascii="Times New Roman" w:eastAsia="Times New Roman" w:hAnsi="Times New Roman" w:hint="default"/>
-              </w:rPr>
-              <w:t xml:space="preserve">automatizados y, deseablemente, </w:t>
-            </w:r>
-            <w:r>
-              <w:rPr>
-                <w:i w:val="0"/>
-                <w:b w:val="1"/>
-                <w:color w:val="000000"/>
-                <w:sz w:val="20"/>
-                <w:szCs w:val="20"/>
-                <w:rFonts w:ascii="Times New Roman" w:eastAsia="Times New Roman" w:hAnsi="Times New Roman" w:hint="default"/>
-              </w:rPr>
-              <w:t xml:space="preserve">computarizados? Aparte, ¿si </w:t>
-            </w:r>
-            <w:r>
-              <w:rPr>
-                <w:i w:val="0"/>
-                <w:b w:val="1"/>
-                <w:color w:val="000000"/>
-                <w:sz w:val="20"/>
-                <w:szCs w:val="20"/>
-                <w:rFonts w:ascii="Times New Roman" w:eastAsia="Times New Roman" w:hAnsi="Times New Roman" w:hint="default"/>
-              </w:rPr>
-              <w:t xml:space="preserve">tiene realmente un control </w:t>
-            </w:r>
-            <w:r>
-              <w:rPr>
-                <w:i w:val="0"/>
-                <w:b w:val="1"/>
-                <w:color w:val="000000"/>
-                <w:sz w:val="20"/>
-                <w:szCs w:val="20"/>
-                <w:rFonts w:ascii="Times New Roman" w:eastAsia="Times New Roman" w:hAnsi="Times New Roman" w:hint="default"/>
-              </w:rPr>
-              <w:t xml:space="preserve">absoluto sobre estos procesos? </w:t>
-            </w:r>
-            <w:r>
-              <w:rPr>
-                <w:i w:val="1"/>
-                <w:b w:val="0"/>
-                <w:color w:val="000000"/>
-                <w:sz w:val="20"/>
-                <w:szCs w:val="20"/>
-                <w:u w:val="none"/>
-                <w:rFonts w:ascii="Times New Roman" w:eastAsia="Times New Roman" w:hAnsi="Times New Roman" w:hint="default"/>
-              </w:rPr>
-              <w:t xml:space="preserve">R/ </w:t>
-            </w:r>
-            <w:r>
-              <w:rPr>
-                <w:i w:val="1"/>
-                <w:b w:val="0"/>
-                <w:color w:val="000000"/>
-                <w:sz w:val="20"/>
-                <w:szCs w:val="20"/>
-                <w:u w:val="single"/>
-                <w:rFonts w:ascii="Times New Roman" w:eastAsia="Times New Roman" w:hAnsi="Times New Roman" w:hint="default"/>
-              </w:rPr>
-              <w:t>Sí</w:t>
-            </w:r>
-          </w:p>
-        </w:tc>
-      </w:tr>
-    </w:tbl>
+    <w:p>
+      <w:pPr>
+        <w:numPr>
+          <w:ilvl w:val="0"/>
+          <w:numId w:val="0"/>
+        </w:numPr>
+        <w:jc w:val="both"/>
+        <w:spacing w:lineRule="auto" w:line="240" w:before="0" w:after="0"/>
+        <w:ind w:right="0" w:left="0" w:firstLine="0"/>
+        <w:rPr>
+          <w:color w:val="auto"/>
+          <w:sz w:val="20"/>
+          <w:szCs w:val="20"/>
+          <w:rFonts w:ascii="Times New Roman" w:eastAsia="Times New Roman" w:hAnsi="Times New Roman" w:hint="default"/>
+        </w:rPr>
+        <w:wordWrap w:val="0"/>
+      </w:pPr>
+    </w:p>
     <w:p>
       <w:pPr>
         <w:numPr>
@@ -4656,37 +4674,707 @@
         </w:tc>
       </w:tr>
     </w:tbl>
-    <w:p>
-      <w:pPr>
-        <w:numPr>
-          <w:ilvl w:val="0"/>
-          <w:numId w:val="0"/>
-        </w:numPr>
-        <w:jc w:val="both"/>
-        <w:spacing w:lineRule="auto" w:line="240" w:before="0" w:after="0"/>
-        <w:widowControl w:val="1"/>
-        <w:ind w:right="0" w:left="0" w:firstLine="0"/>
-        <w:rPr>
-          <w:spacing w:val="0"/>
-          <w:vertAlign w:val="baseline"/>
-          <w:i w:val="0"/>
-          <w:b w:val="0"/>
-          <w:color w:val="141414"/>
-          <w:position w:val="0"/>
-          <w:sz w:val="22"/>
-          <w:szCs w:val="22"/>
-          <w:smallCaps w:val="0"/>
-          <w:rFonts w:ascii="Times New Roman" w:eastAsia="Times New Roman" w:hAnsi="Times New Roman" w:hint="default"/>
-        </w:rPr>
-        <w:wordWrap w:val="1"/>
-        <w:autoSpaceDE w:val="0"/>
-        <w:autoSpaceDN w:val="0"/>
-      </w:pPr>
-    </w:p>
     <w:tbl>
       <w:tblID w:val="0"/>
       <w:tblPr>
         <w:tblStyle w:val="PO38"/>
+        <w:tblpPr w:vertAnchor="text" w:tblpX="15" w:tblpY="6549"/>
+        <w:tblCellMar>
+          <w:left w:w="108" w:type="dxa"/>
+          <w:top w:w="0" w:type="dxa"/>
+          <w:right w:w="108" w:type="dxa"/>
+          <w:bottom w:w="0" w:type="dxa"/>
+        </w:tblCellMar>
+        <w:tblW w:w="9024" w:type="dxa"/>
+        <w:tblLook w:val="0004A0" w:firstRow="1" w:lastRow="0" w:firstColumn="1" w:lastColumn="0" w:noHBand="0" w:noVBand="1"/>
+        <w:tblLayout w:type="fixed"/>
+      </w:tblPr>
+      <w:tblGrid>
+        <w:gridCol w:w="3008"/>
+        <w:gridCol w:w="3008"/>
+        <w:gridCol w:w="3008"/>
+      </w:tblGrid>
+      <w:tr>
+        <w:trPr>
+          <w:hidden w:val="0"/>
+        </w:trPr>
+        <w:tc>
+          <w:tcPr>
+            <w:tcW w:type="dxa" w:w="3008"/>
+            <w:vAlign w:val="top"/>
+            <w:shd w:val="clear"/>
+          </w:tcPr>
+          <w:p>
+            <w:pPr>
+              <w:pStyle w:val="PO26"/>
+              <w:bidi w:val="0"/>
+              <w:numPr>
+                <w:ilvl w:val="0"/>
+                <w:numId w:val="0"/>
+              </w:numPr>
+              <w:jc w:val="both"/>
+              <w:spacing w:lineRule="auto" w:line="259" w:before="0" w:after="160"/>
+              <w:contextualSpacing w:val="1"/>
+              <w:widowControl w:val="1"/>
+              <w:ind w:right="0" w:left="0" w:firstLine="0"/>
+              <w:rPr>
+                <w:spacing w:val="0"/>
+                <w:vertAlign w:val="baseline"/>
+                <w:i w:val="1"/>
+                <w:b w:val="0"/>
+                <w:shadow w:val="0"/>
+                <w:color w:val="000000"/>
+                <w:position w:val="0"/>
+                <w:sz w:val="20"/>
+                <w:szCs w:val="20"/>
+                <w:u w:val="single"/>
+                <w:smallCaps w:val="0"/>
+                <w:rFonts w:ascii="Times New Roman" w:eastAsia="Times New Roman" w:hAnsi="Times New Roman" w:hint="default"/>
+              </w:rPr>
+              <w:wordWrap w:val="0"/>
+              <w:autoSpaceDE w:val="0"/>
+              <w:autoSpaceDN w:val="0"/>
+            </w:pPr>
+            <w:r>
+              <w:rPr>
+                <w:i w:val="0"/>
+                <w:b w:val="1"/>
+                <w:color w:val="000000"/>
+                <w:sz w:val="20"/>
+                <w:szCs w:val="20"/>
+                <w:rFonts w:ascii="Times New Roman" w:eastAsia="Times New Roman" w:hAnsi="Times New Roman" w:hint="default"/>
+              </w:rPr>
+              <w:t xml:space="preserve">¿Ustedes producen lo que </w:t>
+            </w:r>
+            <w:r>
+              <w:rPr>
+                <w:i w:val="0"/>
+                <w:b w:val="1"/>
+                <w:color w:val="000000"/>
+                <w:sz w:val="20"/>
+                <w:szCs w:val="20"/>
+                <w:rFonts w:ascii="Times New Roman" w:eastAsia="Times New Roman" w:hAnsi="Times New Roman" w:hint="default"/>
+              </w:rPr>
+              <w:t xml:space="preserve">venden? </w:t>
+            </w:r>
+            <w:r>
+              <w:rPr>
+                <w:i w:val="1"/>
+                <w:b w:val="0"/>
+                <w:color w:val="000000"/>
+                <w:sz w:val="20"/>
+                <w:szCs w:val="20"/>
+                <w:rFonts w:ascii="Times New Roman" w:eastAsia="Times New Roman" w:hAnsi="Times New Roman" w:hint="default"/>
+              </w:rPr>
+              <w:t xml:space="preserve">R/ </w:t>
+            </w:r>
+            <w:r>
+              <w:rPr>
+                <w:i w:val="1"/>
+                <w:b w:val="0"/>
+                <w:color w:val="000000"/>
+                <w:sz w:val="20"/>
+                <w:szCs w:val="20"/>
+                <w:u w:val="single"/>
+                <w:rFonts w:ascii="Times New Roman" w:eastAsia="Times New Roman" w:hAnsi="Times New Roman" w:hint="default"/>
+              </w:rPr>
+              <w:t>Sí</w:t>
+            </w:r>
+          </w:p>
+        </w:tc>
+        <w:tc>
+          <w:tcPr>
+            <w:tcW w:type="dxa" w:w="3008"/>
+            <w:vAlign w:val="top"/>
+            <w:shd w:val="clear"/>
+          </w:tcPr>
+          <w:p>
+            <w:pPr>
+              <w:pStyle w:val="PO26"/>
+              <w:bidi w:val="0"/>
+              <w:numPr>
+                <w:ilvl w:val="0"/>
+                <w:numId w:val="0"/>
+              </w:numPr>
+              <w:jc w:val="both"/>
+              <w:spacing w:lineRule="auto" w:line="259" w:before="0" w:after="160"/>
+              <w:contextualSpacing w:val="1"/>
+              <w:widowControl w:val="1"/>
+              <w:ind w:right="0" w:left="0" w:firstLine="0"/>
+              <w:rPr>
+                <w:spacing w:val="0"/>
+                <w:vertAlign w:val="baseline"/>
+                <w:i w:val="0"/>
+                <w:b w:val="0"/>
+                <w:shadow w:val="0"/>
+                <w:color w:val="000000"/>
+                <w:position w:val="0"/>
+                <w:sz w:val="20"/>
+                <w:szCs w:val="20"/>
+                <w:smallCaps w:val="0"/>
+                <w:rFonts w:ascii="Times New Roman" w:eastAsia="Times New Roman" w:hAnsi="Times New Roman" w:hint="default"/>
+              </w:rPr>
+              <w:wordWrap w:val="0"/>
+              <w:autoSpaceDE w:val="0"/>
+              <w:autoSpaceDN w:val="0"/>
+            </w:pPr>
+            <w:r>
+              <w:rPr>
+                <w:i w:val="0"/>
+                <w:b w:val="1"/>
+                <w:color w:val="000000"/>
+                <w:sz w:val="20"/>
+                <w:szCs w:val="20"/>
+                <w:rFonts w:ascii="Times New Roman" w:eastAsia="Times New Roman" w:hAnsi="Times New Roman" w:hint="default"/>
+              </w:rPr>
+              <w:t xml:space="preserve">¿Desea tener un alcance más </w:t>
+            </w:r>
+            <w:r>
+              <w:rPr>
+                <w:i w:val="0"/>
+                <w:b w:val="1"/>
+                <w:color w:val="000000"/>
+                <w:sz w:val="20"/>
+                <w:szCs w:val="20"/>
+                <w:rFonts w:ascii="Times New Roman" w:eastAsia="Times New Roman" w:hAnsi="Times New Roman" w:hint="default"/>
+              </w:rPr>
+              <w:t xml:space="preserve">amplio de su negocio; enfocado </w:t>
+            </w:r>
+            <w:r>
+              <w:rPr>
+                <w:i w:val="0"/>
+                <w:b w:val="1"/>
+                <w:color w:val="000000"/>
+                <w:sz w:val="20"/>
+                <w:szCs w:val="20"/>
+                <w:rFonts w:ascii="Times New Roman" w:eastAsia="Times New Roman" w:hAnsi="Times New Roman" w:hint="default"/>
+              </w:rPr>
+              <w:t xml:space="preserve">a un mercado nacional y no sólo </w:t>
+            </w:r>
+            <w:r>
+              <w:rPr>
+                <w:i w:val="0"/>
+                <w:b w:val="1"/>
+                <w:color w:val="000000"/>
+                <w:sz w:val="20"/>
+                <w:szCs w:val="20"/>
+                <w:rFonts w:ascii="Times New Roman" w:eastAsia="Times New Roman" w:hAnsi="Times New Roman" w:hint="default"/>
+              </w:rPr>
+              <w:t xml:space="preserve">local? </w:t>
+            </w:r>
+            <w:r>
+              <w:rPr>
+                <w:i w:val="0"/>
+                <w:color w:val="000000"/>
+                <w:sz w:val="20"/>
+                <w:szCs w:val="20"/>
+                <w:rFonts w:ascii="Times New Roman" w:eastAsia="Times New Roman" w:hAnsi="Times New Roman" w:hint="default"/>
+              </w:rPr>
+              <w:t xml:space="preserve">R/ </w:t>
+            </w:r>
+            <w:r>
+              <w:rPr>
+                <w:i w:val="1"/>
+                <w:color w:val="000000"/>
+                <w:sz w:val="20"/>
+                <w:szCs w:val="20"/>
+                <w:u w:val="single"/>
+                <w:rFonts w:ascii="Times New Roman" w:eastAsia="Times New Roman" w:hAnsi="Times New Roman" w:hint="default"/>
+              </w:rPr>
+              <w:t>Sí</w:t>
+            </w:r>
+          </w:p>
+        </w:tc>
+        <w:tc>
+          <w:tcPr>
+            <w:tcW w:type="dxa" w:w="3008"/>
+            <w:vAlign w:val="top"/>
+            <w:shd w:val="clear"/>
+          </w:tcPr>
+          <w:p>
+            <w:pPr>
+              <w:pStyle w:val="PO26"/>
+              <w:bidi w:val="0"/>
+              <w:numPr>
+                <w:ilvl w:val="0"/>
+                <w:numId w:val="0"/>
+              </w:numPr>
+              <w:jc w:val="both"/>
+              <w:spacing w:lineRule="auto" w:line="259" w:before="0" w:after="160"/>
+              <w:contextualSpacing w:val="1"/>
+              <w:widowControl w:val="1"/>
+              <w:ind w:right="0" w:left="0" w:firstLine="0"/>
+              <w:rPr>
+                <w:i w:val="0"/>
+                <w:color w:val="000000"/>
+                <w:sz w:val="20"/>
+                <w:szCs w:val="20"/>
+                <w:rFonts w:ascii="Times New Roman" w:eastAsia="Times New Roman" w:hAnsi="Times New Roman" w:hint="default"/>
+              </w:rPr>
+              <w:wordWrap w:val="0"/>
+              <w:autoSpaceDE w:val="0"/>
+              <w:autoSpaceDN w:val="0"/>
+            </w:pPr>
+            <w:r>
+              <w:rPr>
+                <w:i w:val="0"/>
+                <w:b w:val="1"/>
+                <w:color w:val="000000"/>
+                <w:sz w:val="20"/>
+                <w:szCs w:val="20"/>
+                <w:rFonts w:ascii="Times New Roman" w:eastAsia="Times New Roman" w:hAnsi="Times New Roman" w:hint="default"/>
+              </w:rPr>
+              <w:t xml:space="preserve">¿Trabaja con un sistema de </w:t>
+            </w:r>
+            <w:r>
+              <w:rPr>
+                <w:i w:val="0"/>
+                <w:b w:val="1"/>
+                <w:color w:val="000000"/>
+                <w:sz w:val="20"/>
+                <w:szCs w:val="20"/>
+                <w:rFonts w:ascii="Times New Roman" w:eastAsia="Times New Roman" w:hAnsi="Times New Roman" w:hint="default"/>
+              </w:rPr>
+              <w:t xml:space="preserve">ventas al por mayor o sólo vende </w:t>
+            </w:r>
+            <w:r>
+              <w:rPr>
+                <w:i w:val="0"/>
+                <w:b w:val="1"/>
+                <w:color w:val="000000"/>
+                <w:sz w:val="20"/>
+                <w:szCs w:val="20"/>
+                <w:rFonts w:ascii="Times New Roman" w:eastAsia="Times New Roman" w:hAnsi="Times New Roman" w:hint="default"/>
+              </w:rPr>
+              <w:t xml:space="preserve">al detal?</w:t>
+            </w:r>
+            <w:r>
+              <w:rPr>
+                <w:i w:val="0"/>
+                <w:color w:val="000000"/>
+                <w:sz w:val="20"/>
+                <w:szCs w:val="20"/>
+                <w:rFonts w:ascii="Times New Roman" w:eastAsia="Times New Roman" w:hAnsi="Times New Roman" w:hint="default"/>
+              </w:rPr>
+              <w:t xml:space="preserve"> R/ </w:t>
+            </w:r>
+            <w:r>
+              <w:rPr>
+                <w:i w:val="1"/>
+                <w:color w:val="000000"/>
+                <w:sz w:val="20"/>
+                <w:szCs w:val="20"/>
+                <w:u w:val="single"/>
+                <w:rFonts w:ascii="Times New Roman" w:eastAsia="Times New Roman" w:hAnsi="Times New Roman" w:hint="default"/>
+              </w:rPr>
+              <w:t>Sí</w:t>
+            </w:r>
+          </w:p>
+        </w:tc>
+      </w:tr>
+      <w:tr>
+        <w:trPr>
+          <w:hidden w:val="0"/>
+        </w:trPr>
+        <w:tc>
+          <w:tcPr>
+            <w:tcW w:type="dxa" w:w="3008"/>
+            <w:vAlign w:val="top"/>
+            <w:shd w:val="clear"/>
+          </w:tcPr>
+          <w:p>
+            <w:pPr>
+              <w:pStyle w:val="PO26"/>
+              <w:bidi w:val="0"/>
+              <w:numPr>
+                <w:ilvl w:val="0"/>
+                <w:numId w:val="0"/>
+              </w:numPr>
+              <w:jc w:val="both"/>
+              <w:spacing w:lineRule="auto" w:line="259" w:before="0" w:after="160"/>
+              <w:contextualSpacing w:val="1"/>
+              <w:widowControl w:val="1"/>
+              <w:ind w:right="0" w:left="0" w:firstLine="0"/>
+              <w:rPr>
+                <w:spacing w:val="0"/>
+                <w:vertAlign w:val="baseline"/>
+                <w:i w:val="0"/>
+                <w:b w:val="0"/>
+                <w:shadow w:val="0"/>
+                <w:color w:val="000000"/>
+                <w:position w:val="0"/>
+                <w:sz w:val="20"/>
+                <w:szCs w:val="20"/>
+                <w:smallCaps w:val="0"/>
+                <w:rFonts w:ascii="Times New Roman" w:eastAsia="Times New Roman" w:hAnsi="Times New Roman" w:hint="default"/>
+              </w:rPr>
+              <w:wordWrap w:val="0"/>
+              <w:autoSpaceDE w:val="0"/>
+              <w:autoSpaceDN w:val="0"/>
+            </w:pPr>
+            <w:r>
+              <w:rPr>
+                <w:i w:val="0"/>
+                <w:b w:val="1"/>
+                <w:color w:val="000000"/>
+                <w:sz w:val="20"/>
+                <w:szCs w:val="20"/>
+                <w:rFonts w:ascii="Times New Roman" w:eastAsia="Times New Roman" w:hAnsi="Times New Roman" w:hint="default"/>
+              </w:rPr>
+              <w:t xml:space="preserve">¿Le gustaría que los procesos de </w:t>
+            </w:r>
+            <w:r>
+              <w:rPr>
+                <w:i w:val="0"/>
+                <w:b w:val="1"/>
+                <w:color w:val="000000"/>
+                <w:sz w:val="20"/>
+                <w:szCs w:val="20"/>
+                <w:rFonts w:ascii="Times New Roman" w:eastAsia="Times New Roman" w:hAnsi="Times New Roman" w:hint="default"/>
+              </w:rPr>
+              <w:t xml:space="preserve">la empresa se automaticen? Por </w:t>
+            </w:r>
+            <w:r>
+              <w:rPr>
+                <w:i w:val="0"/>
+                <w:b w:val="1"/>
+                <w:color w:val="000000"/>
+                <w:sz w:val="20"/>
+                <w:szCs w:val="20"/>
+                <w:rFonts w:ascii="Times New Roman" w:eastAsia="Times New Roman" w:hAnsi="Times New Roman" w:hint="default"/>
+              </w:rPr>
+              <w:t xml:space="preserve">ejemplo, que los procesos de </w:t>
+            </w:r>
+            <w:r>
+              <w:rPr>
+                <w:i w:val="0"/>
+                <w:b w:val="1"/>
+                <w:color w:val="000000"/>
+                <w:sz w:val="20"/>
+                <w:szCs w:val="20"/>
+                <w:rFonts w:ascii="Times New Roman" w:eastAsia="Times New Roman" w:hAnsi="Times New Roman" w:hint="default"/>
+              </w:rPr>
+              <w:t xml:space="preserve">facturación e inventario sean </w:t>
+            </w:r>
+            <w:r>
+              <w:rPr>
+                <w:i w:val="0"/>
+                <w:b w:val="1"/>
+                <w:color w:val="000000"/>
+                <w:sz w:val="20"/>
+                <w:szCs w:val="20"/>
+                <w:rFonts w:ascii="Times New Roman" w:eastAsia="Times New Roman" w:hAnsi="Times New Roman" w:hint="default"/>
+              </w:rPr>
+              <w:t xml:space="preserve">computarizados </w:t>
+            </w:r>
+            <w:r>
+              <w:rPr>
+                <w:i w:val="1"/>
+                <w:b w:val="0"/>
+                <w:color w:val="000000"/>
+                <w:sz w:val="20"/>
+                <w:szCs w:val="20"/>
+                <w:rFonts w:ascii="Times New Roman" w:eastAsia="Times New Roman" w:hAnsi="Times New Roman" w:hint="default"/>
+              </w:rPr>
+              <w:t xml:space="preserve">R/ </w:t>
+            </w:r>
+            <w:r>
+              <w:rPr>
+                <w:i w:val="1"/>
+                <w:b w:val="0"/>
+                <w:color w:val="000000"/>
+                <w:sz w:val="20"/>
+                <w:szCs w:val="20"/>
+                <w:u w:val="single"/>
+                <w:rFonts w:ascii="Times New Roman" w:eastAsia="Times New Roman" w:hAnsi="Times New Roman" w:hint="default"/>
+              </w:rPr>
+              <w:t>Sí</w:t>
+            </w:r>
+            <w:r>
+              <w:rPr>
+                <w:i w:val="1"/>
+                <w:b w:val="1"/>
+                <w:color w:val="000000"/>
+                <w:sz w:val="20"/>
+                <w:szCs w:val="20"/>
+                <w:rFonts w:ascii="Times New Roman" w:eastAsia="Times New Roman" w:hAnsi="Times New Roman" w:hint="default"/>
+              </w:rPr>
+              <w:t xml:space="preserve"> </w:t>
+            </w:r>
+          </w:p>
+        </w:tc>
+        <w:tc>
+          <w:tcPr>
+            <w:tcW w:type="dxa" w:w="3008"/>
+            <w:vAlign w:val="top"/>
+            <w:shd w:val="clear"/>
+          </w:tcPr>
+          <w:p>
+            <w:pPr>
+              <w:pStyle w:val="PO26"/>
+              <w:bidi w:val="0"/>
+              <w:numPr>
+                <w:ilvl w:val="0"/>
+                <w:numId w:val="0"/>
+              </w:numPr>
+              <w:jc w:val="both"/>
+              <w:spacing w:lineRule="auto" w:line="259" w:before="0" w:after="160"/>
+              <w:contextualSpacing w:val="1"/>
+              <w:widowControl w:val="1"/>
+              <w:ind w:right="0" w:left="0" w:firstLine="0"/>
+              <w:rPr>
+                <w:spacing w:val="0"/>
+                <w:vertAlign w:val="baseline"/>
+                <w:i w:val="0"/>
+                <w:b w:val="0"/>
+                <w:shadow w:val="0"/>
+                <w:color w:val="000000"/>
+                <w:position w:val="0"/>
+                <w:sz w:val="20"/>
+                <w:szCs w:val="20"/>
+                <w:u w:val="single"/>
+                <w:smallCaps w:val="0"/>
+                <w:rFonts w:ascii="Times New Roman" w:eastAsia="Times New Roman" w:hAnsi="Times New Roman" w:hint="default"/>
+              </w:rPr>
+              <w:wordWrap w:val="0"/>
+              <w:autoSpaceDE w:val="0"/>
+              <w:autoSpaceDN w:val="0"/>
+            </w:pPr>
+            <w:r>
+              <w:rPr>
+                <w:i w:val="0"/>
+                <w:b w:val="1"/>
+                <w:color w:val="000000"/>
+                <w:sz w:val="20"/>
+                <w:szCs w:val="20"/>
+                <w:rFonts w:ascii="Times New Roman" w:eastAsia="Times New Roman" w:hAnsi="Times New Roman" w:hint="default"/>
+              </w:rPr>
+              <w:t xml:space="preserve">¿Puntualmente desea ser </w:t>
+            </w:r>
+            <w:r>
+              <w:rPr>
+                <w:i w:val="0"/>
+                <w:b w:val="1"/>
+                <w:color w:val="000000"/>
+                <w:sz w:val="20"/>
+                <w:szCs w:val="20"/>
+                <w:rFonts w:ascii="Times New Roman" w:eastAsia="Times New Roman" w:hAnsi="Times New Roman" w:hint="default"/>
+              </w:rPr>
+              <w:t xml:space="preserve">notificado, de forma automática, </w:t>
+            </w:r>
+            <w:r>
+              <w:rPr>
+                <w:i w:val="0"/>
+                <w:b w:val="1"/>
+                <w:color w:val="000000"/>
+                <w:sz w:val="20"/>
+                <w:szCs w:val="20"/>
+                <w:rFonts w:ascii="Times New Roman" w:eastAsia="Times New Roman" w:hAnsi="Times New Roman" w:hint="default"/>
+              </w:rPr>
+              <w:t xml:space="preserve">cuando una mercancía en </w:t>
+            </w:r>
+            <w:r>
+              <w:rPr>
+                <w:i w:val="0"/>
+                <w:b w:val="1"/>
+                <w:color w:val="000000"/>
+                <w:sz w:val="20"/>
+                <w:szCs w:val="20"/>
+                <w:rFonts w:ascii="Times New Roman" w:eastAsia="Times New Roman" w:hAnsi="Times New Roman" w:hint="default"/>
+              </w:rPr>
+              <w:t xml:space="preserve">específica esté ad portas de </w:t>
+            </w:r>
+            <w:r>
+              <w:rPr>
+                <w:i w:val="0"/>
+                <w:b w:val="1"/>
+                <w:color w:val="000000"/>
+                <w:sz w:val="20"/>
+                <w:szCs w:val="20"/>
+                <w:rFonts w:ascii="Times New Roman" w:eastAsia="Times New Roman" w:hAnsi="Times New Roman" w:hint="default"/>
+              </w:rPr>
+              <w:t xml:space="preserve">quedar agotada?</w:t>
+            </w:r>
+            <w:r>
+              <w:rPr>
+                <w:i w:val="0"/>
+                <w:color w:val="000000"/>
+                <w:sz w:val="20"/>
+                <w:szCs w:val="20"/>
+                <w:rFonts w:ascii="Times New Roman" w:eastAsia="Times New Roman" w:hAnsi="Times New Roman" w:hint="default"/>
+              </w:rPr>
+              <w:t xml:space="preserve"> </w:t>
+            </w:r>
+            <w:r>
+              <w:rPr>
+                <w:i w:val="1"/>
+                <w:color w:val="000000"/>
+                <w:sz w:val="20"/>
+                <w:szCs w:val="20"/>
+                <w:rFonts w:ascii="Times New Roman" w:eastAsia="Times New Roman" w:hAnsi="Times New Roman" w:hint="default"/>
+              </w:rPr>
+              <w:t xml:space="preserve">R/ </w:t>
+            </w:r>
+            <w:r>
+              <w:rPr>
+                <w:i w:val="1"/>
+                <w:color w:val="000000"/>
+                <w:sz w:val="20"/>
+                <w:szCs w:val="20"/>
+                <w:u w:val="single"/>
+                <w:rFonts w:ascii="Times New Roman" w:eastAsia="Times New Roman" w:hAnsi="Times New Roman" w:hint="default"/>
+              </w:rPr>
+              <w:t>Sí</w:t>
+            </w:r>
+          </w:p>
+        </w:tc>
+        <w:tc>
+          <w:tcPr>
+            <w:tcW w:type="dxa" w:w="3008"/>
+            <w:vAlign w:val="top"/>
+            <w:shd w:val="clear"/>
+          </w:tcPr>
+          <w:p>
+            <w:pPr>
+              <w:pStyle w:val="PO26"/>
+              <w:bidi w:val="0"/>
+              <w:numPr>
+                <w:ilvl w:val="0"/>
+                <w:numId w:val="0"/>
+              </w:numPr>
+              <w:jc w:val="both"/>
+              <w:spacing w:lineRule="auto" w:line="259" w:before="0" w:after="160"/>
+              <w:contextualSpacing w:val="1"/>
+              <w:widowControl w:val="1"/>
+              <w:ind w:right="0" w:left="0" w:firstLine="0"/>
+              <w:rPr>
+                <w:spacing w:val="0"/>
+                <w:vertAlign w:val="baseline"/>
+                <w:i w:val="1"/>
+                <w:b w:val="0"/>
+                <w:shadow w:val="0"/>
+                <w:color w:val="000000"/>
+                <w:position w:val="0"/>
+                <w:sz w:val="18"/>
+                <w:szCs w:val="18"/>
+                <w:u w:val="single"/>
+                <w:smallCaps w:val="0"/>
+                <w:rFonts w:ascii="Times New Roman" w:eastAsia="Times New Roman" w:hAnsi="Times New Roman" w:hint="default"/>
+              </w:rPr>
+              <w:wordWrap w:val="0"/>
+              <w:autoSpaceDE w:val="0"/>
+              <w:autoSpaceDN w:val="0"/>
+            </w:pPr>
+            <w:r>
+              <w:rPr>
+                <w:i w:val="0"/>
+                <w:b w:val="1"/>
+                <w:color w:val="000000"/>
+                <w:sz w:val="20"/>
+                <w:szCs w:val="20"/>
+                <w:rFonts w:ascii="Times New Roman" w:eastAsia="Times New Roman" w:hAnsi="Times New Roman" w:hint="default"/>
+              </w:rPr>
+              <w:t xml:space="preserve">¿Desea ser notificado, de forma </w:t>
+            </w:r>
+            <w:r>
+              <w:rPr>
+                <w:i w:val="0"/>
+                <w:b w:val="1"/>
+                <w:color w:val="000000"/>
+                <w:sz w:val="20"/>
+                <w:szCs w:val="20"/>
+                <w:rFonts w:ascii="Times New Roman" w:eastAsia="Times New Roman" w:hAnsi="Times New Roman" w:hint="default"/>
+              </w:rPr>
+              <w:t xml:space="preserve">automática, sobre cuáles son los </w:t>
+            </w:r>
+            <w:r>
+              <w:rPr>
+                <w:i w:val="0"/>
+                <w:b w:val="1"/>
+                <w:color w:val="000000"/>
+                <w:sz w:val="20"/>
+                <w:szCs w:val="20"/>
+                <w:rFonts w:ascii="Times New Roman" w:eastAsia="Times New Roman" w:hAnsi="Times New Roman" w:hint="default"/>
+              </w:rPr>
+              <w:t xml:space="preserve">productos con mayor y menor </w:t>
+            </w:r>
+            <w:r>
+              <w:rPr>
+                <w:i w:val="0"/>
+                <w:b w:val="1"/>
+                <w:color w:val="000000"/>
+                <w:sz w:val="20"/>
+                <w:szCs w:val="20"/>
+                <w:rFonts w:ascii="Times New Roman" w:eastAsia="Times New Roman" w:hAnsi="Times New Roman" w:hint="default"/>
+              </w:rPr>
+              <w:t xml:space="preserve">rotación?, ¿Desea desarrollar, a </w:t>
+            </w:r>
+            <w:r>
+              <w:rPr>
+                <w:i w:val="0"/>
+                <w:b w:val="1"/>
+                <w:color w:val="000000"/>
+                <w:sz w:val="20"/>
+                <w:szCs w:val="20"/>
+                <w:rFonts w:ascii="Times New Roman" w:eastAsia="Times New Roman" w:hAnsi="Times New Roman" w:hint="default"/>
+              </w:rPr>
+              <w:t xml:space="preserve">partir de la información </w:t>
+            </w:r>
+            <w:r>
+              <w:rPr>
+                <w:i w:val="0"/>
+                <w:b w:val="1"/>
+                <w:color w:val="000000"/>
+                <w:sz w:val="20"/>
+                <w:szCs w:val="20"/>
+                <w:rFonts w:ascii="Times New Roman" w:eastAsia="Times New Roman" w:hAnsi="Times New Roman" w:hint="default"/>
+              </w:rPr>
+              <w:t xml:space="preserve">anterior, estrategias de venta y/o </w:t>
+            </w:r>
+            <w:r>
+              <w:rPr>
+                <w:i w:val="0"/>
+                <w:b w:val="1"/>
+                <w:color w:val="000000"/>
+                <w:sz w:val="20"/>
+                <w:szCs w:val="20"/>
+                <w:rFonts w:ascii="Times New Roman" w:eastAsia="Times New Roman" w:hAnsi="Times New Roman" w:hint="default"/>
+              </w:rPr>
+              <w:t xml:space="preserve">de provisión? </w:t>
+            </w:r>
+            <w:r>
+              <w:rPr>
+                <w:i w:val="1"/>
+                <w:b w:val="0"/>
+                <w:color w:val="000000"/>
+                <w:sz w:val="20"/>
+                <w:szCs w:val="20"/>
+                <w:u w:val="none"/>
+                <w:rFonts w:ascii="Times New Roman" w:eastAsia="Times New Roman" w:hAnsi="Times New Roman" w:hint="default"/>
+              </w:rPr>
+              <w:t xml:space="preserve">R/ </w:t>
+            </w:r>
+            <w:r>
+              <w:rPr>
+                <w:i w:val="1"/>
+                <w:b w:val="0"/>
+                <w:color w:val="000000"/>
+                <w:sz w:val="20"/>
+                <w:szCs w:val="20"/>
+                <w:u w:val="single"/>
+                <w:rFonts w:ascii="Times New Roman" w:eastAsia="Times New Roman" w:hAnsi="Times New Roman" w:hint="default"/>
+              </w:rPr>
+              <w:t>Sí</w:t>
+            </w:r>
+          </w:p>
+        </w:tc>
+      </w:tr>
+    </w:tbl>
+    <w:tbl>
+      <w:tblID w:val="0"/>
+      <w:tblPr>
+        <w:tblStyle w:val="PO38"/>
+        <w:tblpPr w:vertAnchor="text" w:tblpX="15" w:tblpY="9465"/>
         <w:tblCellMar>
           <w:left w:w="108" w:type="dxa"/>
           <w:top w:w="0" w:type="dxa"/>
@@ -4759,710 +5447,78 @@
         </w:tc>
       </w:tr>
     </w:tbl>
-    <w:tbl>
-      <w:tblID w:val="0"/>
-      <w:tblPr>
-        <w:tblStyle w:val="PO38"/>
-        <w:tblpPr w:vertAnchor="text" w:tblpXSpec="left" w:tblpY="-2"/>
-        <w:tblCellMar>
-          <w:left w:w="108" w:type="dxa"/>
-          <w:top w:w="0" w:type="dxa"/>
-          <w:right w:w="108" w:type="dxa"/>
-          <w:bottom w:w="0" w:type="dxa"/>
-        </w:tblCellMar>
-        <w:tblW w:w="9024" w:type="dxa"/>
-        <w:tblLook w:val="0004A0" w:firstRow="1" w:lastRow="0" w:firstColumn="1" w:lastColumn="0" w:noHBand="0" w:noVBand="1"/>
-        <w:tblLayout w:type="fixed"/>
-      </w:tblPr>
-      <w:tblGrid>
-        <w:gridCol w:w="3008"/>
-        <w:gridCol w:w="3008"/>
-        <w:gridCol w:w="3008"/>
-      </w:tblGrid>
-      <w:tr>
-        <w:trPr>
-          <w:cnfStyle w:val="100000000000" w:firstRow="1" w:lastRow="0" w:firstColumn="0" w:lastColumn="0" w:oddVBand="0" w:evenVBand="0" w:oddHBand="0" w:evenHBand="0" w:firstRowFirstColumn="0" w:firstRowLastColumn="0" w:lastRowFirstColumn="0" w:lastRowLastColumn="0"/>
-          <w:hidden w:val="0"/>
-        </w:trPr>
-        <w:tc>
-          <w:tcPr>
-            <w:tcW w:type="dxa" w:w="3008"/>
-            <w:cnfStyle w:val="101000001000" w:firstRow="1" w:lastRow="0" w:firstColumn="1" w:lastColumn="0" w:oddVBand="0" w:evenVBand="0" w:oddHBand="0" w:evenHBand="0" w:firstRowFirstColumn="1" w:firstRowLastColumn="0" w:lastRowFirstColumn="0" w:lastRowLastColumn="0"/>
-            <w:vAlign w:val="top"/>
-            <w:shd w:val="clear"/>
-          </w:tcPr>
-          <w:p>
-            <w:pPr>
-              <w:pStyle w:val="PO26"/>
-              <w:bidi w:val="0"/>
-              <w:numPr>
-                <w:ilvl w:val="0"/>
-                <w:numId w:val="0"/>
-              </w:numPr>
-              <w:jc w:val="both"/>
-              <w:spacing w:lineRule="auto" w:line="259" w:before="0" w:after="160"/>
-              <w:contextualSpacing w:val="1"/>
-              <w:widowControl w:val="1"/>
-              <w:ind w:right="0" w:left="0" w:firstLine="0"/>
-              <w:rPr>
-                <w:spacing w:val="0"/>
-                <w:vertAlign w:val="baseline"/>
-                <w:i w:val="1"/>
-                <w:b w:val="0"/>
-                <w:shadow w:val="0"/>
-                <w:color w:val="000000"/>
-                <w:position w:val="0"/>
-                <w:sz w:val="20"/>
-                <w:szCs w:val="20"/>
-                <w:u w:val="single"/>
-                <w:smallCaps w:val="0"/>
-                <w:rFonts w:ascii="Times New Roman" w:eastAsia="Times New Roman" w:hAnsi="Times New Roman" w:hint="default"/>
-              </w:rPr>
-              <w:wordWrap w:val="0"/>
-              <w:autoSpaceDE w:val="0"/>
-              <w:autoSpaceDN w:val="0"/>
-            </w:pPr>
-            <w:r>
-              <w:rPr>
-                <w:i w:val="0"/>
-                <w:b w:val="1"/>
-                <w:color w:val="000000"/>
-                <w:sz w:val="20"/>
-                <w:szCs w:val="20"/>
-                <w:rFonts w:ascii="Times New Roman" w:eastAsia="Times New Roman" w:hAnsi="Times New Roman" w:hint="default"/>
-              </w:rPr>
-              <w:t xml:space="preserve">¿Ustedes producen lo que </w:t>
-            </w:r>
-            <w:r>
-              <w:rPr>
-                <w:i w:val="0"/>
-                <w:b w:val="1"/>
-                <w:color w:val="000000"/>
-                <w:sz w:val="20"/>
-                <w:szCs w:val="20"/>
-                <w:rFonts w:ascii="Times New Roman" w:eastAsia="Times New Roman" w:hAnsi="Times New Roman" w:hint="default"/>
-              </w:rPr>
-              <w:t xml:space="preserve">venden? </w:t>
-            </w:r>
-            <w:r>
-              <w:rPr>
-                <w:i w:val="1"/>
-                <w:b w:val="0"/>
-                <w:color w:val="000000"/>
-                <w:sz w:val="20"/>
-                <w:szCs w:val="20"/>
-                <w:rFonts w:ascii="Times New Roman" w:eastAsia="Times New Roman" w:hAnsi="Times New Roman" w:hint="default"/>
-              </w:rPr>
-              <w:t xml:space="preserve">R/ </w:t>
-            </w:r>
-            <w:r>
-              <w:rPr>
-                <w:i w:val="1"/>
-                <w:b w:val="0"/>
-                <w:color w:val="000000"/>
-                <w:sz w:val="20"/>
-                <w:szCs w:val="20"/>
-                <w:u w:val="single"/>
-                <w:rFonts w:ascii="Times New Roman" w:eastAsia="Times New Roman" w:hAnsi="Times New Roman" w:hint="default"/>
-              </w:rPr>
-              <w:t>Sí</w:t>
-            </w:r>
-          </w:p>
-        </w:tc>
-        <w:tc>
-          <w:tcPr>
-            <w:tcW w:type="dxa" w:w="3008"/>
-            <w:cnfStyle w:val="100000000000" w:firstRow="1" w:lastRow="0" w:firstColumn="0" w:lastColumn="0" w:oddVBand="0" w:evenVBand="0" w:oddHBand="0" w:evenHBand="0" w:firstRowFirstColumn="0" w:firstRowLastColumn="0" w:lastRowFirstColumn="0" w:lastRowLastColumn="0"/>
-            <w:vAlign w:val="top"/>
-            <w:shd w:val="clear"/>
-          </w:tcPr>
-          <w:p>
-            <w:pPr>
-              <w:pStyle w:val="PO26"/>
-              <w:bidi w:val="0"/>
-              <w:numPr>
-                <w:ilvl w:val="0"/>
-                <w:numId w:val="0"/>
-              </w:numPr>
-              <w:jc w:val="both"/>
-              <w:spacing w:lineRule="auto" w:line="259" w:before="0" w:after="160"/>
-              <w:contextualSpacing w:val="1"/>
-              <w:widowControl w:val="1"/>
-              <w:ind w:right="0" w:left="0" w:firstLine="0"/>
-              <w:rPr>
-                <w:spacing w:val="0"/>
-                <w:vertAlign w:val="baseline"/>
-                <w:i w:val="0"/>
-                <w:b w:val="0"/>
-                <w:shadow w:val="0"/>
-                <w:color w:val="000000"/>
-                <w:position w:val="0"/>
-                <w:sz w:val="20"/>
-                <w:szCs w:val="20"/>
-                <w:smallCaps w:val="0"/>
-                <w:rFonts w:ascii="Times New Roman" w:eastAsia="Times New Roman" w:hAnsi="Times New Roman" w:hint="default"/>
-              </w:rPr>
-              <w:wordWrap w:val="0"/>
-              <w:autoSpaceDE w:val="0"/>
-              <w:autoSpaceDN w:val="0"/>
-            </w:pPr>
-            <w:r>
-              <w:rPr>
-                <w:i w:val="0"/>
-                <w:b w:val="1"/>
-                <w:color w:val="000000"/>
-                <w:sz w:val="20"/>
-                <w:szCs w:val="20"/>
-                <w:rFonts w:ascii="Times New Roman" w:eastAsia="Times New Roman" w:hAnsi="Times New Roman" w:hint="default"/>
-              </w:rPr>
-              <w:t xml:space="preserve">¿Desea tener un alcance más </w:t>
-            </w:r>
-            <w:r>
-              <w:rPr>
-                <w:i w:val="0"/>
-                <w:b w:val="1"/>
-                <w:color w:val="000000"/>
-                <w:sz w:val="20"/>
-                <w:szCs w:val="20"/>
-                <w:rFonts w:ascii="Times New Roman" w:eastAsia="Times New Roman" w:hAnsi="Times New Roman" w:hint="default"/>
-              </w:rPr>
-              <w:t xml:space="preserve">amplio de su negocio; enfocado </w:t>
-            </w:r>
-            <w:r>
-              <w:rPr>
-                <w:i w:val="0"/>
-                <w:b w:val="1"/>
-                <w:color w:val="000000"/>
-                <w:sz w:val="20"/>
-                <w:szCs w:val="20"/>
-                <w:rFonts w:ascii="Times New Roman" w:eastAsia="Times New Roman" w:hAnsi="Times New Roman" w:hint="default"/>
-              </w:rPr>
-              <w:t xml:space="preserve">a un mercado nacional y no sólo </w:t>
-            </w:r>
-            <w:r>
-              <w:rPr>
-                <w:i w:val="0"/>
-                <w:b w:val="1"/>
-                <w:color w:val="000000"/>
-                <w:sz w:val="20"/>
-                <w:szCs w:val="20"/>
-                <w:rFonts w:ascii="Times New Roman" w:eastAsia="Times New Roman" w:hAnsi="Times New Roman" w:hint="default"/>
-              </w:rPr>
-              <w:t xml:space="preserve">local? </w:t>
-            </w:r>
-            <w:r>
-              <w:rPr>
-                <w:i w:val="0"/>
-                <w:color w:val="000000"/>
-                <w:sz w:val="20"/>
-                <w:szCs w:val="20"/>
-                <w:rFonts w:ascii="Times New Roman" w:eastAsia="Times New Roman" w:hAnsi="Times New Roman" w:hint="default"/>
-              </w:rPr>
-              <w:t xml:space="preserve">R/ </w:t>
-            </w:r>
-            <w:r>
-              <w:rPr>
-                <w:i w:val="1"/>
-                <w:color w:val="000000"/>
-                <w:sz w:val="20"/>
-                <w:szCs w:val="20"/>
-                <w:u w:val="single"/>
-                <w:rFonts w:ascii="Times New Roman" w:eastAsia="Times New Roman" w:hAnsi="Times New Roman" w:hint="default"/>
-              </w:rPr>
-              <w:t>Sí</w:t>
-            </w:r>
-          </w:p>
-        </w:tc>
-        <w:tc>
-          <w:tcPr>
-            <w:tcW w:type="dxa" w:w="3008"/>
-            <w:cnfStyle w:val="100000000100" w:firstRow="1" w:lastRow="0" w:firstColumn="0" w:lastColumn="0" w:oddVBand="0" w:evenVBand="0" w:oddHBand="0" w:evenHBand="0" w:firstRowFirstColumn="0" w:firstRowLastColumn="1" w:lastRowFirstColumn="0" w:lastRowLastColumn="0"/>
-            <w:vAlign w:val="top"/>
-            <w:shd w:val="clear"/>
-          </w:tcPr>
-          <w:p>
-            <w:pPr>
-              <w:pStyle w:val="PO26"/>
-              <w:bidi w:val="0"/>
-              <w:numPr>
-                <w:ilvl w:val="0"/>
-                <w:numId w:val="0"/>
-              </w:numPr>
-              <w:jc w:val="both"/>
-              <w:spacing w:lineRule="auto" w:line="259" w:before="0" w:after="160"/>
-              <w:contextualSpacing w:val="1"/>
-              <w:widowControl w:val="1"/>
-              <w:ind w:right="0" w:left="0" w:firstLine="0"/>
-              <w:rPr>
-                <w:i w:val="0"/>
-                <w:color w:val="000000"/>
-                <w:sz w:val="20"/>
-                <w:szCs w:val="20"/>
-                <w:rFonts w:ascii="Times New Roman" w:eastAsia="Times New Roman" w:hAnsi="Times New Roman" w:hint="default"/>
-              </w:rPr>
-              <w:wordWrap w:val="0"/>
-              <w:autoSpaceDE w:val="0"/>
-              <w:autoSpaceDN w:val="0"/>
-            </w:pPr>
-            <w:r>
-              <w:rPr>
-                <w:i w:val="0"/>
-                <w:b w:val="1"/>
-                <w:color w:val="000000"/>
-                <w:sz w:val="20"/>
-                <w:szCs w:val="20"/>
-                <w:rFonts w:ascii="Times New Roman" w:eastAsia="Times New Roman" w:hAnsi="Times New Roman" w:hint="default"/>
-              </w:rPr>
-              <w:t xml:space="preserve">¿Trabaja con un sistema de </w:t>
-            </w:r>
-            <w:r>
-              <w:rPr>
-                <w:i w:val="0"/>
-                <w:b w:val="1"/>
-                <w:color w:val="000000"/>
-                <w:sz w:val="20"/>
-                <w:szCs w:val="20"/>
-                <w:rFonts w:ascii="Times New Roman" w:eastAsia="Times New Roman" w:hAnsi="Times New Roman" w:hint="default"/>
-              </w:rPr>
-              <w:t xml:space="preserve">ventas al por mayor o sólo vende </w:t>
-            </w:r>
-            <w:r>
-              <w:rPr>
-                <w:i w:val="0"/>
-                <w:b w:val="1"/>
-                <w:color w:val="000000"/>
-                <w:sz w:val="20"/>
-                <w:szCs w:val="20"/>
-                <w:rFonts w:ascii="Times New Roman" w:eastAsia="Times New Roman" w:hAnsi="Times New Roman" w:hint="default"/>
-              </w:rPr>
-              <w:t xml:space="preserve">al detal?</w:t>
-            </w:r>
-            <w:r>
-              <w:rPr>
-                <w:i w:val="0"/>
-                <w:color w:val="000000"/>
-                <w:sz w:val="20"/>
-                <w:szCs w:val="20"/>
-                <w:rFonts w:ascii="Times New Roman" w:eastAsia="Times New Roman" w:hAnsi="Times New Roman" w:hint="default"/>
-              </w:rPr>
-              <w:t xml:space="preserve"> R/ </w:t>
-            </w:r>
-            <w:r>
-              <w:rPr>
-                <w:i w:val="1"/>
-                <w:color w:val="000000"/>
-                <w:sz w:val="20"/>
-                <w:szCs w:val="20"/>
-                <w:u w:val="single"/>
-                <w:rFonts w:ascii="Times New Roman" w:eastAsia="Times New Roman" w:hAnsi="Times New Roman" w:hint="default"/>
-              </w:rPr>
-              <w:t>Sí</w:t>
-            </w:r>
-          </w:p>
-        </w:tc>
-      </w:tr>
-      <w:tr>
-        <w:trPr>
-          <w:cnfStyle w:val="000000100000" w:firstRow="0" w:lastRow="0" w:firstColumn="0" w:lastColumn="0" w:oddVBand="0" w:evenVBand="0" w:oddHBand="1" w:evenHBand="0" w:firstRowFirstColumn="0" w:firstRowLastColumn="0" w:lastRowFirstColumn="0" w:lastRowLastColumn="0"/>
-          <w:hidden w:val="0"/>
-        </w:trPr>
-        <w:tc>
-          <w:tcPr>
-            <w:tcW w:type="dxa" w:w="3008"/>
-            <w:cnfStyle w:val="001000100000" w:firstRow="0" w:lastRow="0" w:firstColumn="1" w:lastColumn="0" w:oddVBand="0" w:evenVBand="0" w:oddHBand="1" w:evenHBand="0" w:firstRowFirstColumn="0" w:firstRowLastColumn="0" w:lastRowFirstColumn="0" w:lastRowLastColumn="0"/>
-            <w:vAlign w:val="top"/>
-            <w:shd w:val="clear"/>
-          </w:tcPr>
-          <w:p>
-            <w:pPr>
-              <w:pStyle w:val="PO26"/>
-              <w:bidi w:val="0"/>
-              <w:numPr>
-                <w:ilvl w:val="0"/>
-                <w:numId w:val="0"/>
-              </w:numPr>
-              <w:jc w:val="both"/>
-              <w:spacing w:lineRule="auto" w:line="259" w:before="0" w:after="160"/>
-              <w:contextualSpacing w:val="1"/>
-              <w:widowControl w:val="1"/>
-              <w:ind w:right="0" w:left="0" w:firstLine="0"/>
-              <w:rPr>
-                <w:spacing w:val="0"/>
-                <w:vertAlign w:val="baseline"/>
-                <w:i w:val="0"/>
-                <w:b w:val="0"/>
-                <w:shadow w:val="0"/>
-                <w:color w:val="000000"/>
-                <w:position w:val="0"/>
-                <w:sz w:val="20"/>
-                <w:szCs w:val="20"/>
-                <w:smallCaps w:val="0"/>
-                <w:rFonts w:ascii="Times New Roman" w:eastAsia="Times New Roman" w:hAnsi="Times New Roman" w:hint="default"/>
-              </w:rPr>
-              <w:wordWrap w:val="0"/>
-              <w:autoSpaceDE w:val="0"/>
-              <w:autoSpaceDN w:val="0"/>
-            </w:pPr>
-            <w:r>
-              <w:rPr>
-                <w:i w:val="0"/>
-                <w:b w:val="1"/>
-                <w:color w:val="000000"/>
-                <w:sz w:val="20"/>
-                <w:szCs w:val="20"/>
-                <w:rFonts w:ascii="Times New Roman" w:eastAsia="Times New Roman" w:hAnsi="Times New Roman" w:hint="default"/>
-              </w:rPr>
-              <w:t xml:space="preserve">¿Le gustaría que los procesos de </w:t>
-            </w:r>
-            <w:r>
-              <w:rPr>
-                <w:i w:val="0"/>
-                <w:b w:val="1"/>
-                <w:color w:val="000000"/>
-                <w:sz w:val="20"/>
-                <w:szCs w:val="20"/>
-                <w:rFonts w:ascii="Times New Roman" w:eastAsia="Times New Roman" w:hAnsi="Times New Roman" w:hint="default"/>
-              </w:rPr>
-              <w:t xml:space="preserve">la empresa se automaticen? Por </w:t>
-            </w:r>
-            <w:r>
-              <w:rPr>
-                <w:i w:val="0"/>
-                <w:b w:val="1"/>
-                <w:color w:val="000000"/>
-                <w:sz w:val="20"/>
-                <w:szCs w:val="20"/>
-                <w:rFonts w:ascii="Times New Roman" w:eastAsia="Times New Roman" w:hAnsi="Times New Roman" w:hint="default"/>
-              </w:rPr>
-              <w:t xml:space="preserve">ejemplo, que los procesos de </w:t>
-            </w:r>
-            <w:r>
-              <w:rPr>
-                <w:i w:val="0"/>
-                <w:b w:val="1"/>
-                <w:color w:val="000000"/>
-                <w:sz w:val="20"/>
-                <w:szCs w:val="20"/>
-                <w:rFonts w:ascii="Times New Roman" w:eastAsia="Times New Roman" w:hAnsi="Times New Roman" w:hint="default"/>
-              </w:rPr>
-              <w:t xml:space="preserve">facturación e inventario sean </w:t>
-            </w:r>
-            <w:r>
-              <w:rPr>
-                <w:i w:val="0"/>
-                <w:b w:val="1"/>
-                <w:color w:val="000000"/>
-                <w:sz w:val="20"/>
-                <w:szCs w:val="20"/>
-                <w:rFonts w:ascii="Times New Roman" w:eastAsia="Times New Roman" w:hAnsi="Times New Roman" w:hint="default"/>
-              </w:rPr>
-              <w:t xml:space="preserve">computarizados </w:t>
-            </w:r>
-            <w:r>
-              <w:rPr>
-                <w:i w:val="1"/>
-                <w:b w:val="0"/>
-                <w:color w:val="000000"/>
-                <w:sz w:val="20"/>
-                <w:szCs w:val="20"/>
-                <w:rFonts w:ascii="Times New Roman" w:eastAsia="Times New Roman" w:hAnsi="Times New Roman" w:hint="default"/>
-              </w:rPr>
-              <w:t xml:space="preserve">R/ </w:t>
-            </w:r>
-            <w:r>
-              <w:rPr>
-                <w:i w:val="1"/>
-                <w:b w:val="0"/>
-                <w:color w:val="000000"/>
-                <w:sz w:val="20"/>
-                <w:szCs w:val="20"/>
-                <w:u w:val="single"/>
-                <w:rFonts w:ascii="Times New Roman" w:eastAsia="Times New Roman" w:hAnsi="Times New Roman" w:hint="default"/>
-              </w:rPr>
-              <w:t>Sí</w:t>
-            </w:r>
-            <w:r>
-              <w:rPr>
-                <w:i w:val="1"/>
-                <w:b w:val="1"/>
-                <w:color w:val="000000"/>
-                <w:sz w:val="20"/>
-                <w:szCs w:val="20"/>
-                <w:rFonts w:ascii="Times New Roman" w:eastAsia="Times New Roman" w:hAnsi="Times New Roman" w:hint="default"/>
-              </w:rPr>
-              <w:t xml:space="preserve"> </w:t>
-            </w:r>
-          </w:p>
-        </w:tc>
-        <w:tc>
-          <w:tcPr>
-            <w:tcW w:type="dxa" w:w="3008"/>
-            <w:cnfStyle w:val="000000100000" w:firstRow="0" w:lastRow="0" w:firstColumn="0" w:lastColumn="0" w:oddVBand="0" w:evenVBand="0" w:oddHBand="1" w:evenHBand="0" w:firstRowFirstColumn="0" w:firstRowLastColumn="0" w:lastRowFirstColumn="0" w:lastRowLastColumn="0"/>
-            <w:vAlign w:val="top"/>
-            <w:shd w:val="clear"/>
-          </w:tcPr>
-          <w:p>
-            <w:pPr>
-              <w:pStyle w:val="PO26"/>
-              <w:bidi w:val="0"/>
-              <w:numPr>
-                <w:ilvl w:val="0"/>
-                <w:numId w:val="0"/>
-              </w:numPr>
-              <w:jc w:val="both"/>
-              <w:spacing w:lineRule="auto" w:line="259" w:before="0" w:after="160"/>
-              <w:contextualSpacing w:val="1"/>
-              <w:widowControl w:val="1"/>
-              <w:ind w:right="0" w:left="0" w:firstLine="0"/>
-              <w:rPr>
-                <w:spacing w:val="0"/>
-                <w:vertAlign w:val="baseline"/>
-                <w:i w:val="0"/>
-                <w:b w:val="0"/>
-                <w:shadow w:val="0"/>
-                <w:color w:val="000000"/>
-                <w:position w:val="0"/>
-                <w:sz w:val="20"/>
-                <w:szCs w:val="20"/>
-                <w:u w:val="single"/>
-                <w:smallCaps w:val="0"/>
-                <w:rFonts w:ascii="Times New Roman" w:eastAsia="Times New Roman" w:hAnsi="Times New Roman" w:hint="default"/>
-              </w:rPr>
-              <w:wordWrap w:val="0"/>
-              <w:autoSpaceDE w:val="0"/>
-              <w:autoSpaceDN w:val="0"/>
-            </w:pPr>
-            <w:r>
-              <w:rPr>
-                <w:i w:val="0"/>
-                <w:b w:val="1"/>
-                <w:color w:val="000000"/>
-                <w:sz w:val="20"/>
-                <w:szCs w:val="20"/>
-                <w:rFonts w:ascii="Times New Roman" w:eastAsia="Times New Roman" w:hAnsi="Times New Roman" w:hint="default"/>
-              </w:rPr>
-              <w:t xml:space="preserve">¿Puntualmente desea ser </w:t>
-            </w:r>
-            <w:r>
-              <w:rPr>
-                <w:i w:val="0"/>
-                <w:b w:val="1"/>
-                <w:color w:val="000000"/>
-                <w:sz w:val="20"/>
-                <w:szCs w:val="20"/>
-                <w:rFonts w:ascii="Times New Roman" w:eastAsia="Times New Roman" w:hAnsi="Times New Roman" w:hint="default"/>
-              </w:rPr>
-              <w:t xml:space="preserve">notificado, de forma automática, </w:t>
-            </w:r>
-            <w:r>
-              <w:rPr>
-                <w:i w:val="0"/>
-                <w:b w:val="1"/>
-                <w:color w:val="000000"/>
-                <w:sz w:val="20"/>
-                <w:szCs w:val="20"/>
-                <w:rFonts w:ascii="Times New Roman" w:eastAsia="Times New Roman" w:hAnsi="Times New Roman" w:hint="default"/>
-              </w:rPr>
-              <w:t xml:space="preserve">cuando una mercancía en </w:t>
-            </w:r>
-            <w:r>
-              <w:rPr>
-                <w:i w:val="0"/>
-                <w:b w:val="1"/>
-                <w:color w:val="000000"/>
-                <w:sz w:val="20"/>
-                <w:szCs w:val="20"/>
-                <w:rFonts w:ascii="Times New Roman" w:eastAsia="Times New Roman" w:hAnsi="Times New Roman" w:hint="default"/>
-              </w:rPr>
-              <w:t xml:space="preserve">específica esté ad portas de </w:t>
-            </w:r>
-            <w:r>
-              <w:rPr>
-                <w:i w:val="0"/>
-                <w:b w:val="1"/>
-                <w:color w:val="000000"/>
-                <w:sz w:val="20"/>
-                <w:szCs w:val="20"/>
-                <w:rFonts w:ascii="Times New Roman" w:eastAsia="Times New Roman" w:hAnsi="Times New Roman" w:hint="default"/>
-              </w:rPr>
-              <w:t xml:space="preserve">quedar agotada?</w:t>
-            </w:r>
-            <w:r>
-              <w:rPr>
-                <w:i w:val="0"/>
-                <w:color w:val="000000"/>
-                <w:sz w:val="20"/>
-                <w:szCs w:val="20"/>
-                <w:rFonts w:ascii="Times New Roman" w:eastAsia="Times New Roman" w:hAnsi="Times New Roman" w:hint="default"/>
-              </w:rPr>
-              <w:t xml:space="preserve"> </w:t>
-            </w:r>
-            <w:r>
-              <w:rPr>
-                <w:i w:val="1"/>
-                <w:color w:val="000000"/>
-                <w:sz w:val="20"/>
-                <w:szCs w:val="20"/>
-                <w:rFonts w:ascii="Times New Roman" w:eastAsia="Times New Roman" w:hAnsi="Times New Roman" w:hint="default"/>
-              </w:rPr>
-              <w:t xml:space="preserve">R/ </w:t>
-            </w:r>
-            <w:r>
-              <w:rPr>
-                <w:i w:val="1"/>
-                <w:color w:val="000000"/>
-                <w:sz w:val="20"/>
-                <w:szCs w:val="20"/>
-                <w:u w:val="single"/>
-                <w:rFonts w:ascii="Times New Roman" w:eastAsia="Times New Roman" w:hAnsi="Times New Roman" w:hint="default"/>
-              </w:rPr>
-              <w:t>Sí</w:t>
-            </w:r>
-          </w:p>
-        </w:tc>
-        <w:tc>
-          <w:tcPr>
-            <w:tcW w:type="dxa" w:w="3008"/>
-            <w:cnfStyle w:val="000000100000" w:firstRow="0" w:lastRow="0" w:firstColumn="0" w:lastColumn="0" w:oddVBand="0" w:evenVBand="0" w:oddHBand="1" w:evenHBand="0" w:firstRowFirstColumn="0" w:firstRowLastColumn="0" w:lastRowFirstColumn="0" w:lastRowLastColumn="0"/>
-            <w:vAlign w:val="top"/>
-            <w:shd w:val="clear"/>
-          </w:tcPr>
-          <w:p>
-            <w:pPr>
-              <w:pStyle w:val="PO26"/>
-              <w:bidi w:val="0"/>
-              <w:numPr>
-                <w:ilvl w:val="0"/>
-                <w:numId w:val="0"/>
-              </w:numPr>
-              <w:jc w:val="both"/>
-              <w:spacing w:lineRule="auto" w:line="259" w:before="0" w:after="160"/>
-              <w:contextualSpacing w:val="1"/>
-              <w:widowControl w:val="1"/>
-              <w:ind w:right="0" w:left="0" w:firstLine="0"/>
-              <w:rPr>
-                <w:spacing w:val="0"/>
-                <w:vertAlign w:val="baseline"/>
-                <w:i w:val="1"/>
-                <w:b w:val="0"/>
-                <w:shadow w:val="0"/>
-                <w:color w:val="000000"/>
-                <w:position w:val="0"/>
-                <w:sz w:val="18"/>
-                <w:szCs w:val="18"/>
-                <w:u w:val="single"/>
-                <w:smallCaps w:val="0"/>
-                <w:rFonts w:ascii="Times New Roman" w:eastAsia="Times New Roman" w:hAnsi="Times New Roman" w:hint="default"/>
-              </w:rPr>
-              <w:wordWrap w:val="0"/>
-              <w:autoSpaceDE w:val="0"/>
-              <w:autoSpaceDN w:val="0"/>
-            </w:pPr>
-            <w:r>
-              <w:rPr>
-                <w:i w:val="0"/>
-                <w:b w:val="1"/>
-                <w:color w:val="000000"/>
-                <w:sz w:val="20"/>
-                <w:szCs w:val="20"/>
-                <w:rFonts w:ascii="Times New Roman" w:eastAsia="Times New Roman" w:hAnsi="Times New Roman" w:hint="default"/>
-              </w:rPr>
-              <w:t xml:space="preserve">¿Considera que los procesos de </w:t>
-            </w:r>
-            <w:r>
-              <w:rPr>
-                <w:i w:val="0"/>
-                <w:b w:val="1"/>
-                <w:color w:val="000000"/>
-                <w:sz w:val="20"/>
-                <w:szCs w:val="20"/>
-                <w:rFonts w:ascii="Times New Roman" w:eastAsia="Times New Roman" w:hAnsi="Times New Roman" w:hint="default"/>
-              </w:rPr>
-              <w:t xml:space="preserve">facturación e inventario </w:t>
-            </w:r>
-            <w:r>
-              <w:rPr>
-                <w:i w:val="0"/>
-                <w:b w:val="1"/>
-                <w:color w:val="000000"/>
-                <w:sz w:val="20"/>
-                <w:szCs w:val="20"/>
-                <w:rFonts w:ascii="Times New Roman" w:eastAsia="Times New Roman" w:hAnsi="Times New Roman" w:hint="default"/>
-              </w:rPr>
-              <w:t xml:space="preserve">requieren también ser </w:t>
-            </w:r>
-            <w:r>
-              <w:rPr>
-                <w:i w:val="0"/>
-                <w:b w:val="1"/>
-                <w:color w:val="000000"/>
-                <w:sz w:val="20"/>
-                <w:szCs w:val="20"/>
-                <w:rFonts w:ascii="Times New Roman" w:eastAsia="Times New Roman" w:hAnsi="Times New Roman" w:hint="default"/>
-              </w:rPr>
-              <w:t xml:space="preserve">automatizados y, deseablemente, </w:t>
-            </w:r>
-            <w:r>
-              <w:rPr>
-                <w:i w:val="0"/>
-                <w:b w:val="1"/>
-                <w:color w:val="000000"/>
-                <w:sz w:val="20"/>
-                <w:szCs w:val="20"/>
-                <w:rFonts w:ascii="Times New Roman" w:eastAsia="Times New Roman" w:hAnsi="Times New Roman" w:hint="default"/>
-              </w:rPr>
-              <w:t xml:space="preserve">computarizados? Aparte, ¿si </w:t>
-            </w:r>
-            <w:r>
-              <w:rPr>
-                <w:i w:val="0"/>
-                <w:b w:val="1"/>
-                <w:color w:val="000000"/>
-                <w:sz w:val="20"/>
-                <w:szCs w:val="20"/>
-                <w:rFonts w:ascii="Times New Roman" w:eastAsia="Times New Roman" w:hAnsi="Times New Roman" w:hint="default"/>
-              </w:rPr>
-              <w:t xml:space="preserve">tiene realmente un control </w:t>
-            </w:r>
-            <w:r>
-              <w:rPr>
-                <w:i w:val="0"/>
-                <w:b w:val="1"/>
-                <w:color w:val="000000"/>
-                <w:sz w:val="20"/>
-                <w:szCs w:val="20"/>
-                <w:rFonts w:ascii="Times New Roman" w:eastAsia="Times New Roman" w:hAnsi="Times New Roman" w:hint="default"/>
-              </w:rPr>
-              <w:t xml:space="preserve">absoluto sobre estos procesos? </w:t>
-            </w:r>
-            <w:r>
-              <w:rPr>
-                <w:i w:val="1"/>
-                <w:b w:val="0"/>
-                <w:color w:val="000000"/>
-                <w:sz w:val="20"/>
-                <w:szCs w:val="20"/>
-                <w:u w:val="none"/>
-                <w:rFonts w:ascii="Times New Roman" w:eastAsia="Times New Roman" w:hAnsi="Times New Roman" w:hint="default"/>
-              </w:rPr>
-              <w:t xml:space="preserve">R/ </w:t>
-            </w:r>
-            <w:r>
-              <w:rPr>
-                <w:i w:val="1"/>
-                <w:b w:val="0"/>
-                <w:color w:val="000000"/>
-                <w:sz w:val="20"/>
-                <w:szCs w:val="20"/>
-                <w:u w:val="single"/>
-                <w:rFonts w:ascii="Times New Roman" w:eastAsia="Times New Roman" w:hAnsi="Times New Roman" w:hint="default"/>
-              </w:rPr>
-              <w:t>Sí</w:t>
-            </w:r>
-          </w:p>
-        </w:tc>
-      </w:tr>
-    </w:tbl>
+    <w:p>
+      <w:pPr>
+        <w:numPr>
+          <w:ilvl w:val="0"/>
+          <w:numId w:val="0"/>
+        </w:numPr>
+        <w:jc w:val="both"/>
+        <w:spacing w:lineRule="auto" w:line="240" w:before="0" w:after="0"/>
+        <w:widowControl w:val="1"/>
+        <w:ind w:right="0" w:left="0" w:firstLine="0"/>
+        <w:rPr>
+          <w:spacing w:val="0"/>
+          <w:vertAlign w:val="baseline"/>
+          <w:i w:val="0"/>
+          <w:b w:val="0"/>
+          <w:color w:val="141414"/>
+          <w:position w:val="0"/>
+          <w:sz w:val="22"/>
+          <w:szCs w:val="22"/>
+          <w:smallCaps w:val="0"/>
+          <w:rFonts w:ascii="Times New Roman" w:eastAsia="Times New Roman" w:hAnsi="Times New Roman" w:hint="default"/>
+        </w:rPr>
+        <w:wordWrap w:val="1"/>
+        <w:autoSpaceDE w:val="0"/>
+        <w:autoSpaceDN w:val="0"/>
+      </w:pPr>
+    </w:p>
+    <w:p>
+      <w:pPr>
+        <w:numPr>
+          <w:ilvl w:val="0"/>
+          <w:numId w:val="0"/>
+        </w:numPr>
+        <w:jc w:val="both"/>
+        <w:spacing w:lineRule="auto" w:line="240" w:before="0" w:after="0"/>
+        <w:ind w:right="0" w:left="0" w:firstLine="0"/>
+        <w:rPr>
+          <w:color w:val="auto"/>
+          <w:sz w:val="20"/>
+          <w:szCs w:val="20"/>
+          <w:rFonts w:ascii="Times New Roman" w:eastAsia="Times New Roman" w:hAnsi="Times New Roman" w:hint="default"/>
+        </w:rPr>
+        <w:wordWrap w:val="0"/>
+      </w:pPr>
+    </w:p>
+    <w:p>
+      <w:pPr>
+        <w:numPr>
+          <w:ilvl w:val="0"/>
+          <w:numId w:val="0"/>
+        </w:numPr>
+        <w:jc w:val="both"/>
+        <w:spacing w:lineRule="auto" w:line="240" w:before="0" w:after="0"/>
+        <w:widowControl w:val="1"/>
+        <w:ind w:right="0" w:left="0" w:firstLine="0"/>
+        <w:rPr>
+          <w:spacing w:val="0"/>
+          <w:vertAlign w:val="baseline"/>
+          <w:i w:val="0"/>
+          <w:b w:val="0"/>
+          <w:color w:val="141414"/>
+          <w:position w:val="0"/>
+          <w:sz w:val="22"/>
+          <w:szCs w:val="22"/>
+          <w:smallCaps w:val="0"/>
+          <w:rFonts w:ascii="Times New Roman" w:eastAsia="Times New Roman" w:hAnsi="Times New Roman" w:hint="default"/>
+        </w:rPr>
+        <w:wordWrap w:val="1"/>
+        <w:autoSpaceDE w:val="0"/>
+        <w:autoSpaceDN w:val="0"/>
+      </w:pPr>
+    </w:p>
     <w:p>
       <w:pPr>
         <w:numPr>
@@ -7561,7 +7617,7 @@
                                   <wps:spPr>
                                     <a:xfrm>
                                       <a:off x="0" y="0"/>
-                                      <a:ext cx="325755" cy="163830"/>
+                                      <a:ext cx="326390" cy="164465"/>
                                     </a:xfrm>
                                     <a:prstGeom prst="rect"/>
                                     <a:ln cap="flat"/>
@@ -7591,7 +7647,7 @@
                       </mc:Choice>
                       <mc:Fallback>
                         <w:pict>
-                          <v:shape id="_x0000_s28" style="position:absolute;left:0;margin-left:16pt;mso-position-horizontal:absolute;mso-position-horizontal-relative:text;margin-top:1pt;mso-position-vertical:absolute;mso-position-vertical-relative:text;width:25.6pt;height:12.8pt;v-text-anchor:middle;z-index:251624978" coordsize="325120,163195" path="m,l325120,,325120,163195,,163195xe" strokecolor="#000000" o:allowoverlap="1" strokeweight="1pt" fillcolor="#ffffff" filled="t">
+                          <v:shape id="_x0000_s28" style="position:absolute;left:0;margin-left:16pt;mso-position-horizontal:absolute;mso-position-horizontal-relative:text;margin-top:1pt;mso-position-vertical:absolute;mso-position-vertical-relative:text;width:25.6pt;height:12.9pt;v-text-anchor:middle;z-index:251624978" coordsize="325755,163830" path="m,l325755,,325755,163830,,163830xe" strokecolor="#000000" o:allowoverlap="1" strokeweight="1pt" fillcolor="#ffffff" filled="t">
                             <v:stroke joinstyle="miter"/>
                           </v:shape>
                         </w:pict>
@@ -7627,7 +7683,7 @@
                                   <wps:spPr>
                                     <a:xfrm>
                                       <a:off x="0" y="0"/>
-                                      <a:ext cx="325755" cy="163830"/>
+                                      <a:ext cx="326390" cy="164465"/>
                                     </a:xfrm>
                                     <a:prstGeom prst="rect"/>
                                     <a:ln cap="flat"/>
@@ -7657,7 +7713,7 @@
                       </mc:Choice>
                       <mc:Fallback>
                         <w:pict>
-                          <v:shape id="_x0000_s29" style="position:absolute;left:0;margin-left:131pt;mso-position-horizontal:absolute;mso-position-horizontal-relative:text;margin-top:1pt;mso-position-vertical:absolute;mso-position-vertical-relative:text;width:25.6pt;height:12.8pt;v-text-anchor:middle;z-index:251624985" coordsize="325120,163195" path="m,l325120,,325120,163195,,163195xe" strokecolor="#000000" o:allowoverlap="1" strokeweight="1pt" fillcolor="#ffffff" filled="t">
+                          <v:shape id="_x0000_s29" style="position:absolute;left:0;margin-left:131pt;mso-position-horizontal:absolute;mso-position-horizontal-relative:text;margin-top:1pt;mso-position-vertical:absolute;mso-position-vertical-relative:text;width:25.6pt;height:12.9pt;v-text-anchor:middle;z-index:251624985" coordsize="325755,163830" path="m,l325755,,325755,163830,,163830xe" strokecolor="#000000" o:allowoverlap="1" strokeweight="1pt" fillcolor="#ffffff" filled="t">
                             <v:stroke joinstyle="miter"/>
                           </v:shape>
                         </w:pict>
@@ -7828,7 +7884,7 @@
                                   <wps:spPr>
                                     <a:xfrm>
                                       <a:off x="0" y="0"/>
-                                      <a:ext cx="325755" cy="163830"/>
+                                      <a:ext cx="326390" cy="164465"/>
                                     </a:xfrm>
                                     <a:prstGeom prst="rect"/>
                                     <a:ln cap="flat"/>
@@ -7858,7 +7914,7 @@
                       </mc:Choice>
                       <mc:Fallback>
                         <w:pict>
-                          <v:shape id="_x0000_s30" style="position:absolute;left:0;margin-left:17pt;mso-position-horizontal:absolute;mso-position-horizontal-relative:text;margin-top:1pt;mso-position-vertical:absolute;mso-position-vertical-relative:text;width:25.6pt;height:12.8pt;v-text-anchor:middle;z-index:251624987" coordsize="325120,163195" path="m,l325120,,325120,163195,,163195xe" strokecolor="#000000" o:allowoverlap="1" strokeweight="1pt" fillcolor="#ffffff" filled="t">
+                          <v:shape id="_x0000_s30" style="position:absolute;left:0;margin-left:17pt;mso-position-horizontal:absolute;mso-position-horizontal-relative:text;margin-top:1pt;mso-position-vertical:absolute;mso-position-vertical-relative:text;width:25.6pt;height:12.9pt;v-text-anchor:middle;z-index:251624987" coordsize="325755,163830" path="m,l325755,,325755,163830,,163830xe" strokecolor="#000000" o:allowoverlap="1" strokeweight="1pt" fillcolor="#ffffff" filled="t">
                             <v:stroke joinstyle="miter"/>
                           </v:shape>
                         </w:pict>
@@ -7894,7 +7950,7 @@
                                   <wps:spPr>
                                     <a:xfrm>
                                       <a:off x="0" y="0"/>
-                                      <a:ext cx="325755" cy="163830"/>
+                                      <a:ext cx="326390" cy="164465"/>
                                     </a:xfrm>
                                     <a:prstGeom prst="rect"/>
                                     <a:ln cap="flat"/>
@@ -7924,7 +7980,7 @@
                       </mc:Choice>
                       <mc:Fallback>
                         <w:pict>
-                          <v:shape id="_x0000_s31" style="position:absolute;left:0;margin-left:128pt;mso-position-horizontal:absolute;mso-position-horizontal-relative:text;margin-top:1pt;mso-position-vertical:absolute;mso-position-vertical-relative:text;width:25.6pt;height:12.8pt;v-text-anchor:middle;z-index:251624988" coordsize="325120,163195" path="m,l325120,,325120,163195,,163195xe" strokecolor="#000000" o:allowoverlap="1" strokeweight="1pt" fillcolor="#ffffff" filled="t">
+                          <v:shape id="_x0000_s31" style="position:absolute;left:0;margin-left:128pt;mso-position-horizontal:absolute;mso-position-horizontal-relative:text;margin-top:1pt;mso-position-vertical:absolute;mso-position-vertical-relative:text;width:25.6pt;height:12.9pt;v-text-anchor:middle;z-index:251624988" coordsize="325755,163830" path="m,l325755,,325755,163830,,163830xe" strokecolor="#000000" o:allowoverlap="1" strokeweight="1pt" fillcolor="#ffffff" filled="t">
                             <v:stroke joinstyle="miter"/>
                           </v:shape>
                         </w:pict>
@@ -8072,7 +8128,7 @@
                                   <wps:spPr>
                                     <a:xfrm>
                                       <a:off x="0" y="0"/>
-                                      <a:ext cx="325755" cy="163830"/>
+                                      <a:ext cx="326390" cy="164465"/>
                                     </a:xfrm>
                                     <a:prstGeom prst="rect"/>
                                     <a:ln cap="flat"/>
@@ -8102,7 +8158,7 @@
                       </mc:Choice>
                       <mc:Fallback>
                         <w:pict>
-                          <v:shape id="_x0000_s32" style="position:absolute;left:0;margin-left:16pt;mso-position-horizontal:absolute;mso-position-horizontal-relative:text;margin-top:1pt;mso-position-vertical:absolute;mso-position-vertical-relative:text;width:25.6pt;height:12.8pt;v-text-anchor:middle;z-index:251624983" coordsize="325120,163195" path="m,l325120,,325120,163195,,163195xe" strokecolor="#000000" o:allowoverlap="1" strokeweight="1pt" fillcolor="#ffffff" filled="t">
+                          <v:shape id="_x0000_s32" style="position:absolute;left:0;margin-left:16pt;mso-position-horizontal:absolute;mso-position-horizontal-relative:text;margin-top:1pt;mso-position-vertical:absolute;mso-position-vertical-relative:text;width:25.6pt;height:12.9pt;v-text-anchor:middle;z-index:251624983" coordsize="325755,163830" path="m,l325755,,325755,163830,,163830xe" strokecolor="#000000" o:allowoverlap="1" strokeweight="1pt" fillcolor="#ffffff" filled="t">
                             <v:stroke joinstyle="miter"/>
                           </v:shape>
                         </w:pict>
@@ -8138,7 +8194,7 @@
                                   <wps:spPr>
                                     <a:xfrm>
                                       <a:off x="0" y="0"/>
-                                      <a:ext cx="325755" cy="163830"/>
+                                      <a:ext cx="326390" cy="164465"/>
                                     </a:xfrm>
                                     <a:prstGeom prst="rect"/>
                                     <a:ln cap="flat"/>
@@ -8168,7 +8224,7 @@
                       </mc:Choice>
                       <mc:Fallback>
                         <w:pict>
-                          <v:shape id="_x0000_s33" style="position:absolute;left:0;margin-left:131pt;mso-position-horizontal:absolute;mso-position-horizontal-relative:text;margin-top:1pt;mso-position-vertical:absolute;mso-position-vertical-relative:text;width:25.6pt;height:12.8pt;v-text-anchor:middle;z-index:251624986" coordsize="325120,163195" path="m,l325120,,325120,163195,,163195xe" strokecolor="#000000" o:allowoverlap="1" strokeweight="1pt" fillcolor="#ffffff" filled="t">
+                          <v:shape id="_x0000_s33" style="position:absolute;left:0;margin-left:131pt;mso-position-horizontal:absolute;mso-position-horizontal-relative:text;margin-top:1pt;mso-position-vertical:absolute;mso-position-vertical-relative:text;width:25.6pt;height:12.9pt;v-text-anchor:middle;z-index:251624986" coordsize="325755,163830" path="m,l325755,,325755,163830,,163830xe" strokecolor="#000000" o:allowoverlap="1" strokeweight="1pt" fillcolor="#ffffff" filled="t">
                             <v:stroke joinstyle="miter"/>
                           </v:shape>
                         </w:pict>
@@ -8341,7 +8397,7 @@
                                   <wps:spPr>
                                     <a:xfrm>
                                       <a:off x="0" y="0"/>
-                                      <a:ext cx="325755" cy="163830"/>
+                                      <a:ext cx="326390" cy="164465"/>
                                     </a:xfrm>
                                     <a:prstGeom prst="rect"/>
                                     <a:ln cap="flat"/>
@@ -8371,7 +8427,7 @@
                       </mc:Choice>
                       <mc:Fallback>
                         <w:pict>
-                          <v:shape id="_x0000_s34" style="position:absolute;left:0;margin-left:16pt;mso-position-horizontal:absolute;mso-position-horizontal-relative:text;margin-top:1pt;mso-position-vertical:absolute;mso-position-vertical-relative:text;width:25.6pt;height:12.8pt;v-text-anchor:middle;z-index:251624981" coordsize="325120,163195" path="m,l325120,,325120,163195,,163195xe" strokecolor="#000000" o:allowoverlap="1" strokeweight="1pt" fillcolor="#ffffff" filled="t">
+                          <v:shape id="_x0000_s34" style="position:absolute;left:0;margin-left:16pt;mso-position-horizontal:absolute;mso-position-horizontal-relative:text;margin-top:1pt;mso-position-vertical:absolute;mso-position-vertical-relative:text;width:25.6pt;height:12.9pt;v-text-anchor:middle;z-index:251624981" coordsize="325755,163830" path="m,l325755,,325755,163830,,163830xe" strokecolor="#000000" o:allowoverlap="1" strokeweight="1pt" fillcolor="#ffffff" filled="t">
                             <v:stroke joinstyle="miter"/>
                           </v:shape>
                         </w:pict>
@@ -8407,7 +8463,7 @@
                                   <wps:spPr>
                                     <a:xfrm>
                                       <a:off x="0" y="0"/>
-                                      <a:ext cx="325755" cy="163830"/>
+                                      <a:ext cx="326390" cy="164465"/>
                                     </a:xfrm>
                                     <a:prstGeom prst="rect"/>
                                     <a:ln cap="flat"/>
@@ -8437,7 +8493,7 @@
                       </mc:Choice>
                       <mc:Fallback>
                         <w:pict>
-                          <v:shape id="_x0000_s35" style="position:absolute;left:0;margin-left:131pt;mso-position-horizontal:absolute;mso-position-horizontal-relative:text;margin-top:1pt;mso-position-vertical:absolute;mso-position-vertical-relative:text;width:25.6pt;height:12.8pt;v-text-anchor:middle;z-index:251624984" coordsize="325120,163195" path="m,l325120,,325120,163195,,163195xe" strokecolor="#000000" o:allowoverlap="1" strokeweight="1pt" fillcolor="#ffffff" filled="t">
+                          <v:shape id="_x0000_s35" style="position:absolute;left:0;margin-left:131pt;mso-position-horizontal:absolute;mso-position-horizontal-relative:text;margin-top:1pt;mso-position-vertical:absolute;mso-position-vertical-relative:text;width:25.6pt;height:12.9pt;v-text-anchor:middle;z-index:251624984" coordsize="325755,163830" path="m,l325755,,325755,163830,,163830xe" strokecolor="#000000" o:allowoverlap="1" strokeweight="1pt" fillcolor="#ffffff" filled="t">
                             <v:stroke joinstyle="miter"/>
                           </v:shape>
                         </w:pict>
@@ -8613,7 +8669,7 @@
                                   <wps:spPr>
                                     <a:xfrm>
                                       <a:off x="0" y="0"/>
-                                      <a:ext cx="325755" cy="163830"/>
+                                      <a:ext cx="326390" cy="164465"/>
                                     </a:xfrm>
                                     <a:prstGeom prst="rect"/>
                                     <a:ln cap="flat"/>
@@ -8643,7 +8699,7 @@
                       </mc:Choice>
                       <mc:Fallback>
                         <w:pict>
-                          <v:shape id="_x0000_s36" style="position:absolute;left:0;margin-left:131pt;mso-position-horizontal:absolute;mso-position-horizontal-relative:text;margin-top:1pt;mso-position-vertical:absolute;mso-position-vertical-relative:text;width:25.6pt;height:12.8pt;v-text-anchor:middle;z-index:251624982" coordsize="325120,163195" path="m,l325120,,325120,163195,,163195xe" strokecolor="#000000" o:allowoverlap="1" strokeweight="1pt" fillcolor="#ffffff" filled="t">
+                          <v:shape id="_x0000_s36" style="position:absolute;left:0;margin-left:131pt;mso-position-horizontal:absolute;mso-position-horizontal-relative:text;margin-top:1pt;mso-position-vertical:absolute;mso-position-vertical-relative:text;width:25.6pt;height:12.9pt;v-text-anchor:middle;z-index:251624982" coordsize="325755,163830" path="m,l325755,,325755,163830,,163830xe" strokecolor="#000000" o:allowoverlap="1" strokeweight="1pt" fillcolor="#ffffff" filled="t">
                             <v:stroke joinstyle="miter"/>
                           </v:shape>
                         </w:pict>
@@ -8679,7 +8735,7 @@
                                   <wps:spPr>
                                     <a:xfrm>
                                       <a:off x="0" y="0"/>
-                                      <a:ext cx="325755" cy="163830"/>
+                                      <a:ext cx="326390" cy="164465"/>
                                     </a:xfrm>
                                     <a:prstGeom prst="rect"/>
                                     <a:ln cap="flat"/>
@@ -8709,7 +8765,7 @@
                       </mc:Choice>
                       <mc:Fallback>
                         <w:pict>
-                          <v:shape id="_x0000_s37" style="position:absolute;left:0;margin-left:16pt;mso-position-horizontal:absolute;mso-position-horizontal-relative:text;margin-top:1pt;mso-position-vertical:absolute;mso-position-vertical-relative:text;width:25.6pt;height:12.8pt;v-text-anchor:middle;z-index:251624991" coordsize="325120,163195" path="m,l325120,,325120,163195,,163195xe" strokecolor="#000000" o:allowoverlap="1" strokeweight="1pt" fillcolor="#ffffff" filled="t">
+                          <v:shape id="_x0000_s37" style="position:absolute;left:0;margin-left:16pt;mso-position-horizontal:absolute;mso-position-horizontal-relative:text;margin-top:1pt;mso-position-vertical:absolute;mso-position-vertical-relative:text;width:25.6pt;height:12.9pt;v-text-anchor:middle;z-index:251624991" coordsize="325755,163830" path="m,l325755,,325755,163830,,163830xe" strokecolor="#000000" o:allowoverlap="1" strokeweight="1pt" fillcolor="#ffffff" filled="t">
                             <v:stroke joinstyle="miter"/>
                           </v:shape>
                         </w:pict>
@@ -8859,7 +8915,7 @@
                                   <wps:spPr>
                                     <a:xfrm>
                                       <a:off x="0" y="0"/>
-                                      <a:ext cx="325755" cy="163830"/>
+                                      <a:ext cx="326390" cy="164465"/>
                                     </a:xfrm>
                                     <a:prstGeom prst="rect"/>
                                     <a:ln cap="flat"/>
@@ -8889,7 +8945,7 @@
                       </mc:Choice>
                       <mc:Fallback>
                         <w:pict>
-                          <v:shape id="_x0000_s38" style="position:absolute;left:0;margin-left:16pt;mso-position-horizontal:absolute;mso-position-horizontal-relative:text;margin-top:1pt;mso-position-vertical:absolute;mso-position-vertical-relative:text;width:25.6pt;height:12.8pt;v-text-anchor:middle;z-index:251624979" coordsize="325120,163195" path="m,l325120,,325120,163195,,163195xe" strokecolor="#000000" o:allowoverlap="1" strokeweight="1pt" fillcolor="#ffffff" filled="t">
+                          <v:shape id="_x0000_s38" style="position:absolute;left:0;margin-left:16pt;mso-position-horizontal:absolute;mso-position-horizontal-relative:text;margin-top:1pt;mso-position-vertical:absolute;mso-position-vertical-relative:text;width:25.6pt;height:12.9pt;v-text-anchor:middle;z-index:251624979" coordsize="325755,163830" path="m,l325755,,325755,163830,,163830xe" strokecolor="#000000" o:allowoverlap="1" strokeweight="1pt" fillcolor="#ffffff" filled="t">
                             <v:stroke joinstyle="miter"/>
                           </v:shape>
                         </w:pict>
@@ -8925,7 +8981,7 @@
                                   <wps:spPr>
                                     <a:xfrm>
                                       <a:off x="0" y="0"/>
-                                      <a:ext cx="325755" cy="163830"/>
+                                      <a:ext cx="326390" cy="164465"/>
                                     </a:xfrm>
                                     <a:prstGeom prst="rect"/>
                                     <a:ln cap="flat"/>
@@ -8955,7 +9011,7 @@
                       </mc:Choice>
                       <mc:Fallback>
                         <w:pict>
-                          <v:shape id="_x0000_s39" style="position:absolute;left:0;margin-left:131pt;mso-position-horizontal:absolute;mso-position-horizontal-relative:text;margin-top:1pt;mso-position-vertical:absolute;mso-position-vertical-relative:text;width:25.6pt;height:12.8pt;v-text-anchor:middle;z-index:251624980" coordsize="325120,163195" path="m,l325120,,325120,163195,,163195xe" strokecolor="#000000" o:allowoverlap="1" strokeweight="1pt" fillcolor="#ffffff" filled="t">
+                          <v:shape id="_x0000_s39" style="position:absolute;left:0;margin-left:131pt;mso-position-horizontal:absolute;mso-position-horizontal-relative:text;margin-top:1pt;mso-position-vertical:absolute;mso-position-vertical-relative:text;width:25.6pt;height:12.9pt;v-text-anchor:middle;z-index:251624980" coordsize="325755,163830" path="m,l325755,,325755,163830,,163830xe" strokecolor="#000000" o:allowoverlap="1" strokeweight="1pt" fillcolor="#ffffff" filled="t">
                             <v:stroke joinstyle="miter"/>
                           </v:shape>
                         </w:pict>
@@ -9118,7 +9174,7 @@
                                   <wps:spPr>
                                     <a:xfrm>
                                       <a:off x="0" y="0"/>
-                                      <a:ext cx="325755" cy="163830"/>
+                                      <a:ext cx="326390" cy="164465"/>
                                     </a:xfrm>
                                     <a:prstGeom prst="rect"/>
                                     <a:ln cap="flat"/>
@@ -9148,7 +9204,7 @@
                       </mc:Choice>
                       <mc:Fallback>
                         <w:pict>
-                          <v:shape id="_x0000_s41" style="position:absolute;left:0;margin-left:17pt;mso-position-horizontal:absolute;mso-position-horizontal-relative:text;margin-top:13pt;mso-position-vertical:absolute;mso-position-vertical-relative:text;width:25.6pt;height:12.8pt;v-text-anchor:middle;z-index:251624989" coordsize="325120,163195" path="m,l325120,,325120,163195,,163195xe" strokecolor="#000000" o:allowoverlap="1" strokeweight="1pt" fillcolor="#ffffff" filled="t">
+                          <v:shape id="_x0000_s41" style="position:absolute;left:0;margin-left:17pt;mso-position-horizontal:absolute;mso-position-horizontal-relative:text;margin-top:13pt;mso-position-vertical:absolute;mso-position-vertical-relative:text;width:25.6pt;height:12.9pt;v-text-anchor:middle;z-index:251624989" coordsize="325755,163830" path="m,l325755,,325755,163830,,163830xe" strokecolor="#000000" o:allowoverlap="1" strokeweight="1pt" fillcolor="#ffffff" filled="t">
                             <v:stroke joinstyle="miter"/>
                           </v:shape>
                         </w:pict>
@@ -9184,7 +9240,7 @@
                                   <wps:spPr>
                                     <a:xfrm>
                                       <a:off x="0" y="0"/>
-                                      <a:ext cx="325755" cy="163830"/>
+                                      <a:ext cx="326390" cy="164465"/>
                                     </a:xfrm>
                                     <a:prstGeom prst="rect"/>
                                     <a:ln cap="flat"/>
@@ -9214,7 +9270,7 @@
                       </mc:Choice>
                       <mc:Fallback>
                         <w:pict>
-                          <v:shape id="_x0000_s42" style="position:absolute;left:0;margin-left:131pt;mso-position-horizontal:absolute;mso-position-horizontal-relative:text;margin-top:12pt;mso-position-vertical:absolute;mso-position-vertical-relative:text;width:25.6pt;height:12.8pt;v-text-anchor:middle;z-index:251624990" coordsize="325120,163195" path="m,l325120,,325120,163195,,163195xe" strokecolor="#000000" o:allowoverlap="1" strokeweight="1pt" fillcolor="#ffffff" filled="t">
+                          <v:shape id="_x0000_s42" style="position:absolute;left:0;margin-left:131pt;mso-position-horizontal:absolute;mso-position-horizontal-relative:text;margin-top:12pt;mso-position-vertical:absolute;mso-position-vertical-relative:text;width:25.6pt;height:12.9pt;v-text-anchor:middle;z-index:251624990" coordsize="325755,163830" path="m,l325755,,325755,163830,,163830xe" strokecolor="#000000" o:allowoverlap="1" strokeweight="1pt" fillcolor="#ffffff" filled="t">
                             <v:stroke joinstyle="miter"/>
                           </v:shape>
                         </w:pict>
@@ -11956,7 +12012,7 @@
   <w:abstractNum w:abstractNumId="0">
     <w:multiLevelType w:val="multilevel"/>
     <w:nsid w:val="2F000000"/>
-    <w:tmpl w:val="23A6E2B0"/>
+    <w:tmpl w:val="4A7997A1"/>
     <w:lvl w:ilvl="0">
       <w:lvlJc w:val="left"/>
       <w:numFmt w:val="decimal"/>
@@ -12133,7 +12189,7 @@
   <w:abstractNum w:abstractNumId="1">
     <w:multiLevelType w:val="multilevel"/>
     <w:nsid w:val="2F000001"/>
-    <w:tmpl w:val="476CB406"/>
+    <w:tmpl w:val="5AD20226"/>
     <w:lvl w:ilvl="0">
       <w:lvlJc w:val="left"/>
       <w:numFmt w:val="decimal"/>
@@ -12308,7 +12364,7 @@
   <w:abstractNum w:abstractNumId="2">
     <w:multiLevelType w:val="multilevel"/>
     <w:nsid w:val="2F000002"/>
-    <w:tmpl w:val="579F0AA5"/>
+    <w:tmpl w:val="378B4C4C"/>
     <w:lvl w:ilvl="0">
       <w:lvlJc w:val="left"/>
       <w:numFmt w:val="decimal"/>
@@ -12483,7 +12539,7 @@
   <w:abstractNum w:abstractNumId="3">
     <w:multiLevelType w:val="multilevel"/>
     <w:nsid w:val="2F000003"/>
-    <w:tmpl w:val="30741481"/>
+    <w:tmpl w:val="403E1E2A"/>
     <w:lvl w:ilvl="0">
       <w:lvlJc w:val="left"/>
       <w:numFmt w:val="decimal"/>
@@ -12658,7 +12714,7 @@
   <w:abstractNum w:abstractNumId="4">
     <w:multiLevelType w:val="multilevel"/>
     <w:nsid w:val="2F000004"/>
-    <w:tmpl w:val="3AEE2A1A"/>
+    <w:tmpl w:val="542E8946"/>
     <w:lvl w:ilvl="0">
       <w:lvlJc w:val="left"/>
       <w:numFmt w:val="decimal"/>
@@ -12835,7 +12891,7 @@
   <w:abstractNum w:abstractNumId="5">
     <w:multiLevelType w:val="multilevel"/>
     <w:nsid w:val="2F000005"/>
-    <w:tmpl w:val="500E401C"/>
+    <w:tmpl w:val="21366DF1"/>
     <w:lvl w:ilvl="0">
       <w:lvlJc w:val="left"/>
       <w:numFmt w:val="decimal"/>
@@ -13011,7 +13067,7 @@
   <w:abstractNum w:abstractNumId="6">
     <w:multiLevelType w:val="multilevel"/>
     <w:nsid w:val="2F000006"/>
-    <w:tmpl w:val="3D932840"/>
+    <w:tmpl w:val="226BEA59"/>
     <w:lvl w:ilvl="0">
       <w:lvlJc w:val="left"/>
       <w:numFmt w:val="decimal"/>
@@ -13188,7 +13244,7 @@
   <w:abstractNum w:abstractNumId="7">
     <w:multiLevelType w:val="hybridMultilevel"/>
     <w:nsid w:val="2F000007"/>
-    <w:tmpl w:val="2E37B242"/>
+    <w:tmpl w:val="40E69BA3"/>
     <w:lvl w:ilvl="0">
       <w:lvlJc w:val="left"/>
       <w:numFmt w:val="decimal"/>
@@ -13358,7 +13414,7 @@
   <w:abstractNum w:abstractNumId="8">
     <w:multiLevelType w:val="hybridMultilevel"/>
     <w:nsid w:val="2F000008"/>
-    <w:tmpl w:val="309812DC"/>
+    <w:tmpl w:val="49F41C8B"/>
     <w:lvl w:ilvl="0">
       <w:lvlJc w:val="left"/>
       <w:numFmt w:val="decimal"/>
@@ -13528,7 +13584,7 @@
   <w:abstractNum w:abstractNumId="9">
     <w:multiLevelType w:val="hybridMultilevel"/>
     <w:nsid w:val="2F000009"/>
-    <w:tmpl w:val="35FE328A"/>
+    <w:tmpl w:val="1F7E2088"/>
     <w:lvl w:ilvl="0">
       <w:lvlJc w:val="left"/>
       <w:numFmt w:val="decimal"/>
@@ -13698,7 +13754,7 @@
   <w:abstractNum w:abstractNumId="10">
     <w:multiLevelType w:val="hybridMultilevel"/>
     <w:nsid w:val="2F00000A"/>
-    <w:tmpl w:val="29A80DD1"/>
+    <w:tmpl w:val="3789E1CC"/>
     <w:lvl w:ilvl="0">
       <w:lvlJc w:val="left"/>
       <w:numFmt w:val="decimal"/>
@@ -13868,7 +13924,7 @@
   <w:abstractNum w:abstractNumId="11">
     <w:multiLevelType w:val="hybridMultilevel"/>
     <w:nsid w:val="2F00000B"/>
-    <w:tmpl w:val="3E2319CE"/>
+    <w:tmpl w:val="234724AA"/>
     <w:lvl w:ilvl="0">
       <w:lvlJc w:val="left"/>
       <w:numFmt w:val="decimal"/>
@@ -14038,7 +14094,7 @@
   <w:abstractNum w:abstractNumId="12">
     <w:multiLevelType w:val="hybridMultilevel"/>
     <w:nsid w:val="2F00000C"/>
-    <w:tmpl w:val="5873335A"/>
+    <w:tmpl w:val="39B81717"/>
     <w:lvl w:ilvl="0">
       <w:lvlJc w:val="left"/>
       <w:numFmt w:val="decimal"/>
@@ -14208,7 +14264,7 @@
   <w:abstractNum w:abstractNumId="13">
     <w:multiLevelType w:val="hybridMultilevel"/>
     <w:nsid w:val="2F00000D"/>
-    <w:tmpl w:val="5930772D"/>
+    <w:tmpl w:val="4AF41588"/>
     <w:lvl w:ilvl="0">
       <w:lvlJc w:val="left"/>
       <w:numFmt w:val="decimal"/>
@@ -14378,7 +14434,7 @@
   <w:abstractNum w:abstractNumId="14">
     <w:multiLevelType w:val="hybridMultilevel"/>
     <w:nsid w:val="2F00000E"/>
-    <w:tmpl w:val="22E04933"/>
+    <w:tmpl w:val="44B1CB16"/>
     <w:lvl w:ilvl="0">
       <w:lvlJc w:val="left"/>
       <w:numFmt w:val="decimal"/>
@@ -14548,7 +14604,7 @@
   <w:abstractNum w:abstractNumId="15">
     <w:multiLevelType w:val="hybridMultilevel"/>
     <w:nsid w:val="2F00000F"/>
-    <w:tmpl w:val="58E5D615"/>
+    <w:tmpl w:val="5A8C4582"/>
     <w:lvl w:ilvl="0">
       <w:lvlJc w:val="left"/>
       <w:numFmt w:val="decimal"/>
@@ -14715,7 +14771,7 @@
   <w:abstractNum w:abstractNumId="16">
     <w:multiLevelType w:val="hybridMultilevel"/>
     <w:nsid w:val="2F000010"/>
-    <w:tmpl w:val="3F4A1A65"/>
+    <w:tmpl w:val="5527992C"/>
     <w:lvl w:ilvl="0">
       <w:lvlJc w:val="left"/>
       <w:numFmt w:val="decimal"/>

</xml_diff>

<commit_message>
avances en evidencia 7 sena e insertar imagen en html
</commit_message>
<xml_diff>
--- a/Sena/Registro de Aprendisaje - Analisis y desarrollo de sistemas informaticos/Fase 1. identificación/Trabajos y sus directrises/1. Identificación de la necesidad de sistemas de información /Resuelto. Evidencia AP01-AA1-EV01- Identificacion de Necesidad.docx
+++ b/Sena/Registro de Aprendisaje - Analisis y desarrollo de sistemas informaticos/Fase 1. identificación/Trabajos y sus directrises/1. Identificación de la necesidad de sistemas de información /Resuelto. Evidencia AP01-AA1-EV01- Identificacion de Necesidad.docx
@@ -545,7 +545,7 @@
           <w:szCs w:val="22"/>
           <w:rFonts w:ascii="Times New Roman" w:eastAsia="Times New Roman" w:hAnsi="Times New Roman" w:hint="default"/>
         </w:rPr>
-        <w:t xml:space="preserve">dos (2).</w:t>
+        <w:t xml:space="preserve">dos (2) o uno (1).</w:t>
       </w:r>
     </w:p>
     <w:p>
@@ -659,7 +659,7 @@
           <w:szCs w:val="22"/>
           <w:rFonts w:ascii="Times New Roman" w:eastAsia="Times New Roman" w:hAnsi="Times New Roman" w:hint="default"/>
         </w:rPr>
-        <w:t xml:space="preserve">lograr así, una cobertura en toda Bogotá y consecutivamente, a nivel nacional”.</w:t>
+        <w:t xml:space="preserve">lograr así, una cobertura en toda Bogotá y, consecutivamente, a nivel nacional”.</w:t>
       </w:r>
     </w:p>
     <w:p>
@@ -2474,11 +2474,13 @@
       </w:tblGrid>
       <w:tr>
         <w:trPr>
+          <w:cnfStyle w:val="100000000000" w:firstRow="1" w:lastRow="0" w:firstColumn="0" w:lastColumn="0" w:oddVBand="0" w:evenVBand="0" w:oddHBand="0" w:evenHBand="0" w:firstRowFirstColumn="0" w:firstRowLastColumn="0" w:lastRowFirstColumn="0" w:lastRowLastColumn="0"/>
           <w:hidden w:val="0"/>
         </w:trPr>
         <w:tc>
           <w:tcPr>
             <w:tcW w:type="dxa" w:w="3008"/>
+            <w:cnfStyle w:val="101000001000" w:firstRow="1" w:lastRow="0" w:firstColumn="1" w:lastColumn="0" w:oddVBand="0" w:evenVBand="0" w:oddHBand="0" w:evenHBand="0" w:firstRowFirstColumn="1" w:firstRowLastColumn="0" w:lastRowFirstColumn="0" w:lastRowLastColumn="0"/>
             <w:vAlign w:val="top"/>
             <w:shd w:val="clear"/>
           </w:tcPr>
@@ -2563,6 +2565,7 @@
         <w:tc>
           <w:tcPr>
             <w:tcW w:type="dxa" w:w="3008"/>
+            <w:cnfStyle w:val="100000000000" w:firstRow="1" w:lastRow="0" w:firstColumn="0" w:lastColumn="0" w:oddVBand="0" w:evenVBand="0" w:oddHBand="0" w:evenHBand="0" w:firstRowFirstColumn="0" w:firstRowLastColumn="0" w:lastRowFirstColumn="0" w:lastRowLastColumn="0"/>
             <w:vAlign w:val="top"/>
             <w:shd w:val="clear"/>
           </w:tcPr>
@@ -2666,6 +2669,7 @@
         <w:tc>
           <w:tcPr>
             <w:tcW w:type="dxa" w:w="3008"/>
+            <w:cnfStyle w:val="100000000100" w:firstRow="1" w:lastRow="0" w:firstColumn="0" w:lastColumn="0" w:oddVBand="0" w:evenVBand="0" w:oddHBand="0" w:evenHBand="0" w:firstRowFirstColumn="0" w:firstRowLastColumn="1" w:lastRowFirstColumn="0" w:lastRowLastColumn="0"/>
             <w:vAlign w:val="top"/>
             <w:shd w:val="clear"/>
           </w:tcPr>
@@ -2752,11 +2756,13 @@
       </w:tr>
       <w:tr>
         <w:trPr>
+          <w:cnfStyle w:val="000000100000" w:firstRow="0" w:lastRow="0" w:firstColumn="0" w:lastColumn="0" w:oddVBand="0" w:evenVBand="0" w:oddHBand="1" w:evenHBand="0" w:firstRowFirstColumn="0" w:firstRowLastColumn="0" w:lastRowFirstColumn="0" w:lastRowLastColumn="0"/>
           <w:hidden w:val="0"/>
         </w:trPr>
         <w:tc>
           <w:tcPr>
             <w:tcW w:type="dxa" w:w="3008"/>
+            <w:cnfStyle w:val="001000100000" w:firstRow="0" w:lastRow="0" w:firstColumn="1" w:lastColumn="0" w:oddVBand="0" w:evenVBand="0" w:oddHBand="1" w:evenHBand="0" w:firstRowFirstColumn="0" w:firstRowLastColumn="0" w:lastRowFirstColumn="0" w:lastRowLastColumn="0"/>
             <w:vAlign w:val="top"/>
             <w:shd w:val="clear"/>
           </w:tcPr>
@@ -2884,6 +2890,7 @@
         <w:tc>
           <w:tcPr>
             <w:tcW w:type="dxa" w:w="3008"/>
+            <w:cnfStyle w:val="000000100000" w:firstRow="0" w:lastRow="0" w:firstColumn="0" w:lastColumn="0" w:oddVBand="0" w:evenVBand="0" w:oddHBand="1" w:evenHBand="0" w:firstRowFirstColumn="0" w:firstRowLastColumn="0" w:lastRowFirstColumn="0" w:lastRowLastColumn="0"/>
             <w:vAlign w:val="top"/>
             <w:shd w:val="clear"/>
           </w:tcPr>
@@ -3009,6 +3016,7 @@
         <w:tc>
           <w:tcPr>
             <w:tcW w:type="dxa" w:w="3008"/>
+            <w:cnfStyle w:val="000000100000" w:firstRow="0" w:lastRow="0" w:firstColumn="0" w:lastColumn="0" w:oddVBand="0" w:evenVBand="0" w:oddHBand="1" w:evenHBand="0" w:firstRowFirstColumn="0" w:firstRowLastColumn="0" w:lastRowFirstColumn="0" w:lastRowLastColumn="0"/>
             <w:vAlign w:val="top"/>
             <w:shd w:val="clear"/>
           </w:tcPr>
@@ -3190,6 +3198,7 @@
         </w:numPr>
         <w:jc w:val="both"/>
         <w:spacing w:lineRule="auto" w:line="240" w:before="0" w:after="0"/>
+        <w:widowControl w:val="1"/>
         <w:ind w:right="0" w:left="0" w:firstLine="0"/>
         <w:rPr>
           <w:color w:val="auto"/>
@@ -3198,6 +3207,8 @@
           <w:rFonts w:ascii="Times New Roman" w:eastAsia="Times New Roman" w:hAnsi="Times New Roman" w:hint="default"/>
         </w:rPr>
         <w:wordWrap w:val="0"/>
+        <w:autoSpaceDE w:val="0"/>
+        <w:autoSpaceDN w:val="0"/>
       </w:pPr>
     </w:p>
     <w:p>
@@ -4696,11 +4707,13 @@
       </w:tblGrid>
       <w:tr>
         <w:trPr>
+          <w:cnfStyle w:val="100000000000" w:firstRow="1" w:lastRow="0" w:firstColumn="0" w:lastColumn="0" w:oddVBand="0" w:evenVBand="0" w:oddHBand="0" w:evenHBand="0" w:firstRowFirstColumn="0" w:firstRowLastColumn="0" w:lastRowFirstColumn="0" w:lastRowLastColumn="0"/>
           <w:hidden w:val="0"/>
         </w:trPr>
         <w:tc>
           <w:tcPr>
             <w:tcW w:type="dxa" w:w="3008"/>
+            <w:cnfStyle w:val="101000001000" w:firstRow="1" w:lastRow="0" w:firstColumn="1" w:lastColumn="0" w:oddVBand="0" w:evenVBand="0" w:oddHBand="0" w:evenHBand="0" w:firstRowFirstColumn="1" w:firstRowLastColumn="0" w:lastRowFirstColumn="0" w:lastRowLastColumn="0"/>
             <w:vAlign w:val="top"/>
             <w:shd w:val="clear"/>
           </w:tcPr>
@@ -4785,6 +4798,7 @@
         <w:tc>
           <w:tcPr>
             <w:tcW w:type="dxa" w:w="3008"/>
+            <w:cnfStyle w:val="100000000000" w:firstRow="1" w:lastRow="0" w:firstColumn="0" w:lastColumn="0" w:oddVBand="0" w:evenVBand="0" w:oddHBand="0" w:evenHBand="0" w:firstRowFirstColumn="0" w:firstRowLastColumn="0" w:lastRowFirstColumn="0" w:lastRowLastColumn="0"/>
             <w:vAlign w:val="top"/>
             <w:shd w:val="clear"/>
           </w:tcPr>
@@ -4888,6 +4902,7 @@
         <w:tc>
           <w:tcPr>
             <w:tcW w:type="dxa" w:w="3008"/>
+            <w:cnfStyle w:val="100000000100" w:firstRow="1" w:lastRow="0" w:firstColumn="0" w:lastColumn="0" w:oddVBand="0" w:evenVBand="0" w:oddHBand="0" w:evenHBand="0" w:firstRowFirstColumn="0" w:firstRowLastColumn="1" w:lastRowFirstColumn="0" w:lastRowLastColumn="0"/>
             <w:vAlign w:val="top"/>
             <w:shd w:val="clear"/>
           </w:tcPr>
@@ -4974,11 +4989,13 @@
       </w:tr>
       <w:tr>
         <w:trPr>
+          <w:cnfStyle w:val="000000100000" w:firstRow="0" w:lastRow="0" w:firstColumn="0" w:lastColumn="0" w:oddVBand="0" w:evenVBand="0" w:oddHBand="1" w:evenHBand="0" w:firstRowFirstColumn="0" w:firstRowLastColumn="0" w:lastRowFirstColumn="0" w:lastRowLastColumn="0"/>
           <w:hidden w:val="0"/>
         </w:trPr>
         <w:tc>
           <w:tcPr>
             <w:tcW w:type="dxa" w:w="3008"/>
+            <w:cnfStyle w:val="001000100000" w:firstRow="0" w:lastRow="0" w:firstColumn="1" w:lastColumn="0" w:oddVBand="0" w:evenVBand="0" w:oddHBand="1" w:evenHBand="0" w:firstRowFirstColumn="0" w:firstRowLastColumn="0" w:lastRowFirstColumn="0" w:lastRowLastColumn="0"/>
             <w:vAlign w:val="top"/>
             <w:shd w:val="clear"/>
           </w:tcPr>
@@ -5106,6 +5123,7 @@
         <w:tc>
           <w:tcPr>
             <w:tcW w:type="dxa" w:w="3008"/>
+            <w:cnfStyle w:val="000000100000" w:firstRow="0" w:lastRow="0" w:firstColumn="0" w:lastColumn="0" w:oddVBand="0" w:evenVBand="0" w:oddHBand="1" w:evenHBand="0" w:firstRowFirstColumn="0" w:firstRowLastColumn="0" w:lastRowFirstColumn="0" w:lastRowLastColumn="0"/>
             <w:vAlign w:val="top"/>
             <w:shd w:val="clear"/>
           </w:tcPr>
@@ -5231,6 +5249,7 @@
         <w:tc>
           <w:tcPr>
             <w:tcW w:type="dxa" w:w="3008"/>
+            <w:cnfStyle w:val="000000100000" w:firstRow="0" w:lastRow="0" w:firstColumn="0" w:lastColumn="0" w:oddVBand="0" w:evenVBand="0" w:oddHBand="1" w:evenHBand="0" w:firstRowFirstColumn="0" w:firstRowLastColumn="0" w:lastRowFirstColumn="0" w:lastRowLastColumn="0"/>
             <w:vAlign w:val="top"/>
             <w:shd w:val="clear"/>
           </w:tcPr>
@@ -5482,6 +5501,7 @@
         </w:numPr>
         <w:jc w:val="both"/>
         <w:spacing w:lineRule="auto" w:line="240" w:before="0" w:after="0"/>
+        <w:widowControl w:val="1"/>
         <w:ind w:right="0" w:left="0" w:firstLine="0"/>
         <w:rPr>
           <w:color w:val="auto"/>
@@ -5490,6 +5510,8 @@
           <w:rFonts w:ascii="Times New Roman" w:eastAsia="Times New Roman" w:hAnsi="Times New Roman" w:hint="default"/>
         </w:rPr>
         <w:wordWrap w:val="0"/>
+        <w:autoSpaceDE w:val="0"/>
+        <w:autoSpaceDN w:val="0"/>
       </w:pPr>
     </w:p>
     <w:p>
@@ -7617,7 +7639,7 @@
                                   <wps:spPr>
                                     <a:xfrm>
                                       <a:off x="0" y="0"/>
-                                      <a:ext cx="326390" cy="164465"/>
+                                      <a:ext cx="327025" cy="165100"/>
                                     </a:xfrm>
                                     <a:prstGeom prst="rect"/>
                                     <a:ln cap="flat"/>
@@ -7647,7 +7669,7 @@
                       </mc:Choice>
                       <mc:Fallback>
                         <w:pict>
-                          <v:shape id="_x0000_s28" style="position:absolute;left:0;margin-left:16pt;mso-position-horizontal:absolute;mso-position-horizontal-relative:text;margin-top:1pt;mso-position-vertical:absolute;mso-position-vertical-relative:text;width:25.6pt;height:12.9pt;v-text-anchor:middle;z-index:251624978" coordsize="325755,163830" path="m,l325755,,325755,163830,,163830xe" strokecolor="#000000" o:allowoverlap="1" strokeweight="1pt" fillcolor="#ffffff" filled="t">
+                          <v:shape id="_x0000_s28" style="position:absolute;left:0;margin-left:16pt;mso-position-horizontal:absolute;mso-position-horizontal-relative:text;margin-top:1pt;mso-position-vertical:absolute;mso-position-vertical-relative:text;width:25.6pt;height:12.9pt;v-text-anchor:middle;z-index:251624978" coordsize="326390,164465" path="m,l326390,,326390,164465,,164465xe" strokecolor="#000000" o:allowoverlap="1" strokeweight="1pt" fillcolor="#ffffff" filled="t">
                             <v:stroke joinstyle="miter"/>
                           </v:shape>
                         </w:pict>
@@ -7683,7 +7705,7 @@
                                   <wps:spPr>
                                     <a:xfrm>
                                       <a:off x="0" y="0"/>
-                                      <a:ext cx="326390" cy="164465"/>
+                                      <a:ext cx="327025" cy="165100"/>
                                     </a:xfrm>
                                     <a:prstGeom prst="rect"/>
                                     <a:ln cap="flat"/>
@@ -7713,7 +7735,7 @@
                       </mc:Choice>
                       <mc:Fallback>
                         <w:pict>
-                          <v:shape id="_x0000_s29" style="position:absolute;left:0;margin-left:131pt;mso-position-horizontal:absolute;mso-position-horizontal-relative:text;margin-top:1pt;mso-position-vertical:absolute;mso-position-vertical-relative:text;width:25.6pt;height:12.9pt;v-text-anchor:middle;z-index:251624985" coordsize="325755,163830" path="m,l325755,,325755,163830,,163830xe" strokecolor="#000000" o:allowoverlap="1" strokeweight="1pt" fillcolor="#ffffff" filled="t">
+                          <v:shape id="_x0000_s29" style="position:absolute;left:0;margin-left:131pt;mso-position-horizontal:absolute;mso-position-horizontal-relative:text;margin-top:1pt;mso-position-vertical:absolute;mso-position-vertical-relative:text;width:25.6pt;height:12.9pt;v-text-anchor:middle;z-index:251624985" coordsize="326390,164465" path="m,l326390,,326390,164465,,164465xe" strokecolor="#000000" o:allowoverlap="1" strokeweight="1pt" fillcolor="#ffffff" filled="t">
                             <v:stroke joinstyle="miter"/>
                           </v:shape>
                         </w:pict>
@@ -7884,7 +7906,7 @@
                                   <wps:spPr>
                                     <a:xfrm>
                                       <a:off x="0" y="0"/>
-                                      <a:ext cx="326390" cy="164465"/>
+                                      <a:ext cx="327025" cy="165100"/>
                                     </a:xfrm>
                                     <a:prstGeom prst="rect"/>
                                     <a:ln cap="flat"/>
@@ -7914,7 +7936,7 @@
                       </mc:Choice>
                       <mc:Fallback>
                         <w:pict>
-                          <v:shape id="_x0000_s30" style="position:absolute;left:0;margin-left:17pt;mso-position-horizontal:absolute;mso-position-horizontal-relative:text;margin-top:1pt;mso-position-vertical:absolute;mso-position-vertical-relative:text;width:25.6pt;height:12.9pt;v-text-anchor:middle;z-index:251624987" coordsize="325755,163830" path="m,l325755,,325755,163830,,163830xe" strokecolor="#000000" o:allowoverlap="1" strokeweight="1pt" fillcolor="#ffffff" filled="t">
+                          <v:shape id="_x0000_s30" style="position:absolute;left:0;margin-left:17pt;mso-position-horizontal:absolute;mso-position-horizontal-relative:text;margin-top:1pt;mso-position-vertical:absolute;mso-position-vertical-relative:text;width:25.6pt;height:12.9pt;v-text-anchor:middle;z-index:251624987" coordsize="326390,164465" path="m,l326390,,326390,164465,,164465xe" strokecolor="#000000" o:allowoverlap="1" strokeweight="1pt" fillcolor="#ffffff" filled="t">
                             <v:stroke joinstyle="miter"/>
                           </v:shape>
                         </w:pict>
@@ -7950,7 +7972,7 @@
                                   <wps:spPr>
                                     <a:xfrm>
                                       <a:off x="0" y="0"/>
-                                      <a:ext cx="326390" cy="164465"/>
+                                      <a:ext cx="327025" cy="165100"/>
                                     </a:xfrm>
                                     <a:prstGeom prst="rect"/>
                                     <a:ln cap="flat"/>
@@ -7980,7 +8002,7 @@
                       </mc:Choice>
                       <mc:Fallback>
                         <w:pict>
-                          <v:shape id="_x0000_s31" style="position:absolute;left:0;margin-left:128pt;mso-position-horizontal:absolute;mso-position-horizontal-relative:text;margin-top:1pt;mso-position-vertical:absolute;mso-position-vertical-relative:text;width:25.6pt;height:12.9pt;v-text-anchor:middle;z-index:251624988" coordsize="325755,163830" path="m,l325755,,325755,163830,,163830xe" strokecolor="#000000" o:allowoverlap="1" strokeweight="1pt" fillcolor="#ffffff" filled="t">
+                          <v:shape id="_x0000_s31" style="position:absolute;left:0;margin-left:128pt;mso-position-horizontal:absolute;mso-position-horizontal-relative:text;margin-top:1pt;mso-position-vertical:absolute;mso-position-vertical-relative:text;width:25.6pt;height:12.9pt;v-text-anchor:middle;z-index:251624988" coordsize="326390,164465" path="m,l326390,,326390,164465,,164465xe" strokecolor="#000000" o:allowoverlap="1" strokeweight="1pt" fillcolor="#ffffff" filled="t">
                             <v:stroke joinstyle="miter"/>
                           </v:shape>
                         </w:pict>
@@ -8128,7 +8150,7 @@
                                   <wps:spPr>
                                     <a:xfrm>
                                       <a:off x="0" y="0"/>
-                                      <a:ext cx="326390" cy="164465"/>
+                                      <a:ext cx="327025" cy="165100"/>
                                     </a:xfrm>
                                     <a:prstGeom prst="rect"/>
                                     <a:ln cap="flat"/>
@@ -8158,7 +8180,7 @@
                       </mc:Choice>
                       <mc:Fallback>
                         <w:pict>
-                          <v:shape id="_x0000_s32" style="position:absolute;left:0;margin-left:16pt;mso-position-horizontal:absolute;mso-position-horizontal-relative:text;margin-top:1pt;mso-position-vertical:absolute;mso-position-vertical-relative:text;width:25.6pt;height:12.9pt;v-text-anchor:middle;z-index:251624983" coordsize="325755,163830" path="m,l325755,,325755,163830,,163830xe" strokecolor="#000000" o:allowoverlap="1" strokeweight="1pt" fillcolor="#ffffff" filled="t">
+                          <v:shape id="_x0000_s32" style="position:absolute;left:0;margin-left:16pt;mso-position-horizontal:absolute;mso-position-horizontal-relative:text;margin-top:1pt;mso-position-vertical:absolute;mso-position-vertical-relative:text;width:25.6pt;height:12.9pt;v-text-anchor:middle;z-index:251624983" coordsize="326390,164465" path="m,l326390,,326390,164465,,164465xe" strokecolor="#000000" o:allowoverlap="1" strokeweight="1pt" fillcolor="#ffffff" filled="t">
                             <v:stroke joinstyle="miter"/>
                           </v:shape>
                         </w:pict>
@@ -8194,7 +8216,7 @@
                                   <wps:spPr>
                                     <a:xfrm>
                                       <a:off x="0" y="0"/>
-                                      <a:ext cx="326390" cy="164465"/>
+                                      <a:ext cx="327025" cy="165100"/>
                                     </a:xfrm>
                                     <a:prstGeom prst="rect"/>
                                     <a:ln cap="flat"/>
@@ -8224,7 +8246,7 @@
                       </mc:Choice>
                       <mc:Fallback>
                         <w:pict>
-                          <v:shape id="_x0000_s33" style="position:absolute;left:0;margin-left:131pt;mso-position-horizontal:absolute;mso-position-horizontal-relative:text;margin-top:1pt;mso-position-vertical:absolute;mso-position-vertical-relative:text;width:25.6pt;height:12.9pt;v-text-anchor:middle;z-index:251624986" coordsize="325755,163830" path="m,l325755,,325755,163830,,163830xe" strokecolor="#000000" o:allowoverlap="1" strokeweight="1pt" fillcolor="#ffffff" filled="t">
+                          <v:shape id="_x0000_s33" style="position:absolute;left:0;margin-left:131pt;mso-position-horizontal:absolute;mso-position-horizontal-relative:text;margin-top:1pt;mso-position-vertical:absolute;mso-position-vertical-relative:text;width:25.6pt;height:12.9pt;v-text-anchor:middle;z-index:251624986" coordsize="326390,164465" path="m,l326390,,326390,164465,,164465xe" strokecolor="#000000" o:allowoverlap="1" strokeweight="1pt" fillcolor="#ffffff" filled="t">
                             <v:stroke joinstyle="miter"/>
                           </v:shape>
                         </w:pict>
@@ -8397,7 +8419,7 @@
                                   <wps:spPr>
                                     <a:xfrm>
                                       <a:off x="0" y="0"/>
-                                      <a:ext cx="326390" cy="164465"/>
+                                      <a:ext cx="327025" cy="165100"/>
                                     </a:xfrm>
                                     <a:prstGeom prst="rect"/>
                                     <a:ln cap="flat"/>
@@ -8427,7 +8449,7 @@
                       </mc:Choice>
                       <mc:Fallback>
                         <w:pict>
-                          <v:shape id="_x0000_s34" style="position:absolute;left:0;margin-left:16pt;mso-position-horizontal:absolute;mso-position-horizontal-relative:text;margin-top:1pt;mso-position-vertical:absolute;mso-position-vertical-relative:text;width:25.6pt;height:12.9pt;v-text-anchor:middle;z-index:251624981" coordsize="325755,163830" path="m,l325755,,325755,163830,,163830xe" strokecolor="#000000" o:allowoverlap="1" strokeweight="1pt" fillcolor="#ffffff" filled="t">
+                          <v:shape id="_x0000_s34" style="position:absolute;left:0;margin-left:16pt;mso-position-horizontal:absolute;mso-position-horizontal-relative:text;margin-top:1pt;mso-position-vertical:absolute;mso-position-vertical-relative:text;width:25.6pt;height:12.9pt;v-text-anchor:middle;z-index:251624981" coordsize="326390,164465" path="m,l326390,,326390,164465,,164465xe" strokecolor="#000000" o:allowoverlap="1" strokeweight="1pt" fillcolor="#ffffff" filled="t">
                             <v:stroke joinstyle="miter"/>
                           </v:shape>
                         </w:pict>
@@ -8463,7 +8485,7 @@
                                   <wps:spPr>
                                     <a:xfrm>
                                       <a:off x="0" y="0"/>
-                                      <a:ext cx="326390" cy="164465"/>
+                                      <a:ext cx="327025" cy="165100"/>
                                     </a:xfrm>
                                     <a:prstGeom prst="rect"/>
                                     <a:ln cap="flat"/>
@@ -8493,7 +8515,7 @@
                       </mc:Choice>
                       <mc:Fallback>
                         <w:pict>
-                          <v:shape id="_x0000_s35" style="position:absolute;left:0;margin-left:131pt;mso-position-horizontal:absolute;mso-position-horizontal-relative:text;margin-top:1pt;mso-position-vertical:absolute;mso-position-vertical-relative:text;width:25.6pt;height:12.9pt;v-text-anchor:middle;z-index:251624984" coordsize="325755,163830" path="m,l325755,,325755,163830,,163830xe" strokecolor="#000000" o:allowoverlap="1" strokeweight="1pt" fillcolor="#ffffff" filled="t">
+                          <v:shape id="_x0000_s35" style="position:absolute;left:0;margin-left:131pt;mso-position-horizontal:absolute;mso-position-horizontal-relative:text;margin-top:1pt;mso-position-vertical:absolute;mso-position-vertical-relative:text;width:25.6pt;height:12.9pt;v-text-anchor:middle;z-index:251624984" coordsize="326390,164465" path="m,l326390,,326390,164465,,164465xe" strokecolor="#000000" o:allowoverlap="1" strokeweight="1pt" fillcolor="#ffffff" filled="t">
                             <v:stroke joinstyle="miter"/>
                           </v:shape>
                         </w:pict>
@@ -8669,7 +8691,7 @@
                                   <wps:spPr>
                                     <a:xfrm>
                                       <a:off x="0" y="0"/>
-                                      <a:ext cx="326390" cy="164465"/>
+                                      <a:ext cx="327025" cy="165100"/>
                                     </a:xfrm>
                                     <a:prstGeom prst="rect"/>
                                     <a:ln cap="flat"/>
@@ -8699,7 +8721,7 @@
                       </mc:Choice>
                       <mc:Fallback>
                         <w:pict>
-                          <v:shape id="_x0000_s36" style="position:absolute;left:0;margin-left:131pt;mso-position-horizontal:absolute;mso-position-horizontal-relative:text;margin-top:1pt;mso-position-vertical:absolute;mso-position-vertical-relative:text;width:25.6pt;height:12.9pt;v-text-anchor:middle;z-index:251624982" coordsize="325755,163830" path="m,l325755,,325755,163830,,163830xe" strokecolor="#000000" o:allowoverlap="1" strokeweight="1pt" fillcolor="#ffffff" filled="t">
+                          <v:shape id="_x0000_s36" style="position:absolute;left:0;margin-left:131pt;mso-position-horizontal:absolute;mso-position-horizontal-relative:text;margin-top:1pt;mso-position-vertical:absolute;mso-position-vertical-relative:text;width:25.6pt;height:12.9pt;v-text-anchor:middle;z-index:251624982" coordsize="326390,164465" path="m,l326390,,326390,164465,,164465xe" strokecolor="#000000" o:allowoverlap="1" strokeweight="1pt" fillcolor="#ffffff" filled="t">
                             <v:stroke joinstyle="miter"/>
                           </v:shape>
                         </w:pict>
@@ -8735,7 +8757,7 @@
                                   <wps:spPr>
                                     <a:xfrm>
                                       <a:off x="0" y="0"/>
-                                      <a:ext cx="326390" cy="164465"/>
+                                      <a:ext cx="327025" cy="165100"/>
                                     </a:xfrm>
                                     <a:prstGeom prst="rect"/>
                                     <a:ln cap="flat"/>
@@ -8765,7 +8787,7 @@
                       </mc:Choice>
                       <mc:Fallback>
                         <w:pict>
-                          <v:shape id="_x0000_s37" style="position:absolute;left:0;margin-left:16pt;mso-position-horizontal:absolute;mso-position-horizontal-relative:text;margin-top:1pt;mso-position-vertical:absolute;mso-position-vertical-relative:text;width:25.6pt;height:12.9pt;v-text-anchor:middle;z-index:251624991" coordsize="325755,163830" path="m,l325755,,325755,163830,,163830xe" strokecolor="#000000" o:allowoverlap="1" strokeweight="1pt" fillcolor="#ffffff" filled="t">
+                          <v:shape id="_x0000_s37" style="position:absolute;left:0;margin-left:16pt;mso-position-horizontal:absolute;mso-position-horizontal-relative:text;margin-top:1pt;mso-position-vertical:absolute;mso-position-vertical-relative:text;width:25.6pt;height:12.9pt;v-text-anchor:middle;z-index:251624991" coordsize="326390,164465" path="m,l326390,,326390,164465,,164465xe" strokecolor="#000000" o:allowoverlap="1" strokeweight="1pt" fillcolor="#ffffff" filled="t">
                             <v:stroke joinstyle="miter"/>
                           </v:shape>
                         </w:pict>
@@ -8915,7 +8937,7 @@
                                   <wps:spPr>
                                     <a:xfrm>
                                       <a:off x="0" y="0"/>
-                                      <a:ext cx="326390" cy="164465"/>
+                                      <a:ext cx="327025" cy="165100"/>
                                     </a:xfrm>
                                     <a:prstGeom prst="rect"/>
                                     <a:ln cap="flat"/>
@@ -8945,7 +8967,7 @@
                       </mc:Choice>
                       <mc:Fallback>
                         <w:pict>
-                          <v:shape id="_x0000_s38" style="position:absolute;left:0;margin-left:16pt;mso-position-horizontal:absolute;mso-position-horizontal-relative:text;margin-top:1pt;mso-position-vertical:absolute;mso-position-vertical-relative:text;width:25.6pt;height:12.9pt;v-text-anchor:middle;z-index:251624979" coordsize="325755,163830" path="m,l325755,,325755,163830,,163830xe" strokecolor="#000000" o:allowoverlap="1" strokeweight="1pt" fillcolor="#ffffff" filled="t">
+                          <v:shape id="_x0000_s38" style="position:absolute;left:0;margin-left:16pt;mso-position-horizontal:absolute;mso-position-horizontal-relative:text;margin-top:1pt;mso-position-vertical:absolute;mso-position-vertical-relative:text;width:25.6pt;height:12.9pt;v-text-anchor:middle;z-index:251624979" coordsize="326390,164465" path="m,l326390,,326390,164465,,164465xe" strokecolor="#000000" o:allowoverlap="1" strokeweight="1pt" fillcolor="#ffffff" filled="t">
                             <v:stroke joinstyle="miter"/>
                           </v:shape>
                         </w:pict>
@@ -8981,7 +9003,7 @@
                                   <wps:spPr>
                                     <a:xfrm>
                                       <a:off x="0" y="0"/>
-                                      <a:ext cx="326390" cy="164465"/>
+                                      <a:ext cx="327025" cy="165100"/>
                                     </a:xfrm>
                                     <a:prstGeom prst="rect"/>
                                     <a:ln cap="flat"/>
@@ -9011,7 +9033,7 @@
                       </mc:Choice>
                       <mc:Fallback>
                         <w:pict>
-                          <v:shape id="_x0000_s39" style="position:absolute;left:0;margin-left:131pt;mso-position-horizontal:absolute;mso-position-horizontal-relative:text;margin-top:1pt;mso-position-vertical:absolute;mso-position-vertical-relative:text;width:25.6pt;height:12.9pt;v-text-anchor:middle;z-index:251624980" coordsize="325755,163830" path="m,l325755,,325755,163830,,163830xe" strokecolor="#000000" o:allowoverlap="1" strokeweight="1pt" fillcolor="#ffffff" filled="t">
+                          <v:shape id="_x0000_s39" style="position:absolute;left:0;margin-left:131pt;mso-position-horizontal:absolute;mso-position-horizontal-relative:text;margin-top:1pt;mso-position-vertical:absolute;mso-position-vertical-relative:text;width:25.6pt;height:12.9pt;v-text-anchor:middle;z-index:251624980" coordsize="326390,164465" path="m,l326390,,326390,164465,,164465xe" strokecolor="#000000" o:allowoverlap="1" strokeweight="1pt" fillcolor="#ffffff" filled="t">
                             <v:stroke joinstyle="miter"/>
                           </v:shape>
                         </w:pict>
@@ -9174,7 +9196,7 @@
                                   <wps:spPr>
                                     <a:xfrm>
                                       <a:off x="0" y="0"/>
-                                      <a:ext cx="326390" cy="164465"/>
+                                      <a:ext cx="327025" cy="165100"/>
                                     </a:xfrm>
                                     <a:prstGeom prst="rect"/>
                                     <a:ln cap="flat"/>
@@ -9204,7 +9226,7 @@
                       </mc:Choice>
                       <mc:Fallback>
                         <w:pict>
-                          <v:shape id="_x0000_s41" style="position:absolute;left:0;margin-left:17pt;mso-position-horizontal:absolute;mso-position-horizontal-relative:text;margin-top:13pt;mso-position-vertical:absolute;mso-position-vertical-relative:text;width:25.6pt;height:12.9pt;v-text-anchor:middle;z-index:251624989" coordsize="325755,163830" path="m,l325755,,325755,163830,,163830xe" strokecolor="#000000" o:allowoverlap="1" strokeweight="1pt" fillcolor="#ffffff" filled="t">
+                          <v:shape id="_x0000_s41" style="position:absolute;left:0;margin-left:17pt;mso-position-horizontal:absolute;mso-position-horizontal-relative:text;margin-top:13pt;mso-position-vertical:absolute;mso-position-vertical-relative:text;width:25.6pt;height:12.9pt;v-text-anchor:middle;z-index:251624989" coordsize="326390,164465" path="m,l326390,,326390,164465,,164465xe" strokecolor="#000000" o:allowoverlap="1" strokeweight="1pt" fillcolor="#ffffff" filled="t">
                             <v:stroke joinstyle="miter"/>
                           </v:shape>
                         </w:pict>
@@ -9240,7 +9262,7 @@
                                   <wps:spPr>
                                     <a:xfrm>
                                       <a:off x="0" y="0"/>
-                                      <a:ext cx="326390" cy="164465"/>
+                                      <a:ext cx="327025" cy="165100"/>
                                     </a:xfrm>
                                     <a:prstGeom prst="rect"/>
                                     <a:ln cap="flat"/>
@@ -9270,7 +9292,7 @@
                       </mc:Choice>
                       <mc:Fallback>
                         <w:pict>
-                          <v:shape id="_x0000_s42" style="position:absolute;left:0;margin-left:131pt;mso-position-horizontal:absolute;mso-position-horizontal-relative:text;margin-top:12pt;mso-position-vertical:absolute;mso-position-vertical-relative:text;width:25.6pt;height:12.9pt;v-text-anchor:middle;z-index:251624990" coordsize="325755,163830" path="m,l325755,,325755,163830,,163830xe" strokecolor="#000000" o:allowoverlap="1" strokeweight="1pt" fillcolor="#ffffff" filled="t">
+                          <v:shape id="_x0000_s42" style="position:absolute;left:0;margin-left:131pt;mso-position-horizontal:absolute;mso-position-horizontal-relative:text;margin-top:12pt;mso-position-vertical:absolute;mso-position-vertical-relative:text;width:25.6pt;height:12.9pt;v-text-anchor:middle;z-index:251624990" coordsize="326390,164465" path="m,l326390,,326390,164465,,164465xe" strokecolor="#000000" o:allowoverlap="1" strokeweight="1pt" fillcolor="#ffffff" filled="t">
                             <v:stroke joinstyle="miter"/>
                           </v:shape>
                         </w:pict>
@@ -12012,7 +12034,7 @@
   <w:abstractNum w:abstractNumId="0">
     <w:multiLevelType w:val="multilevel"/>
     <w:nsid w:val="2F000000"/>
-    <w:tmpl w:val="4A7997A1"/>
+    <w:tmpl w:val="5DE21A98"/>
     <w:lvl w:ilvl="0">
       <w:lvlJc w:val="left"/>
       <w:numFmt w:val="decimal"/>
@@ -12189,7 +12211,7 @@
   <w:abstractNum w:abstractNumId="1">
     <w:multiLevelType w:val="multilevel"/>
     <w:nsid w:val="2F000001"/>
-    <w:tmpl w:val="5AD20226"/>
+    <w:tmpl w:val="4D401168"/>
     <w:lvl w:ilvl="0">
       <w:lvlJc w:val="left"/>
       <w:numFmt w:val="decimal"/>
@@ -12364,7 +12386,7 @@
   <w:abstractNum w:abstractNumId="2">
     <w:multiLevelType w:val="multilevel"/>
     <w:nsid w:val="2F000002"/>
-    <w:tmpl w:val="378B4C4C"/>
+    <w:tmpl w:val="4F36FB64"/>
     <w:lvl w:ilvl="0">
       <w:lvlJc w:val="left"/>
       <w:numFmt w:val="decimal"/>
@@ -12539,7 +12561,7 @@
   <w:abstractNum w:abstractNumId="3">
     <w:multiLevelType w:val="multilevel"/>
     <w:nsid w:val="2F000003"/>
-    <w:tmpl w:val="403E1E2A"/>
+    <w:tmpl w:val="48B27AF6"/>
     <w:lvl w:ilvl="0">
       <w:lvlJc w:val="left"/>
       <w:numFmt w:val="decimal"/>
@@ -12714,7 +12736,7 @@
   <w:abstractNum w:abstractNumId="4">
     <w:multiLevelType w:val="multilevel"/>
     <w:nsid w:val="2F000004"/>
-    <w:tmpl w:val="542E8946"/>
+    <w:tmpl w:val="23A6E2B0"/>
     <w:lvl w:ilvl="0">
       <w:lvlJc w:val="left"/>
       <w:numFmt w:val="decimal"/>
@@ -12891,7 +12913,7 @@
   <w:abstractNum w:abstractNumId="5">
     <w:multiLevelType w:val="multilevel"/>
     <w:nsid w:val="2F000005"/>
-    <w:tmpl w:val="21366DF1"/>
+    <w:tmpl w:val="476CB406"/>
     <w:lvl w:ilvl="0">
       <w:lvlJc w:val="left"/>
       <w:numFmt w:val="decimal"/>
@@ -13067,7 +13089,7 @@
   <w:abstractNum w:abstractNumId="6">
     <w:multiLevelType w:val="multilevel"/>
     <w:nsid w:val="2F000006"/>
-    <w:tmpl w:val="226BEA59"/>
+    <w:tmpl w:val="579F0AA5"/>
     <w:lvl w:ilvl="0">
       <w:lvlJc w:val="left"/>
       <w:numFmt w:val="decimal"/>
@@ -13244,7 +13266,7 @@
   <w:abstractNum w:abstractNumId="7">
     <w:multiLevelType w:val="hybridMultilevel"/>
     <w:nsid w:val="2F000007"/>
-    <w:tmpl w:val="40E69BA3"/>
+    <w:tmpl w:val="30741481"/>
     <w:lvl w:ilvl="0">
       <w:lvlJc w:val="left"/>
       <w:numFmt w:val="decimal"/>
@@ -13414,7 +13436,7 @@
   <w:abstractNum w:abstractNumId="8">
     <w:multiLevelType w:val="hybridMultilevel"/>
     <w:nsid w:val="2F000008"/>
-    <w:tmpl w:val="49F41C8B"/>
+    <w:tmpl w:val="3AEE2A1A"/>
     <w:lvl w:ilvl="0">
       <w:lvlJc w:val="left"/>
       <w:numFmt w:val="decimal"/>
@@ -13584,7 +13606,7 @@
   <w:abstractNum w:abstractNumId="9">
     <w:multiLevelType w:val="hybridMultilevel"/>
     <w:nsid w:val="2F000009"/>
-    <w:tmpl w:val="1F7E2088"/>
+    <w:tmpl w:val="500E401C"/>
     <w:lvl w:ilvl="0">
       <w:lvlJc w:val="left"/>
       <w:numFmt w:val="decimal"/>
@@ -13754,7 +13776,7 @@
   <w:abstractNum w:abstractNumId="10">
     <w:multiLevelType w:val="hybridMultilevel"/>
     <w:nsid w:val="2F00000A"/>
-    <w:tmpl w:val="3789E1CC"/>
+    <w:tmpl w:val="3D932840"/>
     <w:lvl w:ilvl="0">
       <w:lvlJc w:val="left"/>
       <w:numFmt w:val="decimal"/>
@@ -13924,7 +13946,7 @@
   <w:abstractNum w:abstractNumId="11">
     <w:multiLevelType w:val="hybridMultilevel"/>
     <w:nsid w:val="2F00000B"/>
-    <w:tmpl w:val="234724AA"/>
+    <w:tmpl w:val="2E37B242"/>
     <w:lvl w:ilvl="0">
       <w:lvlJc w:val="left"/>
       <w:numFmt w:val="decimal"/>
@@ -14094,7 +14116,7 @@
   <w:abstractNum w:abstractNumId="12">
     <w:multiLevelType w:val="hybridMultilevel"/>
     <w:nsid w:val="2F00000C"/>
-    <w:tmpl w:val="39B81717"/>
+    <w:tmpl w:val="309812DC"/>
     <w:lvl w:ilvl="0">
       <w:lvlJc w:val="left"/>
       <w:numFmt w:val="decimal"/>
@@ -14264,7 +14286,7 @@
   <w:abstractNum w:abstractNumId="13">
     <w:multiLevelType w:val="hybridMultilevel"/>
     <w:nsid w:val="2F00000D"/>
-    <w:tmpl w:val="4AF41588"/>
+    <w:tmpl w:val="35FE328A"/>
     <w:lvl w:ilvl="0">
       <w:lvlJc w:val="left"/>
       <w:numFmt w:val="decimal"/>
@@ -14434,7 +14456,7 @@
   <w:abstractNum w:abstractNumId="14">
     <w:multiLevelType w:val="hybridMultilevel"/>
     <w:nsid w:val="2F00000E"/>
-    <w:tmpl w:val="44B1CB16"/>
+    <w:tmpl w:val="29A80DD1"/>
     <w:lvl w:ilvl="0">
       <w:lvlJc w:val="left"/>
       <w:numFmt w:val="decimal"/>
@@ -14604,7 +14626,7 @@
   <w:abstractNum w:abstractNumId="15">
     <w:multiLevelType w:val="hybridMultilevel"/>
     <w:nsid w:val="2F00000F"/>
-    <w:tmpl w:val="5A8C4582"/>
+    <w:tmpl w:val="3E2319CE"/>
     <w:lvl w:ilvl="0">
       <w:lvlJc w:val="left"/>
       <w:numFmt w:val="decimal"/>
@@ -14771,7 +14793,7 @@
   <w:abstractNum w:abstractNumId="16">
     <w:multiLevelType w:val="hybridMultilevel"/>
     <w:nsid w:val="2F000010"/>
-    <w:tmpl w:val="5527992C"/>
+    <w:tmpl w:val="5873335A"/>
     <w:lvl w:ilvl="0">
       <w:lvlJc w:val="left"/>
       <w:numFmt w:val="decimal"/>

</xml_diff>

<commit_message>
Overflow y Colapsado de margenes en CSS
</commit_message>
<xml_diff>
--- a/Sena/Registro de Aprendisaje - Analisis y desarrollo de sistemas informaticos/Fase 1. identificación/Trabajos y sus directrises/1. Identificación de la necesidad de sistemas de información /Resuelto. Evidencia AP01-AA1-EV01- Identificacion de Necesidad.docx
+++ b/Sena/Registro de Aprendisaje - Analisis y desarrollo de sistemas informaticos/Fase 1. identificación/Trabajos y sus directrises/1. Identificación de la necesidad de sistemas de información /Resuelto. Evidencia AP01-AA1-EV01- Identificacion de Necesidad.docx
@@ -879,12 +879,25 @@
       </w:r>
       <w:r>
         <w:rPr>
+          <w:spacing w:val="0"/>
+          <w:vertAlign w:val="baseline"/>
+          <w:color w:val="141414"/>
+          <w:position w:val="0"/>
+          <w:sz w:val="22"/>
+          <w:szCs w:val="22"/>
+          <w:smallCaps w:val="0"/>
+          <w:rFonts w:ascii="Times New Roman" w:eastAsia="Times New Roman" w:hAnsi="Times New Roman" w:hint="default"/>
+        </w:rPr>
+        <w:t>legales</w:t>
+      </w:r>
+      <w:r>
+        <w:rPr>
           <w:color w:val="141414"/>
           <w:sz w:val="22"/>
           <w:szCs w:val="22"/>
           <w:rFonts w:ascii="Times New Roman" w:eastAsia="Times New Roman" w:hAnsi="Times New Roman" w:hint="default"/>
         </w:rPr>
-        <w:t xml:space="preserve">legales entrevistada; partiremos de una citación textual de sus propias palabras para identificar </w:t>
+        <w:t xml:space="preserve"> entrevistada; partiremos de una citación textual de sus propias palabras para identificar </w:t>
       </w:r>
       <w:r>
         <w:rPr>
@@ -1298,13 +1311,11 @@
       </w:tblGrid>
       <w:tr>
         <w:trPr>
-          <w:cnfStyle w:val="100000000000" w:firstRow="1" w:lastRow="0" w:firstColumn="0" w:lastColumn="0" w:oddVBand="0" w:evenVBand="0" w:oddHBand="0" w:evenHBand="0" w:firstRowFirstColumn="0" w:firstRowLastColumn="0" w:lastRowFirstColumn="0" w:lastRowLastColumn="0"/>
           <w:hidden w:val="0"/>
         </w:trPr>
         <w:tc>
           <w:tcPr>
             <w:tcW w:type="dxa" w:w="3044"/>
-            <w:cnfStyle w:val="101000001000" w:firstRow="1" w:lastRow="0" w:firstColumn="1" w:lastColumn="0" w:oddVBand="0" w:evenVBand="0" w:oddHBand="0" w:evenHBand="0" w:firstRowFirstColumn="1" w:firstRowLastColumn="0" w:lastRowFirstColumn="0" w:lastRowLastColumn="0"/>
             <w:vAlign w:val="top"/>
             <w:shd w:val="clear"/>
           </w:tcPr>
@@ -1356,7 +1367,6 @@
         <w:tc>
           <w:tcPr>
             <w:tcW w:type="dxa" w:w="3008"/>
-            <w:cnfStyle w:val="100000000000" w:firstRow="1" w:lastRow="0" w:firstColumn="0" w:lastColumn="0" w:oddVBand="0" w:evenVBand="0" w:oddHBand="0" w:evenHBand="0" w:firstRowFirstColumn="0" w:firstRowLastColumn="0" w:lastRowFirstColumn="0" w:lastRowLastColumn="0"/>
             <w:vAlign w:val="top"/>
             <w:shd w:val="clear"/>
           </w:tcPr>
@@ -1408,7 +1418,6 @@
         <w:tc>
           <w:tcPr>
             <w:tcW w:type="dxa" w:w="2978"/>
-            <w:cnfStyle w:val="100000000100" w:firstRow="1" w:lastRow="0" w:firstColumn="0" w:lastColumn="0" w:oddVBand="0" w:evenVBand="0" w:oddHBand="0" w:evenHBand="0" w:firstRowFirstColumn="0" w:firstRowLastColumn="1" w:lastRowFirstColumn="0" w:lastRowLastColumn="0"/>
             <w:vAlign w:val="top"/>
             <w:shd w:val="clear"/>
           </w:tcPr>
@@ -1479,13 +1488,11 @@
       </w:tblGrid>
       <w:tr>
         <w:trPr>
-          <w:cnfStyle w:val="100000000000" w:firstRow="1" w:lastRow="0" w:firstColumn="0" w:lastColumn="0" w:oddVBand="0" w:evenVBand="0" w:oddHBand="0" w:evenHBand="0" w:firstRowFirstColumn="0" w:firstRowLastColumn="0" w:lastRowFirstColumn="0" w:lastRowLastColumn="0"/>
           <w:hidden w:val="0"/>
         </w:trPr>
         <w:tc>
           <w:tcPr>
             <w:tcW w:type="dxa" w:w="9026"/>
-            <w:cnfStyle w:val="101000001000" w:firstRow="1" w:lastRow="0" w:firstColumn="1" w:lastColumn="0" w:oddVBand="0" w:evenVBand="0" w:oddHBand="0" w:evenHBand="0" w:firstRowFirstColumn="1" w:firstRowLastColumn="0" w:lastRowFirstColumn="0" w:lastRowLastColumn="0"/>
             <w:vAlign w:val="top"/>
             <w:shd w:val="clear"/>
           </w:tcPr>
@@ -1583,13 +1590,11 @@
       </w:tblGrid>
       <w:tr>
         <w:trPr>
-          <w:cnfStyle w:val="100000000000" w:firstRow="1" w:lastRow="0" w:firstColumn="0" w:lastColumn="0" w:oddVBand="0" w:evenVBand="0" w:oddHBand="0" w:evenHBand="0" w:firstRowFirstColumn="0" w:firstRowLastColumn="0" w:lastRowFirstColumn="0" w:lastRowLastColumn="0"/>
           <w:hidden w:val="0"/>
         </w:trPr>
         <w:tc>
           <w:tcPr>
             <w:tcW w:type="dxa" w:w="9026"/>
-            <w:cnfStyle w:val="101000001000" w:firstRow="1" w:lastRow="0" w:firstColumn="1" w:lastColumn="0" w:oddVBand="0" w:evenVBand="0" w:oddHBand="0" w:evenHBand="0" w:firstRowFirstColumn="1" w:firstRowLastColumn="0" w:lastRowFirstColumn="0" w:lastRowLastColumn="0"/>
             <w:vAlign w:val="top"/>
             <w:shd w:val="clear"/>
           </w:tcPr>
@@ -1677,13 +1682,11 @@
       </w:tblGrid>
       <w:tr>
         <w:trPr>
-          <w:cnfStyle w:val="100000000000" w:firstRow="1" w:lastRow="0" w:firstColumn="0" w:lastColumn="0" w:oddVBand="0" w:evenVBand="0" w:oddHBand="0" w:evenHBand="0" w:firstRowFirstColumn="0" w:firstRowLastColumn="0" w:lastRowFirstColumn="0" w:lastRowLastColumn="0"/>
           <w:hidden w:val="0"/>
         </w:trPr>
         <w:tc>
           <w:tcPr>
             <w:tcW w:type="dxa" w:w="4513"/>
-            <w:cnfStyle w:val="101000001000" w:firstRow="1" w:lastRow="0" w:firstColumn="1" w:lastColumn="0" w:oddVBand="0" w:evenVBand="0" w:oddHBand="0" w:evenHBand="0" w:firstRowFirstColumn="1" w:firstRowLastColumn="0" w:lastRowFirstColumn="0" w:lastRowLastColumn="0"/>
             <w:vAlign w:val="top"/>
             <w:shd w:val="clear"/>
           </w:tcPr>
@@ -1849,7 +1852,6 @@
         <w:tc>
           <w:tcPr>
             <w:tcW w:type="dxa" w:w="4513"/>
-            <w:cnfStyle w:val="100000000100" w:firstRow="1" w:lastRow="0" w:firstColumn="0" w:lastColumn="0" w:oddVBand="0" w:evenVBand="0" w:oddHBand="0" w:evenHBand="0" w:firstRowFirstColumn="0" w:firstRowLastColumn="1" w:lastRowFirstColumn="0" w:lastRowLastColumn="0"/>
             <w:vAlign w:val="top"/>
             <w:shd w:val="clear"/>
           </w:tcPr>
@@ -2020,14 +2022,12 @@
       </w:tblGrid>
       <w:tr>
         <w:trPr>
-          <w:cnfStyle w:val="100000000000" w:firstRow="1" w:lastRow="0" w:firstColumn="0" w:lastColumn="0" w:oddVBand="0" w:evenVBand="0" w:oddHBand="0" w:evenHBand="0" w:firstRowFirstColumn="0" w:firstRowLastColumn="0" w:lastRowFirstColumn="0" w:lastRowLastColumn="0"/>
           <w:trHeight w:hRule="atleast" w:val="142"/>
           <w:hidden w:val="0"/>
         </w:trPr>
         <w:tc>
           <w:tcPr>
             <w:tcW w:type="dxa" w:w="4443"/>
-            <w:cnfStyle w:val="101000001000" w:firstRow="1" w:lastRow="0" w:firstColumn="1" w:lastColumn="0" w:oddVBand="0" w:evenVBand="0" w:oddHBand="0" w:evenHBand="0" w:firstRowFirstColumn="1" w:firstRowLastColumn="0" w:lastRowFirstColumn="0" w:lastRowLastColumn="0"/>
             <w:vAlign w:val="top"/>
             <w:shd w:val="clear"/>
           </w:tcPr>
@@ -2225,7 +2225,6 @@
         <w:tc>
           <w:tcPr>
             <w:tcW w:type="dxa" w:w="4575"/>
-            <w:cnfStyle w:val="100000000100" w:firstRow="1" w:lastRow="0" w:firstColumn="0" w:lastColumn="0" w:oddVBand="0" w:evenVBand="0" w:oddHBand="0" w:evenHBand="0" w:firstRowFirstColumn="0" w:firstRowLastColumn="1" w:lastRowFirstColumn="0" w:lastRowLastColumn="0"/>
             <w:vAlign w:val="top"/>
             <w:shd w:val="clear"/>
           </w:tcPr>
@@ -2474,13 +2473,11 @@
       </w:tblGrid>
       <w:tr>
         <w:trPr>
-          <w:cnfStyle w:val="100000000000" w:firstRow="1" w:lastRow="0" w:firstColumn="0" w:lastColumn="0" w:oddVBand="0" w:evenVBand="0" w:oddHBand="0" w:evenHBand="0" w:firstRowFirstColumn="0" w:firstRowLastColumn="0" w:lastRowFirstColumn="0" w:lastRowLastColumn="0"/>
           <w:hidden w:val="0"/>
         </w:trPr>
         <w:tc>
           <w:tcPr>
             <w:tcW w:type="dxa" w:w="3008"/>
-            <w:cnfStyle w:val="101000001000" w:firstRow="1" w:lastRow="0" w:firstColumn="1" w:lastColumn="0" w:oddVBand="0" w:evenVBand="0" w:oddHBand="0" w:evenHBand="0" w:firstRowFirstColumn="1" w:firstRowLastColumn="0" w:lastRowFirstColumn="0" w:lastRowLastColumn="0"/>
             <w:vAlign w:val="top"/>
             <w:shd w:val="clear"/>
           </w:tcPr>
@@ -2565,7 +2562,6 @@
         <w:tc>
           <w:tcPr>
             <w:tcW w:type="dxa" w:w="3008"/>
-            <w:cnfStyle w:val="100000000000" w:firstRow="1" w:lastRow="0" w:firstColumn="0" w:lastColumn="0" w:oddVBand="0" w:evenVBand="0" w:oddHBand="0" w:evenHBand="0" w:firstRowFirstColumn="0" w:firstRowLastColumn="0" w:lastRowFirstColumn="0" w:lastRowLastColumn="0"/>
             <w:vAlign w:val="top"/>
             <w:shd w:val="clear"/>
           </w:tcPr>
@@ -2669,7 +2665,6 @@
         <w:tc>
           <w:tcPr>
             <w:tcW w:type="dxa" w:w="3008"/>
-            <w:cnfStyle w:val="100000000100" w:firstRow="1" w:lastRow="0" w:firstColumn="0" w:lastColumn="0" w:oddVBand="0" w:evenVBand="0" w:oddHBand="0" w:evenHBand="0" w:firstRowFirstColumn="0" w:firstRowLastColumn="1" w:lastRowFirstColumn="0" w:lastRowLastColumn="0"/>
             <w:vAlign w:val="top"/>
             <w:shd w:val="clear"/>
           </w:tcPr>
@@ -2756,13 +2751,11 @@
       </w:tr>
       <w:tr>
         <w:trPr>
-          <w:cnfStyle w:val="000000100000" w:firstRow="0" w:lastRow="0" w:firstColumn="0" w:lastColumn="0" w:oddVBand="0" w:evenVBand="0" w:oddHBand="1" w:evenHBand="0" w:firstRowFirstColumn="0" w:firstRowLastColumn="0" w:lastRowFirstColumn="0" w:lastRowLastColumn="0"/>
           <w:hidden w:val="0"/>
         </w:trPr>
         <w:tc>
           <w:tcPr>
             <w:tcW w:type="dxa" w:w="3008"/>
-            <w:cnfStyle w:val="001000100000" w:firstRow="0" w:lastRow="0" w:firstColumn="1" w:lastColumn="0" w:oddVBand="0" w:evenVBand="0" w:oddHBand="1" w:evenHBand="0" w:firstRowFirstColumn="0" w:firstRowLastColumn="0" w:lastRowFirstColumn="0" w:lastRowLastColumn="0"/>
             <w:vAlign w:val="top"/>
             <w:shd w:val="clear"/>
           </w:tcPr>
@@ -2890,7 +2883,6 @@
         <w:tc>
           <w:tcPr>
             <w:tcW w:type="dxa" w:w="3008"/>
-            <w:cnfStyle w:val="000000100000" w:firstRow="0" w:lastRow="0" w:firstColumn="0" w:lastColumn="0" w:oddVBand="0" w:evenVBand="0" w:oddHBand="1" w:evenHBand="0" w:firstRowFirstColumn="0" w:firstRowLastColumn="0" w:lastRowFirstColumn="0" w:lastRowLastColumn="0"/>
             <w:vAlign w:val="top"/>
             <w:shd w:val="clear"/>
           </w:tcPr>
@@ -3016,7 +3008,6 @@
         <w:tc>
           <w:tcPr>
             <w:tcW w:type="dxa" w:w="3008"/>
-            <w:cnfStyle w:val="000000100000" w:firstRow="0" w:lastRow="0" w:firstColumn="0" w:lastColumn="0" w:oddVBand="0" w:evenVBand="0" w:oddHBand="1" w:evenHBand="0" w:firstRowFirstColumn="0" w:firstRowLastColumn="0" w:lastRowFirstColumn="0" w:lastRowLastColumn="0"/>
             <w:vAlign w:val="top"/>
             <w:shd w:val="clear"/>
           </w:tcPr>
@@ -3530,13 +3521,11 @@
       </w:tblGrid>
       <w:tr>
         <w:trPr>
-          <w:cnfStyle w:val="100000000000" w:firstRow="1" w:lastRow="0" w:firstColumn="0" w:lastColumn="0" w:oddVBand="0" w:evenVBand="0" w:oddHBand="0" w:evenHBand="0" w:firstRowFirstColumn="0" w:firstRowLastColumn="0" w:lastRowFirstColumn="0" w:lastRowLastColumn="0"/>
           <w:hidden w:val="0"/>
         </w:trPr>
         <w:tc>
           <w:tcPr>
             <w:tcW w:type="dxa" w:w="3044"/>
-            <w:cnfStyle w:val="101000001000" w:firstRow="1" w:lastRow="0" w:firstColumn="1" w:lastColumn="0" w:oddVBand="0" w:evenVBand="0" w:oddHBand="0" w:evenHBand="0" w:firstRowFirstColumn="1" w:firstRowLastColumn="0" w:lastRowFirstColumn="0" w:lastRowLastColumn="0"/>
             <w:vAlign w:val="top"/>
             <w:shd w:val="clear"/>
           </w:tcPr>
@@ -3588,7 +3577,6 @@
         <w:tc>
           <w:tcPr>
             <w:tcW w:type="dxa" w:w="3008"/>
-            <w:cnfStyle w:val="100000000000" w:firstRow="1" w:lastRow="0" w:firstColumn="0" w:lastColumn="0" w:oddVBand="0" w:evenVBand="0" w:oddHBand="0" w:evenHBand="0" w:firstRowFirstColumn="0" w:firstRowLastColumn="0" w:lastRowFirstColumn="0" w:lastRowLastColumn="0"/>
             <w:vAlign w:val="top"/>
             <w:shd w:val="clear"/>
           </w:tcPr>
@@ -3640,7 +3628,6 @@
         <w:tc>
           <w:tcPr>
             <w:tcW w:type="dxa" w:w="2978"/>
-            <w:cnfStyle w:val="100000000100" w:firstRow="1" w:lastRow="0" w:firstColumn="0" w:lastColumn="0" w:oddVBand="0" w:evenVBand="0" w:oddHBand="0" w:evenHBand="0" w:firstRowFirstColumn="0" w:firstRowLastColumn="1" w:lastRowFirstColumn="0" w:lastRowLastColumn="0"/>
             <w:vAlign w:val="top"/>
             <w:shd w:val="clear"/>
           </w:tcPr>
@@ -3738,13 +3725,11 @@
       </w:tblGrid>
       <w:tr>
         <w:trPr>
-          <w:cnfStyle w:val="100000000000" w:firstRow="1" w:lastRow="0" w:firstColumn="0" w:lastColumn="0" w:oddVBand="0" w:evenVBand="0" w:oddHBand="0" w:evenHBand="0" w:firstRowFirstColumn="0" w:firstRowLastColumn="0" w:lastRowFirstColumn="0" w:lastRowLastColumn="0"/>
           <w:hidden w:val="0"/>
         </w:trPr>
         <w:tc>
           <w:tcPr>
             <w:tcW w:type="dxa" w:w="9026"/>
-            <w:cnfStyle w:val="101000001000" w:firstRow="1" w:lastRow="0" w:firstColumn="1" w:lastColumn="0" w:oddVBand="0" w:evenVBand="0" w:oddHBand="0" w:evenHBand="0" w:firstRowFirstColumn="1" w:firstRowLastColumn="0" w:lastRowFirstColumn="0" w:lastRowLastColumn="0"/>
             <w:vAlign w:val="top"/>
             <w:shd w:val="clear"/>
           </w:tcPr>
@@ -3832,13 +3817,11 @@
       </w:tblGrid>
       <w:tr>
         <w:trPr>
-          <w:cnfStyle w:val="100000000000" w:firstRow="1" w:lastRow="0" w:firstColumn="0" w:lastColumn="0" w:oddVBand="0" w:evenVBand="0" w:oddHBand="0" w:evenHBand="0" w:firstRowFirstColumn="0" w:firstRowLastColumn="0" w:lastRowFirstColumn="0" w:lastRowLastColumn="0"/>
           <w:hidden w:val="0"/>
         </w:trPr>
         <w:tc>
           <w:tcPr>
             <w:tcW w:type="dxa" w:w="4513"/>
-            <w:cnfStyle w:val="101000001000" w:firstRow="1" w:lastRow="0" w:firstColumn="1" w:lastColumn="0" w:oddVBand="0" w:evenVBand="0" w:oddHBand="0" w:evenHBand="0" w:firstRowFirstColumn="1" w:firstRowLastColumn="0" w:lastRowFirstColumn="0" w:lastRowLastColumn="0"/>
             <w:vAlign w:val="top"/>
             <w:shd w:val="clear"/>
           </w:tcPr>
@@ -3992,7 +3975,6 @@
         <w:tc>
           <w:tcPr>
             <w:tcW w:type="dxa" w:w="4513"/>
-            <w:cnfStyle w:val="100000000100" w:firstRow="1" w:lastRow="0" w:firstColumn="0" w:lastColumn="0" w:oddVBand="0" w:evenVBand="0" w:oddHBand="0" w:evenHBand="0" w:firstRowFirstColumn="0" w:firstRowLastColumn="1" w:lastRowFirstColumn="0" w:lastRowLastColumn="0"/>
             <w:vAlign w:val="top"/>
             <w:shd w:val="clear"/>
           </w:tcPr>
@@ -4163,14 +4145,12 @@
       </w:tblGrid>
       <w:tr>
         <w:trPr>
-          <w:cnfStyle w:val="100000000000" w:firstRow="1" w:lastRow="0" w:firstColumn="0" w:lastColumn="0" w:oddVBand="0" w:evenVBand="0" w:oddHBand="0" w:evenHBand="0" w:firstRowFirstColumn="0" w:firstRowLastColumn="0" w:lastRowFirstColumn="0" w:lastRowLastColumn="0"/>
           <w:trHeight w:hRule="atleast" w:val="142"/>
           <w:hidden w:val="0"/>
         </w:trPr>
         <w:tc>
           <w:tcPr>
             <w:tcW w:type="dxa" w:w="4443"/>
-            <w:cnfStyle w:val="101000001000" w:firstRow="1" w:lastRow="0" w:firstColumn="1" w:lastColumn="0" w:oddVBand="0" w:evenVBand="0" w:oddHBand="0" w:evenHBand="0" w:firstRowFirstColumn="1" w:firstRowLastColumn="0" w:lastRowFirstColumn="0" w:lastRowLastColumn="0"/>
             <w:vAlign w:val="top"/>
             <w:shd w:val="clear"/>
           </w:tcPr>
@@ -4458,7 +4438,6 @@
         <w:tc>
           <w:tcPr>
             <w:tcW w:type="dxa" w:w="4575"/>
-            <w:cnfStyle w:val="100000000100" w:firstRow="1" w:lastRow="0" w:firstColumn="0" w:lastColumn="0" w:oddVBand="0" w:evenVBand="0" w:oddHBand="0" w:evenHBand="0" w:firstRowFirstColumn="0" w:firstRowLastColumn="1" w:lastRowFirstColumn="0" w:lastRowLastColumn="0"/>
             <w:vAlign w:val="top"/>
             <w:shd w:val="clear"/>
           </w:tcPr>
@@ -4707,13 +4686,11 @@
       </w:tblGrid>
       <w:tr>
         <w:trPr>
-          <w:cnfStyle w:val="100000000000" w:firstRow="1" w:lastRow="0" w:firstColumn="0" w:lastColumn="0" w:oddVBand="0" w:evenVBand="0" w:oddHBand="0" w:evenHBand="0" w:firstRowFirstColumn="0" w:firstRowLastColumn="0" w:lastRowFirstColumn="0" w:lastRowLastColumn="0"/>
           <w:hidden w:val="0"/>
         </w:trPr>
         <w:tc>
           <w:tcPr>
             <w:tcW w:type="dxa" w:w="3008"/>
-            <w:cnfStyle w:val="101000001000" w:firstRow="1" w:lastRow="0" w:firstColumn="1" w:lastColumn="0" w:oddVBand="0" w:evenVBand="0" w:oddHBand="0" w:evenHBand="0" w:firstRowFirstColumn="1" w:firstRowLastColumn="0" w:lastRowFirstColumn="0" w:lastRowLastColumn="0"/>
             <w:vAlign w:val="top"/>
             <w:shd w:val="clear"/>
           </w:tcPr>
@@ -4798,7 +4775,6 @@
         <w:tc>
           <w:tcPr>
             <w:tcW w:type="dxa" w:w="3008"/>
-            <w:cnfStyle w:val="100000000000" w:firstRow="1" w:lastRow="0" w:firstColumn="0" w:lastColumn="0" w:oddVBand="0" w:evenVBand="0" w:oddHBand="0" w:evenHBand="0" w:firstRowFirstColumn="0" w:firstRowLastColumn="0" w:lastRowFirstColumn="0" w:lastRowLastColumn="0"/>
             <w:vAlign w:val="top"/>
             <w:shd w:val="clear"/>
           </w:tcPr>
@@ -4902,7 +4878,6 @@
         <w:tc>
           <w:tcPr>
             <w:tcW w:type="dxa" w:w="3008"/>
-            <w:cnfStyle w:val="100000000100" w:firstRow="1" w:lastRow="0" w:firstColumn="0" w:lastColumn="0" w:oddVBand="0" w:evenVBand="0" w:oddHBand="0" w:evenHBand="0" w:firstRowFirstColumn="0" w:firstRowLastColumn="1" w:lastRowFirstColumn="0" w:lastRowLastColumn="0"/>
             <w:vAlign w:val="top"/>
             <w:shd w:val="clear"/>
           </w:tcPr>
@@ -4989,13 +4964,11 @@
       </w:tr>
       <w:tr>
         <w:trPr>
-          <w:cnfStyle w:val="000000100000" w:firstRow="0" w:lastRow="0" w:firstColumn="0" w:lastColumn="0" w:oddVBand="0" w:evenVBand="0" w:oddHBand="1" w:evenHBand="0" w:firstRowFirstColumn="0" w:firstRowLastColumn="0" w:lastRowFirstColumn="0" w:lastRowLastColumn="0"/>
           <w:hidden w:val="0"/>
         </w:trPr>
         <w:tc>
           <w:tcPr>
             <w:tcW w:type="dxa" w:w="3008"/>
-            <w:cnfStyle w:val="001000100000" w:firstRow="0" w:lastRow="0" w:firstColumn="1" w:lastColumn="0" w:oddVBand="0" w:evenVBand="0" w:oddHBand="1" w:evenHBand="0" w:firstRowFirstColumn="0" w:firstRowLastColumn="0" w:lastRowFirstColumn="0" w:lastRowLastColumn="0"/>
             <w:vAlign w:val="top"/>
             <w:shd w:val="clear"/>
           </w:tcPr>
@@ -5123,7 +5096,6 @@
         <w:tc>
           <w:tcPr>
             <w:tcW w:type="dxa" w:w="3008"/>
-            <w:cnfStyle w:val="000000100000" w:firstRow="0" w:lastRow="0" w:firstColumn="0" w:lastColumn="0" w:oddVBand="0" w:evenVBand="0" w:oddHBand="1" w:evenHBand="0" w:firstRowFirstColumn="0" w:firstRowLastColumn="0" w:lastRowFirstColumn="0" w:lastRowLastColumn="0"/>
             <w:vAlign w:val="top"/>
             <w:shd w:val="clear"/>
           </w:tcPr>
@@ -5249,7 +5221,6 @@
         <w:tc>
           <w:tcPr>
             <w:tcW w:type="dxa" w:w="3008"/>
-            <w:cnfStyle w:val="000000100000" w:firstRow="0" w:lastRow="0" w:firstColumn="0" w:lastColumn="0" w:oddVBand="0" w:evenVBand="0" w:oddHBand="1" w:evenHBand="0" w:firstRowFirstColumn="0" w:firstRowLastColumn="0" w:lastRowFirstColumn="0" w:lastRowLastColumn="0"/>
             <w:vAlign w:val="top"/>
             <w:shd w:val="clear"/>
           </w:tcPr>
@@ -5409,13 +5380,11 @@
       </w:tblGrid>
       <w:tr>
         <w:trPr>
-          <w:cnfStyle w:val="100000000000" w:firstRow="1" w:lastRow="0" w:firstColumn="0" w:lastColumn="0" w:oddVBand="0" w:evenVBand="0" w:oddHBand="0" w:evenHBand="0" w:firstRowFirstColumn="0" w:firstRowLastColumn="0" w:lastRowFirstColumn="0" w:lastRowLastColumn="0"/>
           <w:hidden w:val="0"/>
         </w:trPr>
         <w:tc>
           <w:tcPr>
             <w:tcW w:type="dxa" w:w="9026"/>
-            <w:cnfStyle w:val="101000001000" w:firstRow="1" w:lastRow="0" w:firstColumn="1" w:lastColumn="0" w:oddVBand="0" w:evenVBand="0" w:oddHBand="0" w:evenHBand="0" w:firstRowFirstColumn="1" w:firstRowLastColumn="0" w:lastRowFirstColumn="0" w:lastRowLastColumn="0"/>
             <w:vAlign w:val="top"/>
             <w:shd w:val="clear"/>
           </w:tcPr>
@@ -7639,7 +7608,7 @@
                                   <wps:spPr>
                                     <a:xfrm>
                                       <a:off x="0" y="0"/>
-                                      <a:ext cx="327025" cy="165100"/>
+                                      <a:ext cx="327660" cy="165735"/>
                                     </a:xfrm>
                                     <a:prstGeom prst="rect"/>
                                     <a:ln cap="flat"/>
@@ -7669,7 +7638,7 @@
                       </mc:Choice>
                       <mc:Fallback>
                         <w:pict>
-                          <v:shape id="_x0000_s28" style="position:absolute;left:0;margin-left:16pt;mso-position-horizontal:absolute;mso-position-horizontal-relative:text;margin-top:1pt;mso-position-vertical:absolute;mso-position-vertical-relative:text;width:25.6pt;height:12.9pt;v-text-anchor:middle;z-index:251624978" coordsize="326390,164465" path="m,l326390,,326390,164465,,164465xe" strokecolor="#000000" o:allowoverlap="1" strokeweight="1pt" fillcolor="#ffffff" filled="t">
+                          <v:shape id="_x0000_s28" style="position:absolute;left:0;margin-left:16pt;mso-position-horizontal:absolute;mso-position-horizontal-relative:text;margin-top:1pt;mso-position-vertical:absolute;mso-position-vertical-relative:text;width:25.7pt;height:13.0pt;v-text-anchor:middle;z-index:251624978" coordsize="327025,165100" path="m,l327025,,327025,165100,,165100xe" strokecolor="#000000" o:allowoverlap="1" strokeweight="1pt" fillcolor="#ffffff" filled="t">
                             <v:stroke joinstyle="miter"/>
                           </v:shape>
                         </w:pict>
@@ -7705,7 +7674,7 @@
                                   <wps:spPr>
                                     <a:xfrm>
                                       <a:off x="0" y="0"/>
-                                      <a:ext cx="327025" cy="165100"/>
+                                      <a:ext cx="327660" cy="165735"/>
                                     </a:xfrm>
                                     <a:prstGeom prst="rect"/>
                                     <a:ln cap="flat"/>
@@ -7735,7 +7704,7 @@
                       </mc:Choice>
                       <mc:Fallback>
                         <w:pict>
-                          <v:shape id="_x0000_s29" style="position:absolute;left:0;margin-left:131pt;mso-position-horizontal:absolute;mso-position-horizontal-relative:text;margin-top:1pt;mso-position-vertical:absolute;mso-position-vertical-relative:text;width:25.6pt;height:12.9pt;v-text-anchor:middle;z-index:251624985" coordsize="326390,164465" path="m,l326390,,326390,164465,,164465xe" strokecolor="#000000" o:allowoverlap="1" strokeweight="1pt" fillcolor="#ffffff" filled="t">
+                          <v:shape id="_x0000_s29" style="position:absolute;left:0;margin-left:131pt;mso-position-horizontal:absolute;mso-position-horizontal-relative:text;margin-top:1pt;mso-position-vertical:absolute;mso-position-vertical-relative:text;width:25.7pt;height:13.0pt;v-text-anchor:middle;z-index:251624985" coordsize="327025,165100" path="m,l327025,,327025,165100,,165100xe" strokecolor="#000000" o:allowoverlap="1" strokeweight="1pt" fillcolor="#ffffff" filled="t">
                             <v:stroke joinstyle="miter"/>
                           </v:shape>
                         </w:pict>
@@ -7906,7 +7875,7 @@
                                   <wps:spPr>
                                     <a:xfrm>
                                       <a:off x="0" y="0"/>
-                                      <a:ext cx="327025" cy="165100"/>
+                                      <a:ext cx="327660" cy="165735"/>
                                     </a:xfrm>
                                     <a:prstGeom prst="rect"/>
                                     <a:ln cap="flat"/>
@@ -7936,7 +7905,7 @@
                       </mc:Choice>
                       <mc:Fallback>
                         <w:pict>
-                          <v:shape id="_x0000_s30" style="position:absolute;left:0;margin-left:17pt;mso-position-horizontal:absolute;mso-position-horizontal-relative:text;margin-top:1pt;mso-position-vertical:absolute;mso-position-vertical-relative:text;width:25.6pt;height:12.9pt;v-text-anchor:middle;z-index:251624987" coordsize="326390,164465" path="m,l326390,,326390,164465,,164465xe" strokecolor="#000000" o:allowoverlap="1" strokeweight="1pt" fillcolor="#ffffff" filled="t">
+                          <v:shape id="_x0000_s30" style="position:absolute;left:0;margin-left:17pt;mso-position-horizontal:absolute;mso-position-horizontal-relative:text;margin-top:1pt;mso-position-vertical:absolute;mso-position-vertical-relative:text;width:25.7pt;height:13.0pt;v-text-anchor:middle;z-index:251624987" coordsize="327025,165100" path="m,l327025,,327025,165100,,165100xe" strokecolor="#000000" o:allowoverlap="1" strokeweight="1pt" fillcolor="#ffffff" filled="t">
                             <v:stroke joinstyle="miter"/>
                           </v:shape>
                         </w:pict>
@@ -7972,7 +7941,7 @@
                                   <wps:spPr>
                                     <a:xfrm>
                                       <a:off x="0" y="0"/>
-                                      <a:ext cx="327025" cy="165100"/>
+                                      <a:ext cx="327660" cy="165735"/>
                                     </a:xfrm>
                                     <a:prstGeom prst="rect"/>
                                     <a:ln cap="flat"/>
@@ -8002,7 +7971,7 @@
                       </mc:Choice>
                       <mc:Fallback>
                         <w:pict>
-                          <v:shape id="_x0000_s31" style="position:absolute;left:0;margin-left:128pt;mso-position-horizontal:absolute;mso-position-horizontal-relative:text;margin-top:1pt;mso-position-vertical:absolute;mso-position-vertical-relative:text;width:25.6pt;height:12.9pt;v-text-anchor:middle;z-index:251624988" coordsize="326390,164465" path="m,l326390,,326390,164465,,164465xe" strokecolor="#000000" o:allowoverlap="1" strokeweight="1pt" fillcolor="#ffffff" filled="t">
+                          <v:shape id="_x0000_s31" style="position:absolute;left:0;margin-left:128pt;mso-position-horizontal:absolute;mso-position-horizontal-relative:text;margin-top:1pt;mso-position-vertical:absolute;mso-position-vertical-relative:text;width:25.7pt;height:13.0pt;v-text-anchor:middle;z-index:251624988" coordsize="327025,165100" path="m,l327025,,327025,165100,,165100xe" strokecolor="#000000" o:allowoverlap="1" strokeweight="1pt" fillcolor="#ffffff" filled="t">
                             <v:stroke joinstyle="miter"/>
                           </v:shape>
                         </w:pict>
@@ -8150,7 +8119,7 @@
                                   <wps:spPr>
                                     <a:xfrm>
                                       <a:off x="0" y="0"/>
-                                      <a:ext cx="327025" cy="165100"/>
+                                      <a:ext cx="327660" cy="165735"/>
                                     </a:xfrm>
                                     <a:prstGeom prst="rect"/>
                                     <a:ln cap="flat"/>
@@ -8180,7 +8149,7 @@
                       </mc:Choice>
                       <mc:Fallback>
                         <w:pict>
-                          <v:shape id="_x0000_s32" style="position:absolute;left:0;margin-left:16pt;mso-position-horizontal:absolute;mso-position-horizontal-relative:text;margin-top:1pt;mso-position-vertical:absolute;mso-position-vertical-relative:text;width:25.6pt;height:12.9pt;v-text-anchor:middle;z-index:251624983" coordsize="326390,164465" path="m,l326390,,326390,164465,,164465xe" strokecolor="#000000" o:allowoverlap="1" strokeweight="1pt" fillcolor="#ffffff" filled="t">
+                          <v:shape id="_x0000_s32" style="position:absolute;left:0;margin-left:16pt;mso-position-horizontal:absolute;mso-position-horizontal-relative:text;margin-top:1pt;mso-position-vertical:absolute;mso-position-vertical-relative:text;width:25.7pt;height:13.0pt;v-text-anchor:middle;z-index:251624983" coordsize="327025,165100" path="m,l327025,,327025,165100,,165100xe" strokecolor="#000000" o:allowoverlap="1" strokeweight="1pt" fillcolor="#ffffff" filled="t">
                             <v:stroke joinstyle="miter"/>
                           </v:shape>
                         </w:pict>
@@ -8216,7 +8185,7 @@
                                   <wps:spPr>
                                     <a:xfrm>
                                       <a:off x="0" y="0"/>
-                                      <a:ext cx="327025" cy="165100"/>
+                                      <a:ext cx="327660" cy="165735"/>
                                     </a:xfrm>
                                     <a:prstGeom prst="rect"/>
                                     <a:ln cap="flat"/>
@@ -8246,7 +8215,7 @@
                       </mc:Choice>
                       <mc:Fallback>
                         <w:pict>
-                          <v:shape id="_x0000_s33" style="position:absolute;left:0;margin-left:131pt;mso-position-horizontal:absolute;mso-position-horizontal-relative:text;margin-top:1pt;mso-position-vertical:absolute;mso-position-vertical-relative:text;width:25.6pt;height:12.9pt;v-text-anchor:middle;z-index:251624986" coordsize="326390,164465" path="m,l326390,,326390,164465,,164465xe" strokecolor="#000000" o:allowoverlap="1" strokeweight="1pt" fillcolor="#ffffff" filled="t">
+                          <v:shape id="_x0000_s33" style="position:absolute;left:0;margin-left:131pt;mso-position-horizontal:absolute;mso-position-horizontal-relative:text;margin-top:1pt;mso-position-vertical:absolute;mso-position-vertical-relative:text;width:25.7pt;height:13.0pt;v-text-anchor:middle;z-index:251624986" coordsize="327025,165100" path="m,l327025,,327025,165100,,165100xe" strokecolor="#000000" o:allowoverlap="1" strokeweight="1pt" fillcolor="#ffffff" filled="t">
                             <v:stroke joinstyle="miter"/>
                           </v:shape>
                         </w:pict>
@@ -8419,7 +8388,7 @@
                                   <wps:spPr>
                                     <a:xfrm>
                                       <a:off x="0" y="0"/>
-                                      <a:ext cx="327025" cy="165100"/>
+                                      <a:ext cx="327660" cy="165735"/>
                                     </a:xfrm>
                                     <a:prstGeom prst="rect"/>
                                     <a:ln cap="flat"/>
@@ -8449,7 +8418,7 @@
                       </mc:Choice>
                       <mc:Fallback>
                         <w:pict>
-                          <v:shape id="_x0000_s34" style="position:absolute;left:0;margin-left:16pt;mso-position-horizontal:absolute;mso-position-horizontal-relative:text;margin-top:1pt;mso-position-vertical:absolute;mso-position-vertical-relative:text;width:25.6pt;height:12.9pt;v-text-anchor:middle;z-index:251624981" coordsize="326390,164465" path="m,l326390,,326390,164465,,164465xe" strokecolor="#000000" o:allowoverlap="1" strokeweight="1pt" fillcolor="#ffffff" filled="t">
+                          <v:shape id="_x0000_s34" style="position:absolute;left:0;margin-left:16pt;mso-position-horizontal:absolute;mso-position-horizontal-relative:text;margin-top:1pt;mso-position-vertical:absolute;mso-position-vertical-relative:text;width:25.7pt;height:13.0pt;v-text-anchor:middle;z-index:251624981" coordsize="327025,165100" path="m,l327025,,327025,165100,,165100xe" strokecolor="#000000" o:allowoverlap="1" strokeweight="1pt" fillcolor="#ffffff" filled="t">
                             <v:stroke joinstyle="miter"/>
                           </v:shape>
                         </w:pict>
@@ -8485,7 +8454,7 @@
                                   <wps:spPr>
                                     <a:xfrm>
                                       <a:off x="0" y="0"/>
-                                      <a:ext cx="327025" cy="165100"/>
+                                      <a:ext cx="327660" cy="165735"/>
                                     </a:xfrm>
                                     <a:prstGeom prst="rect"/>
                                     <a:ln cap="flat"/>
@@ -8515,7 +8484,7 @@
                       </mc:Choice>
                       <mc:Fallback>
                         <w:pict>
-                          <v:shape id="_x0000_s35" style="position:absolute;left:0;margin-left:131pt;mso-position-horizontal:absolute;mso-position-horizontal-relative:text;margin-top:1pt;mso-position-vertical:absolute;mso-position-vertical-relative:text;width:25.6pt;height:12.9pt;v-text-anchor:middle;z-index:251624984" coordsize="326390,164465" path="m,l326390,,326390,164465,,164465xe" strokecolor="#000000" o:allowoverlap="1" strokeweight="1pt" fillcolor="#ffffff" filled="t">
+                          <v:shape id="_x0000_s35" style="position:absolute;left:0;margin-left:131pt;mso-position-horizontal:absolute;mso-position-horizontal-relative:text;margin-top:1pt;mso-position-vertical:absolute;mso-position-vertical-relative:text;width:25.7pt;height:13.0pt;v-text-anchor:middle;z-index:251624984" coordsize="327025,165100" path="m,l327025,,327025,165100,,165100xe" strokecolor="#000000" o:allowoverlap="1" strokeweight="1pt" fillcolor="#ffffff" filled="t">
                             <v:stroke joinstyle="miter"/>
                           </v:shape>
                         </w:pict>
@@ -8691,7 +8660,7 @@
                                   <wps:spPr>
                                     <a:xfrm>
                                       <a:off x="0" y="0"/>
-                                      <a:ext cx="327025" cy="165100"/>
+                                      <a:ext cx="327660" cy="165735"/>
                                     </a:xfrm>
                                     <a:prstGeom prst="rect"/>
                                     <a:ln cap="flat"/>
@@ -8721,7 +8690,7 @@
                       </mc:Choice>
                       <mc:Fallback>
                         <w:pict>
-                          <v:shape id="_x0000_s36" style="position:absolute;left:0;margin-left:131pt;mso-position-horizontal:absolute;mso-position-horizontal-relative:text;margin-top:1pt;mso-position-vertical:absolute;mso-position-vertical-relative:text;width:25.6pt;height:12.9pt;v-text-anchor:middle;z-index:251624982" coordsize="326390,164465" path="m,l326390,,326390,164465,,164465xe" strokecolor="#000000" o:allowoverlap="1" strokeweight="1pt" fillcolor="#ffffff" filled="t">
+                          <v:shape id="_x0000_s36" style="position:absolute;left:0;margin-left:131pt;mso-position-horizontal:absolute;mso-position-horizontal-relative:text;margin-top:1pt;mso-position-vertical:absolute;mso-position-vertical-relative:text;width:25.7pt;height:13.0pt;v-text-anchor:middle;z-index:251624982" coordsize="327025,165100" path="m,l327025,,327025,165100,,165100xe" strokecolor="#000000" o:allowoverlap="1" strokeweight="1pt" fillcolor="#ffffff" filled="t">
                             <v:stroke joinstyle="miter"/>
                           </v:shape>
                         </w:pict>
@@ -8757,7 +8726,7 @@
                                   <wps:spPr>
                                     <a:xfrm>
                                       <a:off x="0" y="0"/>
-                                      <a:ext cx="327025" cy="165100"/>
+                                      <a:ext cx="327660" cy="165735"/>
                                     </a:xfrm>
                                     <a:prstGeom prst="rect"/>
                                     <a:ln cap="flat"/>
@@ -8787,7 +8756,7 @@
                       </mc:Choice>
                       <mc:Fallback>
                         <w:pict>
-                          <v:shape id="_x0000_s37" style="position:absolute;left:0;margin-left:16pt;mso-position-horizontal:absolute;mso-position-horizontal-relative:text;margin-top:1pt;mso-position-vertical:absolute;mso-position-vertical-relative:text;width:25.6pt;height:12.9pt;v-text-anchor:middle;z-index:251624991" coordsize="326390,164465" path="m,l326390,,326390,164465,,164465xe" strokecolor="#000000" o:allowoverlap="1" strokeweight="1pt" fillcolor="#ffffff" filled="t">
+                          <v:shape id="_x0000_s37" style="position:absolute;left:0;margin-left:16pt;mso-position-horizontal:absolute;mso-position-horizontal-relative:text;margin-top:1pt;mso-position-vertical:absolute;mso-position-vertical-relative:text;width:25.7pt;height:13.0pt;v-text-anchor:middle;z-index:251624991" coordsize="327025,165100" path="m,l327025,,327025,165100,,165100xe" strokecolor="#000000" o:allowoverlap="1" strokeweight="1pt" fillcolor="#ffffff" filled="t">
                             <v:stroke joinstyle="miter"/>
                           </v:shape>
                         </w:pict>
@@ -8937,7 +8906,7 @@
                                   <wps:spPr>
                                     <a:xfrm>
                                       <a:off x="0" y="0"/>
-                                      <a:ext cx="327025" cy="165100"/>
+                                      <a:ext cx="327660" cy="165735"/>
                                     </a:xfrm>
                                     <a:prstGeom prst="rect"/>
                                     <a:ln cap="flat"/>
@@ -8967,7 +8936,7 @@
                       </mc:Choice>
                       <mc:Fallback>
                         <w:pict>
-                          <v:shape id="_x0000_s38" style="position:absolute;left:0;margin-left:16pt;mso-position-horizontal:absolute;mso-position-horizontal-relative:text;margin-top:1pt;mso-position-vertical:absolute;mso-position-vertical-relative:text;width:25.6pt;height:12.9pt;v-text-anchor:middle;z-index:251624979" coordsize="326390,164465" path="m,l326390,,326390,164465,,164465xe" strokecolor="#000000" o:allowoverlap="1" strokeweight="1pt" fillcolor="#ffffff" filled="t">
+                          <v:shape id="_x0000_s38" style="position:absolute;left:0;margin-left:16pt;mso-position-horizontal:absolute;mso-position-horizontal-relative:text;margin-top:1pt;mso-position-vertical:absolute;mso-position-vertical-relative:text;width:25.7pt;height:13.0pt;v-text-anchor:middle;z-index:251624979" coordsize="327025,165100" path="m,l327025,,327025,165100,,165100xe" strokecolor="#000000" o:allowoverlap="1" strokeweight="1pt" fillcolor="#ffffff" filled="t">
                             <v:stroke joinstyle="miter"/>
                           </v:shape>
                         </w:pict>
@@ -9003,7 +8972,7 @@
                                   <wps:spPr>
                                     <a:xfrm>
                                       <a:off x="0" y="0"/>
-                                      <a:ext cx="327025" cy="165100"/>
+                                      <a:ext cx="327660" cy="165735"/>
                                     </a:xfrm>
                                     <a:prstGeom prst="rect"/>
                                     <a:ln cap="flat"/>
@@ -9033,7 +9002,7 @@
                       </mc:Choice>
                       <mc:Fallback>
                         <w:pict>
-                          <v:shape id="_x0000_s39" style="position:absolute;left:0;margin-left:131pt;mso-position-horizontal:absolute;mso-position-horizontal-relative:text;margin-top:1pt;mso-position-vertical:absolute;mso-position-vertical-relative:text;width:25.6pt;height:12.9pt;v-text-anchor:middle;z-index:251624980" coordsize="326390,164465" path="m,l326390,,326390,164465,,164465xe" strokecolor="#000000" o:allowoverlap="1" strokeweight="1pt" fillcolor="#ffffff" filled="t">
+                          <v:shape id="_x0000_s39" style="position:absolute;left:0;margin-left:131pt;mso-position-horizontal:absolute;mso-position-horizontal-relative:text;margin-top:1pt;mso-position-vertical:absolute;mso-position-vertical-relative:text;width:25.7pt;height:13.0pt;v-text-anchor:middle;z-index:251624980" coordsize="327025,165100" path="m,l327025,,327025,165100,,165100xe" strokecolor="#000000" o:allowoverlap="1" strokeweight="1pt" fillcolor="#ffffff" filled="t">
                             <v:stroke joinstyle="miter"/>
                           </v:shape>
                         </w:pict>
@@ -9196,7 +9165,7 @@
                                   <wps:spPr>
                                     <a:xfrm>
                                       <a:off x="0" y="0"/>
-                                      <a:ext cx="327025" cy="165100"/>
+                                      <a:ext cx="327660" cy="165735"/>
                                     </a:xfrm>
                                     <a:prstGeom prst="rect"/>
                                     <a:ln cap="flat"/>
@@ -9226,7 +9195,7 @@
                       </mc:Choice>
                       <mc:Fallback>
                         <w:pict>
-                          <v:shape id="_x0000_s41" style="position:absolute;left:0;margin-left:17pt;mso-position-horizontal:absolute;mso-position-horizontal-relative:text;margin-top:13pt;mso-position-vertical:absolute;mso-position-vertical-relative:text;width:25.6pt;height:12.9pt;v-text-anchor:middle;z-index:251624989" coordsize="326390,164465" path="m,l326390,,326390,164465,,164465xe" strokecolor="#000000" o:allowoverlap="1" strokeweight="1pt" fillcolor="#ffffff" filled="t">
+                          <v:shape id="_x0000_s41" style="position:absolute;left:0;margin-left:17pt;mso-position-horizontal:absolute;mso-position-horizontal-relative:text;margin-top:13pt;mso-position-vertical:absolute;mso-position-vertical-relative:text;width:25.7pt;height:13.0pt;v-text-anchor:middle;z-index:251624989" coordsize="327025,165100" path="m,l327025,,327025,165100,,165100xe" strokecolor="#000000" o:allowoverlap="1" strokeweight="1pt" fillcolor="#ffffff" filled="t">
                             <v:stroke joinstyle="miter"/>
                           </v:shape>
                         </w:pict>
@@ -9262,7 +9231,7 @@
                                   <wps:spPr>
                                     <a:xfrm>
                                       <a:off x="0" y="0"/>
-                                      <a:ext cx="327025" cy="165100"/>
+                                      <a:ext cx="327660" cy="165735"/>
                                     </a:xfrm>
                                     <a:prstGeom prst="rect"/>
                                     <a:ln cap="flat"/>
@@ -9292,7 +9261,7 @@
                       </mc:Choice>
                       <mc:Fallback>
                         <w:pict>
-                          <v:shape id="_x0000_s42" style="position:absolute;left:0;margin-left:131pt;mso-position-horizontal:absolute;mso-position-horizontal-relative:text;margin-top:12pt;mso-position-vertical:absolute;mso-position-vertical-relative:text;width:25.6pt;height:12.9pt;v-text-anchor:middle;z-index:251624990" coordsize="326390,164465" path="m,l326390,,326390,164465,,164465xe" strokecolor="#000000" o:allowoverlap="1" strokeweight="1pt" fillcolor="#ffffff" filled="t">
+                          <v:shape id="_x0000_s42" style="position:absolute;left:0;margin-left:131pt;mso-position-horizontal:absolute;mso-position-horizontal-relative:text;margin-top:12pt;mso-position-vertical:absolute;mso-position-vertical-relative:text;width:25.7pt;height:13.0pt;v-text-anchor:middle;z-index:251624990" coordsize="327025,165100" path="m,l327025,,327025,165100,,165100xe" strokecolor="#000000" o:allowoverlap="1" strokeweight="1pt" fillcolor="#ffffff" filled="t">
                             <v:stroke joinstyle="miter"/>
                           </v:shape>
                         </w:pict>
@@ -12034,7 +12003,7 @@
   <w:abstractNum w:abstractNumId="0">
     <w:multiLevelType w:val="multilevel"/>
     <w:nsid w:val="2F000000"/>
-    <w:tmpl w:val="5DE21A98"/>
+    <w:tmpl w:val="1F0020D3"/>
     <w:lvl w:ilvl="0">
       <w:lvlJc w:val="left"/>
       <w:numFmt w:val="decimal"/>
@@ -12211,7 +12180,7 @@
   <w:abstractNum w:abstractNumId="1">
     <w:multiLevelType w:val="multilevel"/>
     <w:nsid w:val="2F000001"/>
-    <w:tmpl w:val="4D401168"/>
+    <w:tmpl w:val="276B1D78"/>
     <w:lvl w:ilvl="0">
       <w:lvlJc w:val="left"/>
       <w:numFmt w:val="decimal"/>
@@ -12386,7 +12355,7 @@
   <w:abstractNum w:abstractNumId="2">
     <w:multiLevelType w:val="multilevel"/>
     <w:nsid w:val="2F000002"/>
-    <w:tmpl w:val="4F36FB64"/>
+    <w:tmpl w:val="4F5BD66C"/>
     <w:lvl w:ilvl="0">
       <w:lvlJc w:val="left"/>
       <w:numFmt w:val="decimal"/>
@@ -12561,7 +12530,7 @@
   <w:abstractNum w:abstractNumId="3">
     <w:multiLevelType w:val="multilevel"/>
     <w:nsid w:val="2F000003"/>
-    <w:tmpl w:val="48B27AF6"/>
+    <w:tmpl w:val="3C5A8615"/>
     <w:lvl w:ilvl="0">
       <w:lvlJc w:val="left"/>
       <w:numFmt w:val="decimal"/>
@@ -12736,7 +12705,7 @@
   <w:abstractNum w:abstractNumId="4">
     <w:multiLevelType w:val="multilevel"/>
     <w:nsid w:val="2F000004"/>
-    <w:tmpl w:val="23A6E2B0"/>
+    <w:tmpl w:val="4118DBC1"/>
     <w:lvl w:ilvl="0">
       <w:lvlJc w:val="left"/>
       <w:numFmt w:val="decimal"/>
@@ -12913,7 +12882,7 @@
   <w:abstractNum w:abstractNumId="5">
     <w:multiLevelType w:val="multilevel"/>
     <w:nsid w:val="2F000005"/>
-    <w:tmpl w:val="476CB406"/>
+    <w:tmpl w:val="2D036D64"/>
     <w:lvl w:ilvl="0">
       <w:lvlJc w:val="left"/>
       <w:numFmt w:val="decimal"/>
@@ -13089,7 +13058,7 @@
   <w:abstractNum w:abstractNumId="6">
     <w:multiLevelType w:val="multilevel"/>
     <w:nsid w:val="2F000006"/>
-    <w:tmpl w:val="579F0AA5"/>
+    <w:tmpl w:val="2202C76C"/>
     <w:lvl w:ilvl="0">
       <w:lvlJc w:val="left"/>
       <w:numFmt w:val="decimal"/>
@@ -13266,7 +13235,7 @@
   <w:abstractNum w:abstractNumId="7">
     <w:multiLevelType w:val="hybridMultilevel"/>
     <w:nsid w:val="2F000007"/>
-    <w:tmpl w:val="30741481"/>
+    <w:tmpl w:val="4A7284FF"/>
     <w:lvl w:ilvl="0">
       <w:lvlJc w:val="left"/>
       <w:numFmt w:val="decimal"/>
@@ -13436,7 +13405,7 @@
   <w:abstractNum w:abstractNumId="8">
     <w:multiLevelType w:val="hybridMultilevel"/>
     <w:nsid w:val="2F000008"/>
-    <w:tmpl w:val="3AEE2A1A"/>
+    <w:tmpl w:val="4A7997A1"/>
     <w:lvl w:ilvl="0">
       <w:lvlJc w:val="left"/>
       <w:numFmt w:val="decimal"/>
@@ -13606,7 +13575,7 @@
   <w:abstractNum w:abstractNumId="9">
     <w:multiLevelType w:val="hybridMultilevel"/>
     <w:nsid w:val="2F000009"/>
-    <w:tmpl w:val="500E401C"/>
+    <w:tmpl w:val="5AD20226"/>
     <w:lvl w:ilvl="0">
       <w:lvlJc w:val="left"/>
       <w:numFmt w:val="decimal"/>
@@ -13776,7 +13745,7 @@
   <w:abstractNum w:abstractNumId="10">
     <w:multiLevelType w:val="hybridMultilevel"/>
     <w:nsid w:val="2F00000A"/>
-    <w:tmpl w:val="3D932840"/>
+    <w:tmpl w:val="378B4C4C"/>
     <w:lvl w:ilvl="0">
       <w:lvlJc w:val="left"/>
       <w:numFmt w:val="decimal"/>
@@ -13946,7 +13915,7 @@
   <w:abstractNum w:abstractNumId="11">
     <w:multiLevelType w:val="hybridMultilevel"/>
     <w:nsid w:val="2F00000B"/>
-    <w:tmpl w:val="2E37B242"/>
+    <w:tmpl w:val="403E1E2A"/>
     <w:lvl w:ilvl="0">
       <w:lvlJc w:val="left"/>
       <w:numFmt w:val="decimal"/>
@@ -14116,7 +14085,7 @@
   <w:abstractNum w:abstractNumId="12">
     <w:multiLevelType w:val="hybridMultilevel"/>
     <w:nsid w:val="2F00000C"/>
-    <w:tmpl w:val="309812DC"/>
+    <w:tmpl w:val="542E8946"/>
     <w:lvl w:ilvl="0">
       <w:lvlJc w:val="left"/>
       <w:numFmt w:val="decimal"/>
@@ -14286,7 +14255,7 @@
   <w:abstractNum w:abstractNumId="13">
     <w:multiLevelType w:val="hybridMultilevel"/>
     <w:nsid w:val="2F00000D"/>
-    <w:tmpl w:val="35FE328A"/>
+    <w:tmpl w:val="21366DF1"/>
     <w:lvl w:ilvl="0">
       <w:lvlJc w:val="left"/>
       <w:numFmt w:val="decimal"/>
@@ -14456,7 +14425,7 @@
   <w:abstractNum w:abstractNumId="14">
     <w:multiLevelType w:val="hybridMultilevel"/>
     <w:nsid w:val="2F00000E"/>
-    <w:tmpl w:val="29A80DD1"/>
+    <w:tmpl w:val="226BEA59"/>
     <w:lvl w:ilvl="0">
       <w:lvlJc w:val="left"/>
       <w:numFmt w:val="decimal"/>
@@ -14626,7 +14595,7 @@
   <w:abstractNum w:abstractNumId="15">
     <w:multiLevelType w:val="hybridMultilevel"/>
     <w:nsid w:val="2F00000F"/>
-    <w:tmpl w:val="3E2319CE"/>
+    <w:tmpl w:val="40E69BA3"/>
     <w:lvl w:ilvl="0">
       <w:lvlJc w:val="left"/>
       <w:numFmt w:val="decimal"/>
@@ -14793,7 +14762,7 @@
   <w:abstractNum w:abstractNumId="16">
     <w:multiLevelType w:val="hybridMultilevel"/>
     <w:nsid w:val="2F000010"/>
-    <w:tmpl w:val="5873335A"/>
+    <w:tmpl w:val="49F41C8B"/>
     <w:lvl w:ilvl="0">
       <w:lvlJc w:val="left"/>
       <w:numFmt w:val="decimal"/>

</xml_diff>